<commit_message>
Signed-off-by: Lewis Drysdale <SA01LD@sams.ac.uk>
</commit_message>
<xml_diff>
--- a/Documents/Processing_documents/OSNAP_mooring_processing_rev.docx
+++ b/Documents/Processing_documents/OSNAP_mooring_processing_rev.docx
@@ -1,6 +1,6 @@
 
 <file path=word/document.xml><?xml version="1.0" encoding="utf-8"?>
-<w:document xmlns:wpc="http://schemas.microsoft.com/office/word/2010/wordprocessingCanvas" xmlns:cx="http://schemas.microsoft.com/office/drawing/2014/chartex" xmlns:cx1="http://schemas.microsoft.com/office/drawing/2015/9/8/chartex" xmlns:cx2="http://schemas.microsoft.com/office/drawing/2015/10/21/chartex" xmlns:cx3="http://schemas.microsoft.com/office/drawing/2016/5/9/chartex" xmlns:cx4="http://schemas.microsoft.com/office/drawing/2016/5/10/chartex" xmlns:cx5="http://schemas.microsoft.com/office/drawing/2016/5/11/chartex" xmlns:cx6="http://schemas.microsoft.com/office/drawing/2016/5/12/chartex" xmlns:cx7="http://schemas.microsoft.com/office/drawing/2016/5/13/chartex" xmlns:cx8="http://schemas.microsoft.com/office/drawing/2016/5/14/chartex" xmlns:mc="http://schemas.openxmlformats.org/markup-compatibility/2006" xmlns:aink="http://schemas.microsoft.com/office/drawing/2016/ink" xmlns:am3d="http://schemas.microsoft.com/office/drawing/2017/model3d" xmlns:o="urn:schemas-microsoft-com:office:office" xmlns:oel="http://schemas.microsoft.com/office/2019/extlst" xmlns:r="http://schemas.openxmlformats.org/officeDocument/2006/relationships" xmlns:m="http://schemas.openxmlformats.org/officeDocument/2006/math" xmlns:v="urn:schemas-microsoft-com:vml" xmlns:wp14="http://schemas.microsoft.com/office/word/2010/wordprocessingDrawing" xmlns:wp="http://schemas.openxmlformats.org/drawingml/2006/wordprocessingDrawing" xmlns:w10="urn:schemas-microsoft-com:office:word" xmlns:w="http://schemas.openxmlformats.org/wordprocessingml/2006/main" xmlns:w14="http://schemas.microsoft.com/office/word/2010/wordml" xmlns:w15="http://schemas.microsoft.com/office/word/2012/wordml" xmlns:w16cex="http://schemas.microsoft.com/office/word/2018/wordml/cex" xmlns:w16cid="http://schemas.microsoft.com/office/word/2016/wordml/cid" xmlns:w16="http://schemas.microsoft.com/office/word/2018/wordml" xmlns:w16du="http://schemas.microsoft.com/office/word/2023/wordml/word16du" xmlns:w16sdtdh="http://schemas.microsoft.com/office/word/2020/wordml/sdtdatahash" xmlns:w16se="http://schemas.microsoft.com/office/word/2015/wordml/symex" xmlns:wpg="http://schemas.microsoft.com/office/word/2010/wordprocessingGroup" xmlns:wpi="http://schemas.microsoft.com/office/word/2010/wordprocessingInk" xmlns:wne="http://schemas.microsoft.com/office/word/2006/wordml" xmlns:wps="http://schemas.microsoft.com/office/word/2010/wordprocessingShape" mc:Ignorable="w14 w15 w16se w16cid w16 w16cex w16sdtdh w16du wp14">
+<w:document xmlns:wpc="http://schemas.microsoft.com/office/word/2010/wordprocessingCanvas" xmlns:cx="http://schemas.microsoft.com/office/drawing/2014/chartex" xmlns:cx1="http://schemas.microsoft.com/office/drawing/2015/9/8/chartex" xmlns:cx2="http://schemas.microsoft.com/office/drawing/2015/10/21/chartex" xmlns:cx3="http://schemas.microsoft.com/office/drawing/2016/5/9/chartex" xmlns:cx4="http://schemas.microsoft.com/office/drawing/2016/5/10/chartex" xmlns:cx5="http://schemas.microsoft.com/office/drawing/2016/5/11/chartex" xmlns:cx6="http://schemas.microsoft.com/office/drawing/2016/5/12/chartex" xmlns:cx7="http://schemas.microsoft.com/office/drawing/2016/5/13/chartex" xmlns:cx8="http://schemas.microsoft.com/office/drawing/2016/5/14/chartex" xmlns:mc="http://schemas.openxmlformats.org/markup-compatibility/2006" xmlns:aink="http://schemas.microsoft.com/office/drawing/2016/ink" xmlns:am3d="http://schemas.microsoft.com/office/drawing/2017/model3d" xmlns:o="urn:schemas-microsoft-com:office:office" xmlns:oel="http://schemas.microsoft.com/office/2019/extlst" xmlns:r="http://schemas.openxmlformats.org/officeDocument/2006/relationships" xmlns:m="http://schemas.openxmlformats.org/officeDocument/2006/math" xmlns:v="urn:schemas-microsoft-com:vml" xmlns:wp14="http://schemas.microsoft.com/office/word/2010/wordprocessingDrawing" xmlns:wp="http://schemas.openxmlformats.org/drawingml/2006/wordprocessingDrawing" xmlns:w10="urn:schemas-microsoft-com:office:word" xmlns:w="http://schemas.openxmlformats.org/wordprocessingml/2006/main" xmlns:w14="http://schemas.microsoft.com/office/word/2010/wordml" xmlns:w15="http://schemas.microsoft.com/office/word/2012/wordml" xmlns:w16cex="http://schemas.microsoft.com/office/word/2018/wordml/cex" xmlns:w16cid="http://schemas.microsoft.com/office/word/2016/wordml/cid" xmlns:w16="http://schemas.microsoft.com/office/word/2018/wordml" xmlns:w16du="http://schemas.microsoft.com/office/word/2023/wordml/word16du" xmlns:w16sdtdh="http://schemas.microsoft.com/office/word/2020/wordml/sdtdatahash" xmlns:w16sdtfl="http://schemas.microsoft.com/office/word/2024/wordml/sdtformatlock" xmlns:w16se="http://schemas.microsoft.com/office/word/2015/wordml/symex" xmlns:wpg="http://schemas.microsoft.com/office/word/2010/wordprocessingGroup" xmlns:wpi="http://schemas.microsoft.com/office/word/2010/wordprocessingInk" xmlns:wne="http://schemas.microsoft.com/office/word/2006/wordml" xmlns:wps="http://schemas.microsoft.com/office/word/2010/wordprocessingShape" mc:Ignorable="w14 w15 w16se w16cid w16 w16cex w16sdtdh w16sdtfl w16du wp14">
   <w:body>
     <w:p>
       <w:pPr>
@@ -318,7 +318,7 @@
                     <v:stroke joinstyle="miter"/>
                     <v:path gradientshapeok="t" o:connecttype="rect"/>
                   </v:shapetype>
-                  <v:shape id="Text Box 154" o:spid="_x0000_s1026" type="#_x0000_t202" style="position:absolute;margin-left:0;margin-top:17.8pt;width:8in;height:286.5pt;z-index:251656192;visibility:visible;mso-wrap-style:square;mso-width-percent:941;mso-height-percent:363;mso-wrap-distance-left:9pt;mso-wrap-distance-top:0;mso-wrap-distance-right:9pt;mso-wrap-distance-bottom:0;mso-position-horizontal:center;mso-position-horizontal-relative:margin;mso-position-vertical:absolute;mso-position-vertical-relative:page;mso-width-percent:941;mso-height-percent:363;mso-width-relative:page;mso-height-relative:page;v-text-anchor:bottom" o:gfxdata="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" filled="f" stroked="f" strokeweight=".5pt">
+                  <v:shape id="Text Box 154" o:spid="_x0000_s1026" type="#_x0000_t202" style="position:absolute;margin-left:0;margin-top:17.8pt;width:8in;height:286.5pt;z-index:251656192;visibility:visible;mso-wrap-style:square;mso-width-percent:941;mso-height-percent:363;mso-wrap-distance-left:9pt;mso-wrap-distance-top:0;mso-wrap-distance-right:9pt;mso-wrap-distance-bottom:0;mso-position-horizontal:center;mso-position-horizontal-relative:margin;mso-position-vertical:absolute;mso-position-vertical-relative:page;mso-width-percent:941;mso-height-percent:363;mso-width-relative:page;mso-height-relative:page;v-text-anchor:bottom" o:gfxdata="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" filled="f" stroked="f" strokeweight=".5pt">
                     <v:textbox inset="126pt,0,54pt,0">
                       <w:txbxContent>
                         <w:p>
@@ -613,15 +613,7 @@
                                   </w:rPr>
                                 </w:pPr>
                                 <w:r>
-                                  <w:t xml:space="preserve">Lewis Drysdale, Loic </w:t>
-                                </w:r>
-                                <w:proofErr w:type="spellStart"/>
-                                <w:r>
-                                  <w:t>Houpert</w:t>
-                                </w:r>
-                                <w:proofErr w:type="spellEnd"/>
-                                <w:r>
-                                  <w:t>, Sam Jones</w:t>
+                                  <w:t>Lewis Drysdale, Loic Houpert, Sam Jones</w:t>
                                 </w:r>
                                 <w:r>
                                   <w:t>, Kristin Burmeister, Yvonne Firing</w:t>
@@ -684,7 +676,7 @@
               </mc:Choice>
               <mc:Fallback>
                 <w:pict>
-                  <v:shape w14:anchorId="6744D274" id="Text Box 152" o:spid="_x0000_s1027" type="#_x0000_t202" style="position:absolute;margin-left:0;margin-top:0;width:8in;height:1in;z-index:251657216;visibility:visible;mso-wrap-style:square;mso-width-percent:941;mso-height-percent:92;mso-top-percent:818;mso-wrap-distance-left:9pt;mso-wrap-distance-top:0;mso-wrap-distance-right:9pt;mso-wrap-distance-bottom:0;mso-position-horizontal:center;mso-position-horizontal-relative:page;mso-position-vertical-relative:page;mso-width-percent:941;mso-height-percent:92;mso-top-percent:818;mso-width-relative:page;mso-height-relative:page;v-text-anchor:bottom" o:gfxdata="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" filled="f" stroked="f" strokeweight=".5pt">
+                  <v:shape w14:anchorId="6744D274" id="Text Box 152" o:spid="_x0000_s1027" type="#_x0000_t202" style="position:absolute;margin-left:0;margin-top:0;width:8in;height:1in;z-index:251657216;visibility:visible;mso-wrap-style:square;mso-width-percent:941;mso-height-percent:92;mso-top-percent:818;mso-wrap-distance-left:9pt;mso-wrap-distance-top:0;mso-wrap-distance-right:9pt;mso-wrap-distance-bottom:0;mso-position-horizontal:center;mso-position-horizontal-relative:page;mso-position-vertical-relative:page;mso-width-percent:941;mso-height-percent:92;mso-top-percent:818;mso-width-relative:page;mso-height-relative:page;v-text-anchor:bottom" o:gfxdata="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" filled="f" stroked="f" strokeweight=".5pt">
                     <v:textbox inset="126pt,0,54pt,0">
                       <w:txbxContent>
                         <w:p>
@@ -698,15 +690,7 @@
                             </w:rPr>
                           </w:pPr>
                           <w:r>
-                            <w:t xml:space="preserve">Lewis Drysdale, Loic </w:t>
-                          </w:r>
-                          <w:proofErr w:type="spellStart"/>
-                          <w:r>
-                            <w:t>Houpert</w:t>
-                          </w:r>
-                          <w:proofErr w:type="spellEnd"/>
-                          <w:r>
-                            <w:t>, Sam Jones</w:t>
+                            <w:t>Lewis Drysdale, Loic Houpert, Sam Jones</w:t>
                           </w:r>
                           <w:r>
                             <w:t>, Kristin Burmeister, Yvonne Firing</w:t>
@@ -3793,6 +3777,7 @@
               </w:pPr>
               <w:del w:id="68" w:author="Tiago Segabinazzi Dotto" w:date="2024-11-05T15:23:00Z" w16du:dateUtc="2024-11-05T15:23:00Z">
                 <w:r>
+                  <w:lastRenderedPageBreak/>
                   <w:fldChar w:fldCharType="begin"/>
                 </w:r>
                 <w:r>
@@ -12371,7 +12356,7 @@
             </mc:Choice>
             <mc:Fallback>
               <w:pict>
-                <v:shape w14:anchorId="54A72D19" id="Text Box 13" o:spid="_x0000_s1028" type="#_x0000_t202" style="position:absolute;margin-left:289.9pt;margin-top:7.65pt;width:213.85pt;height:.05pt;z-index:251660288;visibility:visible;mso-wrap-style:square;mso-width-percent:0;mso-wrap-distance-left:9pt;mso-wrap-distance-top:0;mso-wrap-distance-right:9pt;mso-wrap-distance-bottom:0;mso-position-horizontal:absolute;mso-position-horizontal-relative:text;mso-position-vertical:absolute;mso-position-vertical-relative:text;mso-width-percent:0;mso-width-relative:margin;v-text-anchor:top" o:gfxdata="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" stroked="f">
+                <v:shape w14:anchorId="54A72D19" id="Text Box 13" o:spid="_x0000_s1028" type="#_x0000_t202" style="position:absolute;margin-left:289.9pt;margin-top:7.65pt;width:213.85pt;height:.05pt;z-index:251660288;visibility:visible;mso-wrap-style:square;mso-width-percent:0;mso-wrap-distance-left:9pt;mso-wrap-distance-top:0;mso-wrap-distance-right:9pt;mso-wrap-distance-bottom:0;mso-position-horizontal:absolute;mso-position-horizontal-relative:text;mso-position-vertical:absolute;mso-position-vertical-relative:text;mso-width-percent:0;mso-width-relative:margin;v-text-anchor:top" o:gfxdata="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" stroked="f">
                   <v:textbox style="mso-fit-shape-to-text:t" inset="0,0,0,0">
                     <w:txbxContent>
                       <w:p>
@@ -12694,12 +12679,20 @@
                                   <w:delText xml:space="preserve">Figure </w:delText>
                                 </w:r>
                                 <w:r>
+                                  <w:rPr>
+                                    <w:i w:val="0"/>
+                                    <w:iCs w:val="0"/>
+                                  </w:rPr>
                                   <w:fldChar w:fldCharType="begin"/>
                                 </w:r>
                                 <w:r>
                                   <w:delInstrText xml:space="preserve"> SEQ Figure \* ARABIC </w:delInstrText>
                                 </w:r>
                                 <w:r>
+                                  <w:rPr>
+                                    <w:i w:val="0"/>
+                                    <w:iCs w:val="0"/>
+                                  </w:rPr>
                                   <w:fldChar w:fldCharType="separate"/>
                                 </w:r>
                                 <w:r>
@@ -12710,6 +12703,8 @@
                                 </w:r>
                                 <w:r>
                                   <w:rPr>
+                                    <w:i w:val="0"/>
+                                    <w:iCs w:val="0"/>
                                     <w:noProof/>
                                   </w:rPr>
                                   <w:fldChar w:fldCharType="end"/>
@@ -12741,7 +12736,7 @@
             </mc:Choice>
             <mc:Fallback>
               <w:pict>
-                <v:shape w14:anchorId="54A72D19" id="Text Box 552043740" o:spid="_x0000_s1029" type="#_x0000_t202" style="position:absolute;margin-left:311.3pt;margin-top:7.05pt;width:213.85pt;height:.05pt;z-index:251662336;visibility:visible;mso-wrap-style:square;mso-width-percent:0;mso-wrap-distance-left:9pt;mso-wrap-distance-top:0;mso-wrap-distance-right:9pt;mso-wrap-distance-bottom:0;mso-position-horizontal:absolute;mso-position-horizontal-relative:text;mso-position-vertical:absolute;mso-position-vertical-relative:text;mso-width-percent:0;mso-width-relative:margin;v-text-anchor:top" o:gfxdata="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" stroked="f">
+                <v:shape w14:anchorId="54A72D19" id="Text Box 552043740" o:spid="_x0000_s1029" type="#_x0000_t202" style="position:absolute;margin-left:311.3pt;margin-top:7.05pt;width:213.85pt;height:.05pt;z-index:251662336;visibility:visible;mso-wrap-style:square;mso-width-percent:0;mso-wrap-distance-left:9pt;mso-wrap-distance-top:0;mso-wrap-distance-right:9pt;mso-wrap-distance-bottom:0;mso-position-horizontal:absolute;mso-position-horizontal-relative:text;mso-position-vertical:absolute;mso-position-vertical-relative:text;mso-width-percent:0;mso-width-relative:margin;v-text-anchor:top" o:gfxdata="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" stroked="f">
                   <v:textbox style="mso-fit-shape-to-text:t" inset="0,0,0,0">
                     <w:txbxContent>
                       <w:p>
@@ -12758,12 +12753,20 @@
                             <w:delText xml:space="preserve">Figure </w:delText>
                           </w:r>
                           <w:r>
+                            <w:rPr>
+                              <w:i w:val="0"/>
+                              <w:iCs w:val="0"/>
+                            </w:rPr>
                             <w:fldChar w:fldCharType="begin"/>
                           </w:r>
                           <w:r>
                             <w:delInstrText xml:space="preserve"> SEQ Figure \* ARABIC </w:delInstrText>
                           </w:r>
                           <w:r>
+                            <w:rPr>
+                              <w:i w:val="0"/>
+                              <w:iCs w:val="0"/>
+                            </w:rPr>
                             <w:fldChar w:fldCharType="separate"/>
                           </w:r>
                           <w:r>
@@ -12774,6 +12777,8 @@
                           </w:r>
                           <w:r>
                             <w:rPr>
+                              <w:i w:val="0"/>
+                              <w:iCs w:val="0"/>
                               <w:noProof/>
                             </w:rPr>
                             <w:fldChar w:fldCharType="end"/>
@@ -13731,11 +13736,30 @@
           </mc:Choice>
           <mc:Fallback>
             <w:pict>
-              <v:group w14:anchorId="243753BF" id="Group 17" o:spid="_x0000_s1026" style="width:481.9pt;height:136.9pt;mso-position-horizontal-relative:char;mso-position-vertical-relative:line" coordsize="61201,17386" o:gfxdata="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">
-                <v:shape id="Picture 14" o:spid="_x0000_s1027" type="#_x0000_t75" style="position:absolute;width:61201;height:17386;visibility:visible;mso-wrap-style:square" o:gfxdata="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">
-                  <v:imagedata r:id="rId19" o:title=""/>
+              <v:group w14:anchorId="79BB7F94" id="Group 17" o:spid="_x0000_s1026" style="width:481.9pt;height:136.9pt;mso-position-horizontal-relative:char;mso-position-vertical-relative:line" coordsize="61201,17386" o:gfxdata="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">
+                <v:shapetype id="_x0000_t75" coordsize="21600,21600" o:spt="75" o:preferrelative="t" path="m@4@5l@4@11@9@11@9@5xe" filled="f" stroked="f">
+                  <v:stroke joinstyle="miter"/>
+                  <v:formulas>
+                    <v:f eqn="if lineDrawn pixelLineWidth 0"/>
+                    <v:f eqn="sum @0 1 0"/>
+                    <v:f eqn="sum 0 0 @1"/>
+                    <v:f eqn="prod @2 1 2"/>
+                    <v:f eqn="prod @3 21600 pixelWidth"/>
+                    <v:f eqn="prod @3 21600 pixelHeight"/>
+                    <v:f eqn="sum @0 0 1"/>
+                    <v:f eqn="prod @6 1 2"/>
+                    <v:f eqn="prod @7 21600 pixelWidth"/>
+                    <v:f eqn="sum @8 21600 0"/>
+                    <v:f eqn="prod @7 21600 pixelHeight"/>
+                    <v:f eqn="sum @10 21600 0"/>
+                  </v:formulas>
+                  <v:path o:extrusionok="f" gradientshapeok="t" o:connecttype="rect"/>
+                  <o:lock v:ext="edit" aspectratio="t"/>
+                </v:shapetype>
+                <v:shape id="Picture 14" o:spid="_x0000_s1027" type="#_x0000_t75" style="position:absolute;width:61201;height:17386;visibility:visible;mso-wrap-style:square" o:gfxdata="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">
+                  <v:imagedata r:id="rId17" o:title=""/>
                 </v:shape>
-                <v:oval id="Oval 16" o:spid="_x0000_s1028" style="position:absolute;left:33104;top:6011;width:10668;height:3048;visibility:visible;mso-wrap-style:square;v-text-anchor:middle" o:gfxdata="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" filled="f" strokecolor="red" strokeweight="1pt">
+                <v:oval id="Oval 16" o:spid="_x0000_s1028" style="position:absolute;left:33104;top:6011;width:10668;height:3048;visibility:visible;mso-wrap-style:square;v-text-anchor:middle" o:gfxdata="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" filled="f" strokecolor="red" strokeweight="1pt">
                   <v:stroke joinstyle="miter"/>
                 </v:oval>
                 <w10:anchorlock/>
@@ -13806,7 +13830,7 @@
       <w:r>
         <w:t xml:space="preserve"> </w:t>
       </w:r>
-      <w:hyperlink r:id="rId20" w:history="1">
+      <w:hyperlink r:id="rId18" w:history="1">
         <w:r>
           <w:rPr>
             <w:rStyle w:val="Hyperlink"/>
@@ -14020,7 +14044,7 @@
                           </pic:cNvPicPr>
                         </pic:nvPicPr>
                         <pic:blipFill>
-                          <a:blip r:embed="rId21" cstate="print">
+                          <a:blip r:embed="rId19" cstate="print">
                             <a:extLst>
                               <a:ext uri="{28A0092B-C50C-407E-A947-70E740481C1C}">
                                 <a14:useLocalDpi xmlns:a14="http://schemas.microsoft.com/office/drawing/2010/main" val="0"/>
@@ -14172,17 +14196,17 @@
           </mc:Choice>
           <mc:Fallback>
             <w:pict>
-              <v:group w14:anchorId="0EF621A2" id="Group 21" o:spid="_x0000_s1026" style="width:481.9pt;height:164.6pt;mso-position-horizontal-relative:char;mso-position-vertical-relative:line" coordsize="61201,20904" o:gfxdata="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">
-                <v:shape id="Picture 15" o:spid="_x0000_s1027" type="#_x0000_t75" style="position:absolute;width:61201;height:20904;visibility:visible;mso-wrap-style:square" o:gfxdata="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">
-                  <v:imagedata r:id="rId22" o:title=""/>
+              <v:group w14:anchorId="5533C60F" id="Group 21" o:spid="_x0000_s1026" style="width:481.9pt;height:164.6pt;mso-position-horizontal-relative:char;mso-position-vertical-relative:line" coordsize="61201,20904" o:gfxdata="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">
+                <v:shape id="Picture 15" o:spid="_x0000_s1027" type="#_x0000_t75" style="position:absolute;width:61201;height:20904;visibility:visible;mso-wrap-style:square" o:gfxdata="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">
+                  <v:imagedata r:id="rId20" o:title=""/>
                 </v:shape>
-                <v:oval id="Oval 18" o:spid="_x0000_s1028" style="position:absolute;left:38946;width:4826;height:2116;visibility:visible;mso-wrap-style:square;v-text-anchor:middle" o:gfxdata="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" filled="f" strokecolor="red" strokeweight="1pt">
+                <v:oval id="Oval 18" o:spid="_x0000_s1028" style="position:absolute;left:38946;width:4826;height:2116;visibility:visible;mso-wrap-style:square;v-text-anchor:middle" o:gfxdata="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" filled="f" strokecolor="red" strokeweight="1pt">
                   <v:stroke joinstyle="miter"/>
                 </v:oval>
-                <v:oval id="Oval 19" o:spid="_x0000_s1029" style="position:absolute;left:2878;top:5672;width:7366;height:2117;visibility:visible;mso-wrap-style:square;v-text-anchor:middle" o:gfxdata="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" filled="f" strokecolor="red" strokeweight="1pt">
+                <v:oval id="Oval 19" o:spid="_x0000_s1029" style="position:absolute;left:2878;top:5672;width:7366;height:2117;visibility:visible;mso-wrap-style:square;v-text-anchor:middle" o:gfxdata="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" filled="f" strokecolor="red" strokeweight="1pt">
                   <v:stroke joinstyle="miter"/>
                 </v:oval>
-                <v:oval id="Oval 20" o:spid="_x0000_s1030" style="position:absolute;left:49953;top:13038;width:7959;height:2117;visibility:visible;mso-wrap-style:square;v-text-anchor:middle" o:gfxdata="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" filled="f" strokecolor="red" strokeweight="1pt">
+                <v:oval id="Oval 20" o:spid="_x0000_s1030" style="position:absolute;left:49953;top:13038;width:7959;height:2117;visibility:visible;mso-wrap-style:square;v-text-anchor:middle" o:gfxdata="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" filled="f" strokecolor="red" strokeweight="1pt">
                   <v:stroke joinstyle="miter"/>
                 </v:oval>
                 <w10:anchorlock/>
@@ -15979,6 +16003,7 @@
       </w:pPr>
       <w:bookmarkStart w:id="539" w:name="_Toc108243088"/>
       <w:r>
+        <w:lastRenderedPageBreak/>
         <w:t xml:space="preserve">Set up the toolbox in your </w:t>
       </w:r>
       <w:proofErr w:type="spellStart"/>
@@ -16009,7 +16034,6 @@
         </w:rPr>
       </w:pPr>
       <w:r>
-        <w:lastRenderedPageBreak/>
         <w:t xml:space="preserve">Once the mooring processing toolbox is set up, </w:t>
       </w:r>
       <w:r>
@@ -19695,7 +19719,6 @@
           </w:rPr>
           <w:t xml:space="preserve">= </w:t>
         </w:r>
-        <w:proofErr w:type="spellStart"/>
         <w:proofErr w:type="gramStart"/>
         <w:r>
           <w:rPr>
@@ -19710,7 +19733,6 @@
           </w:rPr>
           <w:t>:serialnumber</w:t>
         </w:r>
-        <w:proofErr w:type="spellEnd"/>
       </w:ins>
     </w:p>
     <w:p>
@@ -19788,6 +19810,7 @@
           <w:rPr>
             <w:rFonts w:ascii="Courier New" w:hAnsi="Courier New" w:cs="Courier New"/>
           </w:rPr>
+          <w:lastRenderedPageBreak/>
           <w:t>53</w:t>
         </w:r>
         <w:r>
@@ -19819,7 +19842,6 @@
           <w:rPr>
             <w:rFonts w:ascii="Courier New" w:hAnsi="Courier New" w:cs="Courier New"/>
           </w:rPr>
-          <w:lastRenderedPageBreak/>
           <w:t>102</w:t>
         </w:r>
         <w:r>
@@ -21193,6 +21215,7 @@
             </w:rPr>
           </w:rPrChange>
         </w:rPr>
+        <w:lastRenderedPageBreak/>
         <w:t>Stage 2</w:t>
       </w:r>
       <w:r>
@@ -21234,7 +21257,6 @@
         </w:rPr>
       </w:pPr>
       <w:r>
-        <w:lastRenderedPageBreak/>
         <w:t xml:space="preserve">Check that the deployment time and recovery time are accurate in the corresponding </w:t>
       </w:r>
       <w:r>
@@ -23406,6 +23428,7 @@
       </w:pPr>
       <w:bookmarkStart w:id="920" w:name="_Toc108243098"/>
       <w:r>
+        <w:lastRenderedPageBreak/>
         <w:t>Calculation of accurate nominal depth of the mooring instruments, update of the metadata files</w:t>
       </w:r>
       <w:bookmarkEnd w:id="920"/>
@@ -23428,11 +23451,7 @@
         </w:r>
       </w:ins>
       <w:r>
-        <w:t xml:space="preserve">due to trawling etc), it is possible to calculate this from the observed </w:t>
-      </w:r>
-      <w:r>
-        <w:lastRenderedPageBreak/>
-        <w:t xml:space="preserve">pressures. </w:t>
+        <w:t xml:space="preserve">due to trawling etc), it is possible to calculate this from the observed pressures. </w:t>
       </w:r>
       <w:del w:id="922" w:author="Tiago Segabinazzi Dotto" w:date="2024-11-05T15:23:00Z" w16du:dateUtc="2024-11-05T15:23:00Z">
         <w:r>
@@ -24285,6 +24304,7 @@
         <w:spacing w:line="264" w:lineRule="auto"/>
       </w:pPr>
       <w:r>
+        <w:lastRenderedPageBreak/>
         <w:t xml:space="preserve">c) </w:t>
       </w:r>
       <w:r>
@@ -24594,11 +24614,7 @@
         <w:t>columns</w:t>
       </w:r>
       <w:r>
-        <w:t xml:space="preserve"> should be added </w:t>
-      </w:r>
-      <w:r>
-        <w:lastRenderedPageBreak/>
-        <w:t xml:space="preserve">in </w:t>
+        <w:t xml:space="preserve"> should be added in </w:t>
       </w:r>
       <w:r>
         <w:rPr>
@@ -25274,6 +25290,7 @@
         </w:pPrChange>
       </w:pPr>
       <w:r>
+        <w:lastRenderedPageBreak/>
         <w:t>General trend: to be applied when pre</w:t>
       </w:r>
       <w:del w:id="1015" w:author="Tiago Segabinazzi Dotto" w:date="2024-11-05T15:23:00Z" w16du:dateUtc="2024-11-05T15:23:00Z">
@@ -25428,7 +25445,6 @@
         <w:rPr>
           <w:color w:val="000000" w:themeColor="text1"/>
         </w:rPr>
-        <w:lastRenderedPageBreak/>
         <w:t>Note that, if the script discovers a version of the processed data</w:t>
       </w:r>
       <w:r>
@@ -26532,7 +26548,11 @@
         <w:t xml:space="preserve"> </w:t>
       </w:r>
       <w:r>
-        <w:t xml:space="preserve">combined in the same file. </w:t>
+        <w:t xml:space="preserve">combined in the </w:t>
+      </w:r>
+      <w:r>
+        <w:lastRenderedPageBreak/>
+        <w:t xml:space="preserve">same file. </w:t>
       </w:r>
     </w:p>
     <w:p>
@@ -26810,7 +26830,6 @@
           <w:iCs/>
           <w:color w:val="0070C0"/>
         </w:rPr>
-        <w:lastRenderedPageBreak/>
         <w:t>~\</w:t>
       </w:r>
       <w:proofErr w:type="spellStart"/>
@@ -27729,6 +27748,7 @@
             <w:proofErr w:type="spellStart"/>
             <w:proofErr w:type="gramStart"/>
             <w:r>
+              <w:lastRenderedPageBreak/>
               <w:t>T,S</w:t>
             </w:r>
             <w:proofErr w:type="gramEnd"/>
@@ -29040,6 +29060,7 @@
       </w:pPr>
       <w:ins w:id="1262" w:author="Tiago Segabinazzi Dotto" w:date="2024-11-05T15:23:00Z" w16du:dateUtc="2024-11-05T15:23:00Z">
         <w:r>
+          <w:lastRenderedPageBreak/>
           <w:t>S</w:t>
         </w:r>
         <w:r>
@@ -30268,6 +30289,7 @@
         <w:jc w:val="left"/>
       </w:pPr>
       <w:r>
+        <w:lastRenderedPageBreak/>
         <w:t xml:space="preserve">The script </w:t>
       </w:r>
       <w:r>
@@ -30500,7 +30522,6 @@
       </w:r>
       <w:del w:id="1347" w:author="Tiago Segabinazzi Dotto" w:date="2024-11-05T15:23:00Z" w16du:dateUtc="2024-11-05T15:23:00Z">
         <w:r>
-          <w:lastRenderedPageBreak/>
           <w:delText xml:space="preserve"> </w:delText>
         </w:r>
       </w:del>
@@ -31422,7 +31443,6 @@
       </w:pPr>
       <w:del w:id="1373" w:author="Tiago Segabinazzi Dotto" w:date="2024-11-05T15:23:00Z" w16du:dateUtc="2024-11-05T15:23:00Z">
         <w:r>
-          <w:lastRenderedPageBreak/>
           <w:delText>Then spikes</w:delText>
         </w:r>
       </w:del>
@@ -32163,9 +32183,50 @@
       <w:pPr>
         <w:pStyle w:val="BodyText"/>
         <w:rPr>
+          <w:i/>
+          <w:iCs/>
+          <w:sz w:val="20"/>
+          <w:szCs w:val="20"/>
+        </w:rPr>
+      </w:pPr>
+    </w:p>
+    <w:p>
+      <w:pPr>
+        <w:pStyle w:val="BodyText"/>
+        <w:rPr>
           <w:ins w:id="1414" w:author="Tiago Segabinazzi Dotto" w:date="2024-11-05T15:23:00Z" w16du:dateUtc="2024-11-05T15:23:00Z"/>
-        </w:rPr>
-      </w:pPr>
+          <w:rFonts w:asciiTheme="minorHAnsi" w:hAnsiTheme="minorHAnsi" w:cstheme="minorHAnsi"/>
+          <w:rPrChange w:id="1415" w:author="Lewis Drysdale" w:date="2025-03-07T12:33:00Z" w16du:dateUtc="2025-03-07T12:33:00Z">
+            <w:rPr>
+              <w:ins w:id="1416" w:author="Tiago Segabinazzi Dotto" w:date="2024-11-05T15:23:00Z" w16du:dateUtc="2024-11-05T15:23:00Z"/>
+            </w:rPr>
+          </w:rPrChange>
+        </w:rPr>
+      </w:pPr>
+      <w:ins w:id="1417" w:author="Lewis Drysdale" w:date="2025-03-07T12:33:00Z" w16du:dateUtc="2025-03-07T12:33:00Z">
+        <w:r>
+          <w:rPr>
+            <w:rFonts w:asciiTheme="minorHAnsi" w:hAnsiTheme="minorHAnsi" w:cstheme="minorHAnsi"/>
+          </w:rPr>
+          <w:t xml:space="preserve">When creating a merging file for WB1/WB2, the .DAT file should only contain instruments that </w:t>
+        </w:r>
+      </w:ins>
+      <w:ins w:id="1418" w:author="Lewis Drysdale" w:date="2025-03-07T12:34:00Z" w16du:dateUtc="2025-03-07T12:34:00Z">
+        <w:r>
+          <w:rPr>
+            <w:rFonts w:asciiTheme="minorHAnsi" w:hAnsiTheme="minorHAnsi" w:cstheme="minorHAnsi"/>
+          </w:rPr>
+          <w:t>are not duplicated on the other mooring as this may cause discontinuities in the resulting data. At present there are duplicates on WB1 an</w:t>
+        </w:r>
+      </w:ins>
+      <w:ins w:id="1419" w:author="Lewis Drysdale" w:date="2025-03-07T12:35:00Z" w16du:dateUtc="2025-03-07T12:35:00Z">
+        <w:r>
+          <w:rPr>
+            <w:rFonts w:asciiTheme="minorHAnsi" w:hAnsiTheme="minorHAnsi" w:cstheme="minorHAnsi"/>
+          </w:rPr>
+          <w:t>d WB2 at 1000 and 1575 m nominal depth.</w:t>
+        </w:r>
+      </w:ins>
     </w:p>
     <w:p>
       <w:pPr>
@@ -32174,7 +32235,7 @@
       <w:r>
         <w:t xml:space="preserve">Copy </w:t>
       </w:r>
-      <w:ins w:id="1415" w:author="Tiago Segabinazzi Dotto" w:date="2024-11-05T15:23:00Z" w16du:dateUtc="2024-11-05T15:23:00Z">
+      <w:ins w:id="1420" w:author="Tiago Segabinazzi Dotto" w:date="2024-11-05T15:23:00Z" w16du:dateUtc="2024-11-05T15:23:00Z">
         <w:r>
           <w:t xml:space="preserve">the </w:t>
         </w:r>
@@ -32182,7 +32243,7 @@
       <w:r>
         <w:t>old file</w:t>
       </w:r>
-      <w:ins w:id="1416" w:author="Tiago Segabinazzi Dotto" w:date="2024-11-05T15:23:00Z" w16du:dateUtc="2024-11-05T15:23:00Z">
+      <w:ins w:id="1421" w:author="Tiago Segabinazzi Dotto" w:date="2024-11-05T15:23:00Z" w16du:dateUtc="2024-11-05T15:23:00Z">
         <w:r>
           <w:t>,</w:t>
         </w:r>
@@ -32195,12 +32256,12 @@
         <w:t>e.g</w:t>
       </w:r>
       <w:proofErr w:type="gramEnd"/>
-      <w:del w:id="1417" w:author="Tiago Segabinazzi Dotto" w:date="2024-11-05T15:23:00Z" w16du:dateUtc="2024-11-05T15:23:00Z">
+      <w:del w:id="1422" w:author="Tiago Segabinazzi Dotto" w:date="2024-11-05T15:23:00Z" w16du:dateUtc="2024-11-05T15:23:00Z">
         <w:r>
           <w:delText>.</w:delText>
         </w:r>
       </w:del>
-      <w:ins w:id="1418" w:author="Tiago Segabinazzi Dotto" w:date="2024-11-05T15:23:00Z" w16du:dateUtc="2024-11-05T15:23:00Z">
+      <w:ins w:id="1423" w:author="Tiago Segabinazzi Dotto" w:date="2024-11-05T15:23:00Z" w16du:dateUtc="2024-11-05T15:23:00Z">
         <w:r>
           <w:t>.</w:t>
         </w:r>
@@ -32211,7 +32272,7 @@
       <w:r>
         <w:t xml:space="preserve"> </w:t>
       </w:r>
-      <w:commentRangeStart w:id="1419"/>
+      <w:commentRangeStart w:id="1424"/>
       <w:r>
         <w:rPr>
           <w:i/>
@@ -32220,14 +32281,14 @@
         </w:rPr>
         <w:t>CM_rteb_merging_02_2015.m</w:t>
       </w:r>
-      <w:commentRangeEnd w:id="1419"/>
-      <w:ins w:id="1420" w:author="Tiago Segabinazzi Dotto" w:date="2024-11-05T15:23:00Z" w16du:dateUtc="2024-11-05T15:23:00Z">
+      <w:commentRangeEnd w:id="1424"/>
+      <w:ins w:id="1425" w:author="Tiago Segabinazzi Dotto" w:date="2024-11-05T15:23:00Z" w16du:dateUtc="2024-11-05T15:23:00Z">
         <w:r>
           <w:rPr>
             <w:rStyle w:val="CommentReference"/>
             <w:rFonts w:cs="Mangal"/>
           </w:rPr>
-          <w:commentReference w:id="1419"/>
+          <w:commentReference w:id="1424"/>
         </w:r>
         <w:r>
           <w:t>,</w:t>
@@ -32239,12 +32300,12 @@
       <w:r>
         <w:t xml:space="preserve">and rename </w:t>
       </w:r>
-      <w:del w:id="1421" w:author="Tiago Segabinazzi Dotto" w:date="2024-11-05T15:23:00Z" w16du:dateUtc="2024-11-05T15:23:00Z">
+      <w:del w:id="1426" w:author="Tiago Segabinazzi Dotto" w:date="2024-11-05T15:23:00Z" w16du:dateUtc="2024-11-05T15:23:00Z">
         <w:r>
           <w:delText>then</w:delText>
         </w:r>
       </w:del>
-      <w:ins w:id="1422" w:author="Tiago Segabinazzi Dotto" w:date="2024-11-05T15:23:00Z" w16du:dateUtc="2024-11-05T15:23:00Z">
+      <w:ins w:id="1427" w:author="Tiago Segabinazzi Dotto" w:date="2024-11-05T15:23:00Z" w16du:dateUtc="2024-11-05T15:23:00Z">
         <w:r>
           <w:t>it. Then,</w:t>
         </w:r>
@@ -32293,7 +32354,7 @@
         </w:rPr>
         <w:t xml:space="preserve">Rename </w:t>
       </w:r>
-      <w:commentRangeStart w:id="1423"/>
+      <w:commentRangeStart w:id="1428"/>
       <w:r>
         <w:rPr>
           <w:rFonts w:ascii="Calibri" w:hAnsi="Calibri" w:cs="Calibri"/>
@@ -32301,13 +32362,13 @@
         </w:rPr>
         <w:t>directories</w:t>
       </w:r>
-      <w:commentRangeEnd w:id="1423"/>
+      <w:commentRangeEnd w:id="1428"/>
       <w:r>
         <w:rPr>
           <w:rStyle w:val="CommentReference"/>
           <w:rFonts w:cs="Mangal"/>
         </w:rPr>
-        <w:commentReference w:id="1423"/>
+        <w:commentReference w:id="1428"/>
       </w:r>
     </w:p>
     <w:p>
@@ -32435,7 +32496,7 @@
       <w:pPr>
         <w:pStyle w:val="Heading1"/>
       </w:pPr>
-      <w:bookmarkStart w:id="1424" w:name="_Toc108243110"/>
+      <w:bookmarkStart w:id="1429" w:name="_Toc108243110"/>
       <w:proofErr w:type="spellStart"/>
       <w:r>
         <w:lastRenderedPageBreak/>
@@ -32445,7 +32506,7 @@
       <w:r>
         <w:t xml:space="preserve"> Data Processing</w:t>
       </w:r>
-      <w:bookmarkEnd w:id="1424"/>
+      <w:bookmarkEnd w:id="1429"/>
       <w:r>
         <w:t xml:space="preserve"> </w:t>
       </w:r>
@@ -32458,10 +32519,10 @@
           <w:numId w:val="0"/>
         </w:numPr>
         <w:rPr>
-          <w:ins w:id="1425" w:author="Tiago Segabinazzi Dotto" w:date="2024-11-05T15:23:00Z" w16du:dateUtc="2024-11-05T15:23:00Z"/>
-        </w:rPr>
-      </w:pPr>
-      <w:bookmarkStart w:id="1426" w:name="_Toc108243111"/>
+          <w:ins w:id="1430" w:author="Tiago Segabinazzi Dotto" w:date="2024-11-05T15:23:00Z" w16du:dateUtc="2024-11-05T15:23:00Z"/>
+        </w:rPr>
+      </w:pPr>
+      <w:bookmarkStart w:id="1431" w:name="_Toc108243111"/>
     </w:p>
     <w:p>
       <w:pPr>
@@ -32470,7 +32531,7 @@
       <w:r>
         <w:t>Stage 0 – Data Download</w:t>
       </w:r>
-      <w:bookmarkEnd w:id="1426"/>
+      <w:bookmarkEnd w:id="1431"/>
       <w:r>
         <w:t xml:space="preserve"> </w:t>
       </w:r>
@@ -32479,7 +32540,7 @@
       <w:pPr>
         <w:pStyle w:val="Default"/>
         <w:rPr>
-          <w:ins w:id="1427" w:author="Tiago Segabinazzi Dotto" w:date="2024-11-05T15:23:00Z" w16du:dateUtc="2024-11-05T15:23:00Z"/>
+          <w:ins w:id="1432" w:author="Tiago Segabinazzi Dotto" w:date="2024-11-05T15:23:00Z" w16du:dateUtc="2024-11-05T15:23:00Z"/>
           <w:sz w:val="22"/>
           <w:szCs w:val="22"/>
         </w:rPr>
@@ -32492,7 +32553,7 @@
           <w:i/>
           <w:color w:val="00B050"/>
           <w:sz w:val="22"/>
-          <w:rPrChange w:id="1428" w:author="Tiago Segabinazzi Dotto" w:date="2024-11-05T15:23:00Z" w16du:dateUtc="2024-11-05T15:23:00Z">
+          <w:rPrChange w:id="1433" w:author="Tiago Segabinazzi Dotto" w:date="2024-11-05T15:23:00Z" w16du:dateUtc="2024-11-05T15:23:00Z">
             <w:rPr>
               <w:i/>
               <w:sz w:val="22"/>
@@ -32507,7 +32568,7 @@
         </w:rPr>
         <w:t xml:space="preserve">After </w:t>
       </w:r>
-      <w:del w:id="1429" w:author="Tiago Segabinazzi Dotto" w:date="2024-11-05T15:23:00Z" w16du:dateUtc="2024-11-05T15:23:00Z">
+      <w:del w:id="1434" w:author="Tiago Segabinazzi Dotto" w:date="2024-11-05T15:23:00Z" w16du:dateUtc="2024-11-05T15:23:00Z">
         <w:r>
           <w:rPr>
             <w:sz w:val="22"/>
@@ -32516,7 +32577,7 @@
           <w:delText>download</w:delText>
         </w:r>
       </w:del>
-      <w:ins w:id="1430" w:author="Tiago Segabinazzi Dotto" w:date="2024-11-05T15:23:00Z" w16du:dateUtc="2024-11-05T15:23:00Z">
+      <w:ins w:id="1435" w:author="Tiago Segabinazzi Dotto" w:date="2024-11-05T15:23:00Z" w16du:dateUtc="2024-11-05T15:23:00Z">
         <w:r>
           <w:rPr>
             <w:sz w:val="22"/>
@@ -32567,7 +32628,7 @@
         </w:rPr>
         <w:t xml:space="preserve"> the data </w:t>
       </w:r>
-      <w:del w:id="1431" w:author="Tiago Segabinazzi Dotto" w:date="2024-11-05T15:23:00Z" w16du:dateUtc="2024-11-05T15:23:00Z">
+      <w:del w:id="1436" w:author="Tiago Segabinazzi Dotto" w:date="2024-11-05T15:23:00Z" w16du:dateUtc="2024-11-05T15:23:00Z">
         <w:r>
           <w:rPr>
             <w:sz w:val="22"/>
@@ -32583,7 +32644,7 @@
         </w:rPr>
         <w:t xml:space="preserve">to the network drive, </w:t>
       </w:r>
-      <w:del w:id="1432" w:author="Tiago Segabinazzi Dotto" w:date="2024-11-05T15:23:00Z" w16du:dateUtc="2024-11-05T15:23:00Z">
+      <w:del w:id="1437" w:author="Tiago Segabinazzi Dotto" w:date="2024-11-05T15:23:00Z" w16du:dateUtc="2024-11-05T15:23:00Z">
         <w:r>
           <w:rPr>
             <w:sz w:val="22"/>
@@ -32592,7 +32653,7 @@
           <w:delText>then copied</w:delText>
         </w:r>
       </w:del>
-      <w:ins w:id="1433" w:author="Tiago Segabinazzi Dotto" w:date="2024-11-05T15:23:00Z" w16du:dateUtc="2024-11-05T15:23:00Z">
+      <w:ins w:id="1438" w:author="Tiago Segabinazzi Dotto" w:date="2024-11-05T15:23:00Z" w16du:dateUtc="2024-11-05T15:23:00Z">
         <w:r>
           <w:rPr>
             <w:sz w:val="22"/>
@@ -32615,7 +32676,7 @@
         </w:rPr>
         <w:t xml:space="preserve">onto the processing computer in the directory </w:t>
       </w:r>
-      <w:ins w:id="1434" w:author="Tiago Segabinazzi Dotto" w:date="2024-11-05T15:23:00Z" w16du:dateUtc="2024-11-05T15:23:00Z">
+      <w:ins w:id="1439" w:author="Tiago Segabinazzi Dotto" w:date="2024-11-05T15:23:00Z" w16du:dateUtc="2024-11-05T15:23:00Z">
         <w:r>
           <w:rPr>
             <w:i/>
@@ -32626,64 +32687,6 @@
         </w:r>
       </w:ins>
       <w:proofErr w:type="spellStart"/>
-      <w:r>
-        <w:rPr>
-          <w:i/>
-          <w:color w:val="00B050"/>
-          <w:sz w:val="22"/>
-          <w:rPrChange w:id="1435" w:author="Tiago Segabinazzi Dotto" w:date="2024-11-05T15:23:00Z" w16du:dateUtc="2024-11-05T15:23:00Z">
-            <w:rPr>
-              <w:i/>
-              <w:sz w:val="22"/>
-            </w:rPr>
-          </w:rPrChange>
-        </w:rPr>
-        <w:t>osnap</w:t>
-      </w:r>
-      <w:proofErr w:type="spellEnd"/>
-      <w:r>
-        <w:rPr>
-          <w:i/>
-          <w:color w:val="00B050"/>
-          <w:sz w:val="22"/>
-          <w:rPrChange w:id="1436" w:author="Tiago Segabinazzi Dotto" w:date="2024-11-05T15:23:00Z" w16du:dateUtc="2024-11-05T15:23:00Z">
-            <w:rPr>
-              <w:i/>
-              <w:sz w:val="22"/>
-            </w:rPr>
-          </w:rPrChange>
-        </w:rPr>
-        <w:t>/data/moor/raw/</w:t>
-      </w:r>
-      <w:r>
-        <w:rPr>
-          <w:i/>
-          <w:color w:val="00B050"/>
-          <w:sz w:val="22"/>
-          <w:rPrChange w:id="1437" w:author="Tiago Segabinazzi Dotto" w:date="2024-11-05T15:23:00Z" w16du:dateUtc="2024-11-05T15:23:00Z">
-            <w:rPr>
-              <w:i/>
-              <w:sz w:val="22"/>
-            </w:rPr>
-          </w:rPrChange>
-        </w:rPr>
-        <w:t>$</w:t>
-      </w:r>
-      <w:commentRangeStart w:id="1438"/>
-      <w:r>
-        <w:rPr>
-          <w:i/>
-          <w:color w:val="00B050"/>
-          <w:sz w:val="22"/>
-          <w:rPrChange w:id="1439" w:author="Tiago Segabinazzi Dotto" w:date="2024-11-05T15:23:00Z" w16du:dateUtc="2024-11-05T15:23:00Z">
-            <w:rPr>
-              <w:i/>
-              <w:sz w:val="22"/>
-            </w:rPr>
-          </w:rPrChange>
-        </w:rPr>
-        <w:t>cruise</w:t>
-      </w:r>
       <w:r>
         <w:rPr>
           <w:i/>
@@ -32696,67 +32699,38 @@
             </w:rPr>
           </w:rPrChange>
         </w:rPr>
-        <w:t>/</w:t>
-      </w:r>
-      <w:proofErr w:type="spellStart"/>
-      <w:del w:id="1441" w:author="Tiago Segabinazzi Dotto" w:date="2024-11-05T15:23:00Z" w16du:dateUtc="2024-11-05T15:23:00Z">
-        <w:r>
-          <w:rPr>
-            <w:i/>
-            <w:iCs/>
-            <w:sz w:val="22"/>
-            <w:szCs w:val="22"/>
-          </w:rPr>
-          <w:delText>seaphox</w:delText>
-        </w:r>
-      </w:del>
-      <w:ins w:id="1442" w:author="Tiago Segabinazzi Dotto" w:date="2024-11-05T15:23:00Z" w16du:dateUtc="2024-11-05T15:23:00Z">
-        <w:r>
-          <w:rPr>
-            <w:i/>
-            <w:iCs/>
-            <w:color w:val="00B050"/>
-            <w:sz w:val="22"/>
-            <w:szCs w:val="22"/>
-          </w:rPr>
-          <w:t>s</w:t>
-        </w:r>
-        <w:commentRangeEnd w:id="1438"/>
-        <w:r>
-          <w:rPr>
-            <w:rStyle w:val="CommentReference"/>
-            <w:rFonts w:ascii="Liberation Serif" w:eastAsia="Droid Sans Fallback" w:hAnsi="Liberation Serif" w:cs="Mangal"/>
-            <w:color w:val="auto"/>
-            <w:lang w:eastAsia="zh-CN" w:bidi="hi-IN"/>
-          </w:rPr>
-          <w:commentReference w:id="1438"/>
-        </w:r>
-        <w:r>
-          <w:rPr>
-            <w:i/>
-            <w:iCs/>
-            <w:color w:val="00B050"/>
-            <w:sz w:val="22"/>
-            <w:szCs w:val="22"/>
-          </w:rPr>
-          <w:t>eaphox</w:t>
-        </w:r>
-      </w:ins>
+        <w:t>osnap</w:t>
+      </w:r>
+      <w:proofErr w:type="spellEnd"/>
       <w:r>
         <w:rPr>
           <w:i/>
           <w:color w:val="00B050"/>
           <w:sz w:val="22"/>
-          <w:rPrChange w:id="1443" w:author="Tiago Segabinazzi Dotto" w:date="2024-11-05T15:23:00Z" w16du:dateUtc="2024-11-05T15:23:00Z">
+          <w:rPrChange w:id="1441" w:author="Tiago Segabinazzi Dotto" w:date="2024-11-05T15:23:00Z" w16du:dateUtc="2024-11-05T15:23:00Z">
             <w:rPr>
               <w:i/>
               <w:sz w:val="22"/>
             </w:rPr>
           </w:rPrChange>
         </w:rPr>
-        <w:t>_caldip</w:t>
-      </w:r>
-      <w:proofErr w:type="spellEnd"/>
+        <w:t>/data/moor/raw/</w:t>
+      </w:r>
+      <w:r>
+        <w:rPr>
+          <w:i/>
+          <w:color w:val="00B050"/>
+          <w:sz w:val="22"/>
+          <w:rPrChange w:id="1442" w:author="Tiago Segabinazzi Dotto" w:date="2024-11-05T15:23:00Z" w16du:dateUtc="2024-11-05T15:23:00Z">
+            <w:rPr>
+              <w:i/>
+              <w:sz w:val="22"/>
+            </w:rPr>
+          </w:rPrChange>
+        </w:rPr>
+        <w:t>$</w:t>
+      </w:r>
+      <w:commentRangeStart w:id="1443"/>
       <w:r>
         <w:rPr>
           <w:i/>
@@ -32769,73 +32743,160 @@
             </w:rPr>
           </w:rPrChange>
         </w:rPr>
-        <w:t xml:space="preserve"> </w:t>
-      </w:r>
-    </w:p>
-    <w:p>
-      <w:pPr>
-        <w:pStyle w:val="Default"/>
-        <w:rPr>
+        <w:t>cruise</w:t>
+      </w:r>
+      <w:r>
+        <w:rPr>
+          <w:i/>
+          <w:color w:val="00B050"/>
           <w:sz w:val="22"/>
-          <w:szCs w:val="22"/>
-        </w:rPr>
-      </w:pPr>
-    </w:p>
-    <w:p>
-      <w:pPr>
-        <w:pStyle w:val="Heading2"/>
-      </w:pPr>
-      <w:bookmarkStart w:id="1445" w:name="_Toc108243112"/>
-      <w:r>
-        <w:t>Stage 1 – Conversion to standard RDB format</w:t>
-      </w:r>
-      <w:bookmarkEnd w:id="1445"/>
-      <w:r>
-        <w:t xml:space="preserve"> </w:t>
-      </w:r>
-    </w:p>
-    <w:p>
-      <w:pPr>
-        <w:pStyle w:val="Default"/>
-        <w:rPr>
-          <w:ins w:id="1446" w:author="Tiago Segabinazzi Dotto" w:date="2024-11-05T15:23:00Z" w16du:dateUtc="2024-11-05T15:23:00Z"/>
-          <w:sz w:val="22"/>
-          <w:szCs w:val="22"/>
-        </w:rPr>
-      </w:pPr>
-    </w:p>
-    <w:p>
-      <w:pPr>
-        <w:pStyle w:val="Default"/>
-        <w:rPr>
-          <w:sz w:val="22"/>
-          <w:szCs w:val="22"/>
-        </w:rPr>
-      </w:pPr>
-      <w:r>
-        <w:rPr>
-          <w:sz w:val="22"/>
-          <w:szCs w:val="22"/>
-        </w:rPr>
-        <w:t xml:space="preserve">The script </w:t>
-      </w:r>
-      <w:proofErr w:type="spellStart"/>
-      <w:r>
-        <w:rPr>
-          <w:b/>
-          <w:i/>
-          <w:color w:val="FF0000"/>
-          <w:sz w:val="22"/>
-          <w:rPrChange w:id="1447" w:author="Tiago Segabinazzi Dotto" w:date="2024-11-05T15:23:00Z" w16du:dateUtc="2024-11-05T15:23:00Z">
+          <w:rPrChange w:id="1445" w:author="Tiago Segabinazzi Dotto" w:date="2024-11-05T15:23:00Z" w16du:dateUtc="2024-11-05T15:23:00Z">
             <w:rPr>
               <w:i/>
               <w:sz w:val="22"/>
             </w:rPr>
           </w:rPrChange>
         </w:rPr>
+        <w:t>/</w:t>
+      </w:r>
+      <w:proofErr w:type="spellStart"/>
+      <w:del w:id="1446" w:author="Tiago Segabinazzi Dotto" w:date="2024-11-05T15:23:00Z" w16du:dateUtc="2024-11-05T15:23:00Z">
+        <w:r>
+          <w:rPr>
+            <w:i/>
+            <w:iCs/>
+            <w:sz w:val="22"/>
+            <w:szCs w:val="22"/>
+          </w:rPr>
+          <w:delText>seaphox</w:delText>
+        </w:r>
+      </w:del>
+      <w:ins w:id="1447" w:author="Tiago Segabinazzi Dotto" w:date="2024-11-05T15:23:00Z" w16du:dateUtc="2024-11-05T15:23:00Z">
+        <w:r>
+          <w:rPr>
+            <w:i/>
+            <w:iCs/>
+            <w:color w:val="00B050"/>
+            <w:sz w:val="22"/>
+            <w:szCs w:val="22"/>
+          </w:rPr>
+          <w:t>s</w:t>
+        </w:r>
+        <w:commentRangeEnd w:id="1443"/>
+        <w:r>
+          <w:rPr>
+            <w:rStyle w:val="CommentReference"/>
+            <w:rFonts w:ascii="Liberation Serif" w:eastAsia="Droid Sans Fallback" w:hAnsi="Liberation Serif" w:cs="Mangal"/>
+            <w:color w:val="auto"/>
+            <w:lang w:eastAsia="zh-CN" w:bidi="hi-IN"/>
+          </w:rPr>
+          <w:commentReference w:id="1443"/>
+        </w:r>
+        <w:r>
+          <w:rPr>
+            <w:i/>
+            <w:iCs/>
+            <w:color w:val="00B050"/>
+            <w:sz w:val="22"/>
+            <w:szCs w:val="22"/>
+          </w:rPr>
+          <w:t>eaphox</w:t>
+        </w:r>
+      </w:ins>
+      <w:r>
+        <w:rPr>
+          <w:i/>
+          <w:color w:val="00B050"/>
+          <w:sz w:val="22"/>
+          <w:rPrChange w:id="1448" w:author="Tiago Segabinazzi Dotto" w:date="2024-11-05T15:23:00Z" w16du:dateUtc="2024-11-05T15:23:00Z">
+            <w:rPr>
+              <w:i/>
+              <w:sz w:val="22"/>
+            </w:rPr>
+          </w:rPrChange>
+        </w:rPr>
+        <w:t>_caldip</w:t>
+      </w:r>
+      <w:proofErr w:type="spellEnd"/>
+      <w:r>
+        <w:rPr>
+          <w:i/>
+          <w:color w:val="00B050"/>
+          <w:sz w:val="22"/>
+          <w:rPrChange w:id="1449" w:author="Tiago Segabinazzi Dotto" w:date="2024-11-05T15:23:00Z" w16du:dateUtc="2024-11-05T15:23:00Z">
+            <w:rPr>
+              <w:i/>
+              <w:sz w:val="22"/>
+            </w:rPr>
+          </w:rPrChange>
+        </w:rPr>
+        <w:t xml:space="preserve"> </w:t>
+      </w:r>
+    </w:p>
+    <w:p>
+      <w:pPr>
+        <w:pStyle w:val="Default"/>
+        <w:rPr>
+          <w:sz w:val="22"/>
+          <w:szCs w:val="22"/>
+        </w:rPr>
+      </w:pPr>
+    </w:p>
+    <w:p>
+      <w:pPr>
+        <w:pStyle w:val="Heading2"/>
+      </w:pPr>
+      <w:bookmarkStart w:id="1450" w:name="_Toc108243112"/>
+      <w:r>
+        <w:t>Stage 1 – Conversion to standard RDB format</w:t>
+      </w:r>
+      <w:bookmarkEnd w:id="1450"/>
+      <w:r>
+        <w:t xml:space="preserve"> </w:t>
+      </w:r>
+    </w:p>
+    <w:p>
+      <w:pPr>
+        <w:pStyle w:val="Default"/>
+        <w:rPr>
+          <w:ins w:id="1451" w:author="Tiago Segabinazzi Dotto" w:date="2024-11-05T15:23:00Z" w16du:dateUtc="2024-11-05T15:23:00Z"/>
+          <w:sz w:val="22"/>
+          <w:szCs w:val="22"/>
+        </w:rPr>
+      </w:pPr>
+    </w:p>
+    <w:p>
+      <w:pPr>
+        <w:pStyle w:val="Default"/>
+        <w:rPr>
+          <w:sz w:val="22"/>
+          <w:szCs w:val="22"/>
+        </w:rPr>
+      </w:pPr>
+      <w:r>
+        <w:rPr>
+          <w:sz w:val="22"/>
+          <w:szCs w:val="22"/>
+        </w:rPr>
+        <w:t xml:space="preserve">The script </w:t>
+      </w:r>
+      <w:proofErr w:type="spellStart"/>
+      <w:r>
+        <w:rPr>
+          <w:b/>
+          <w:i/>
+          <w:color w:val="FF0000"/>
+          <w:sz w:val="22"/>
+          <w:rPrChange w:id="1452" w:author="Tiago Segabinazzi Dotto" w:date="2024-11-05T15:23:00Z" w16du:dateUtc="2024-11-05T15:23:00Z">
+            <w:rPr>
+              <w:i/>
+              <w:sz w:val="22"/>
+            </w:rPr>
+          </w:rPrChange>
+        </w:rPr>
         <w:t>seaphox_call_caldip</w:t>
       </w:r>
-      <w:ins w:id="1448" w:author="Tiago Segabinazzi Dotto" w:date="2024-11-05T15:23:00Z" w16du:dateUtc="2024-11-05T15:23:00Z">
+      <w:ins w:id="1453" w:author="Tiago Segabinazzi Dotto" w:date="2024-11-05T15:23:00Z" w16du:dateUtc="2024-11-05T15:23:00Z">
         <w:r>
           <w:rPr>
             <w:b/>
@@ -32855,7 +32916,7 @@
           <w:i/>
           <w:color w:val="FF0000"/>
           <w:sz w:val="22"/>
-          <w:rPrChange w:id="1449" w:author="Tiago Segabinazzi Dotto" w:date="2024-11-05T15:23:00Z" w16du:dateUtc="2024-11-05T15:23:00Z">
+          <w:rPrChange w:id="1454" w:author="Tiago Segabinazzi Dotto" w:date="2024-11-05T15:23:00Z" w16du:dateUtc="2024-11-05T15:23:00Z">
             <w:rPr>
               <w:i/>
               <w:sz w:val="22"/>
@@ -32871,7 +32932,7 @@
         </w:rPr>
         <w:t xml:space="preserve">performs </w:t>
       </w:r>
-      <w:del w:id="1450" w:author="Tiago Segabinazzi Dotto" w:date="2024-11-05T15:23:00Z" w16du:dateUtc="2024-11-05T15:23:00Z">
+      <w:del w:id="1455" w:author="Tiago Segabinazzi Dotto" w:date="2024-11-05T15:23:00Z" w16du:dateUtc="2024-11-05T15:23:00Z">
         <w:r>
           <w:rPr>
             <w:sz w:val="22"/>
@@ -32880,7 +32941,7 @@
           <w:delText>stage1</w:delText>
         </w:r>
       </w:del>
-      <w:ins w:id="1451" w:author="Tiago Segabinazzi Dotto" w:date="2024-11-05T15:23:00Z" w16du:dateUtc="2024-11-05T15:23:00Z">
+      <w:ins w:id="1456" w:author="Tiago Segabinazzi Dotto" w:date="2024-11-05T15:23:00Z" w16du:dateUtc="2024-11-05T15:23:00Z">
         <w:r>
           <w:rPr>
             <w:sz w:val="22"/>
@@ -32919,7 +32980,7 @@
         </w:rPr>
         <w:t xml:space="preserve"> data. It converts the data from raw to RDB format. The user needs to modify some information </w:t>
       </w:r>
-      <w:del w:id="1452" w:author="Tiago Segabinazzi Dotto" w:date="2024-11-05T15:23:00Z" w16du:dateUtc="2024-11-05T15:23:00Z">
+      <w:del w:id="1457" w:author="Tiago Segabinazzi Dotto" w:date="2024-11-05T15:23:00Z" w16du:dateUtc="2024-11-05T15:23:00Z">
         <w:r>
           <w:rPr>
             <w:sz w:val="22"/>
@@ -32928,7 +32989,7 @@
           <w:delText>in</w:delText>
         </w:r>
       </w:del>
-      <w:ins w:id="1453" w:author="Tiago Segabinazzi Dotto" w:date="2024-11-05T15:23:00Z" w16du:dateUtc="2024-11-05T15:23:00Z">
+      <w:ins w:id="1458" w:author="Tiago Segabinazzi Dotto" w:date="2024-11-05T15:23:00Z" w16du:dateUtc="2024-11-05T15:23:00Z">
         <w:r>
           <w:rPr>
             <w:sz w:val="22"/>
@@ -32944,7 +33005,7 @@
         </w:rPr>
         <w:t xml:space="preserve"> the beginning of the script </w:t>
       </w:r>
-      <w:del w:id="1454" w:author="Tiago Segabinazzi Dotto" w:date="2024-11-05T15:23:00Z" w16du:dateUtc="2024-11-05T15:23:00Z">
+      <w:del w:id="1459" w:author="Tiago Segabinazzi Dotto" w:date="2024-11-05T15:23:00Z" w16du:dateUtc="2024-11-05T15:23:00Z">
         <w:r>
           <w:rPr>
             <w:sz w:val="22"/>
@@ -32953,7 +33014,7 @@
           <w:delText>like the</w:delText>
         </w:r>
       </w:del>
-      <w:ins w:id="1455" w:author="Tiago Segabinazzi Dotto" w:date="2024-11-05T15:23:00Z" w16du:dateUtc="2024-11-05T15:23:00Z">
+      <w:ins w:id="1460" w:author="Tiago Segabinazzi Dotto" w:date="2024-11-05T15:23:00Z" w16du:dateUtc="2024-11-05T15:23:00Z">
         <w:r>
           <w:rPr>
             <w:sz w:val="22"/>
@@ -32989,7 +33050,7 @@
         <w:rPr>
           <w:color w:val="FF0000"/>
           <w:sz w:val="22"/>
-          <w:rPrChange w:id="1456" w:author="Tiago Segabinazzi Dotto" w:date="2024-11-05T15:23:00Z" w16du:dateUtc="2024-11-05T15:23:00Z">
+          <w:rPrChange w:id="1461" w:author="Tiago Segabinazzi Dotto" w:date="2024-11-05T15:23:00Z" w16du:dateUtc="2024-11-05T15:23:00Z">
             <w:rPr>
               <w:sz w:val="22"/>
             </w:rPr>
@@ -32997,7 +33058,7 @@
         </w:rPr>
         <w:t>seaphox2rodb_01</w:t>
       </w:r>
-      <w:ins w:id="1457" w:author="Tiago Segabinazzi Dotto" w:date="2024-11-05T15:23:00Z" w16du:dateUtc="2024-11-05T15:23:00Z">
+      <w:ins w:id="1462" w:author="Tiago Segabinazzi Dotto" w:date="2024-11-05T15:23:00Z" w16du:dateUtc="2024-11-05T15:23:00Z">
         <w:r>
           <w:rPr>
             <w:sz w:val="22"/>
@@ -33013,7 +33074,7 @@
         </w:rPr>
         <w:t xml:space="preserve">, which saves the file downloaded by the instrument software </w:t>
       </w:r>
-      <w:del w:id="1458" w:author="Tiago Segabinazzi Dotto" w:date="2024-11-05T15:23:00Z" w16du:dateUtc="2024-11-05T15:23:00Z">
+      <w:del w:id="1463" w:author="Tiago Segabinazzi Dotto" w:date="2024-11-05T15:23:00Z" w16du:dateUtc="2024-11-05T15:23:00Z">
         <w:r>
           <w:rPr>
             <w:sz w:val="22"/>
@@ -33022,7 +33083,7 @@
           <w:delText>(stage</w:delText>
         </w:r>
       </w:del>
-      <w:ins w:id="1459" w:author="Tiago Segabinazzi Dotto" w:date="2024-11-05T15:23:00Z" w16du:dateUtc="2024-11-05T15:23:00Z">
+      <w:ins w:id="1464" w:author="Tiago Segabinazzi Dotto" w:date="2024-11-05T15:23:00Z" w16du:dateUtc="2024-11-05T15:23:00Z">
         <w:r>
           <w:rPr>
             <w:sz w:val="22"/>
@@ -33045,7 +33106,7 @@
         </w:rPr>
         <w:t xml:space="preserve"> 0</w:t>
       </w:r>
-      <w:del w:id="1460" w:author="Tiago Segabinazzi Dotto" w:date="2024-11-05T15:23:00Z" w16du:dateUtc="2024-11-05T15:23:00Z">
+      <w:del w:id="1465" w:author="Tiago Segabinazzi Dotto" w:date="2024-11-05T15:23:00Z" w16du:dateUtc="2024-11-05T15:23:00Z">
         <w:r>
           <w:rPr>
             <w:sz w:val="22"/>
@@ -33077,7 +33138,7 @@
         </w:rPr>
         <w:t xml:space="preserve">nd </w:t>
       </w:r>
-      <w:del w:id="1461" w:author="Tiago Segabinazzi Dotto" w:date="2024-11-05T15:23:00Z" w16du:dateUtc="2024-11-05T15:23:00Z">
+      <w:del w:id="1466" w:author="Tiago Segabinazzi Dotto" w:date="2024-11-05T15:23:00Z" w16du:dateUtc="2024-11-05T15:23:00Z">
         <w:r>
           <w:rPr>
             <w:sz w:val="22"/>
@@ -33086,7 +33147,7 @@
           <w:delText>produce</w:delText>
         </w:r>
       </w:del>
-      <w:ins w:id="1462" w:author="Tiago Segabinazzi Dotto" w:date="2024-11-05T15:23:00Z" w16du:dateUtc="2024-11-05T15:23:00Z">
+      <w:ins w:id="1467" w:author="Tiago Segabinazzi Dotto" w:date="2024-11-05T15:23:00Z" w16du:dateUtc="2024-11-05T15:23:00Z">
         <w:r>
           <w:rPr>
             <w:sz w:val="22"/>
@@ -33127,7 +33188,7 @@
           <w:szCs w:val="22"/>
         </w:rPr>
       </w:pPr>
-      <w:ins w:id="1463" w:author="Tiago Segabinazzi Dotto" w:date="2024-11-05T15:23:00Z" w16du:dateUtc="2024-11-05T15:23:00Z">
+      <w:ins w:id="1468" w:author="Tiago Segabinazzi Dotto" w:date="2024-11-05T15:23:00Z" w16du:dateUtc="2024-11-05T15:23:00Z">
         <w:r>
           <w:rPr>
             <w:sz w:val="22"/>
@@ -33136,7 +33197,7 @@
           <w:t xml:space="preserve">Note 1: </w:t>
         </w:r>
       </w:ins>
-      <w:commentRangeStart w:id="1464"/>
+      <w:commentRangeStart w:id="1469"/>
       <w:r>
         <w:rPr>
           <w:sz w:val="22"/>
@@ -33169,79 +33230,6 @@
           <w:szCs w:val="22"/>
         </w:rPr>
       </w:pPr>
-      <w:r>
-        <w:rPr>
-          <w:i/>
-          <w:color w:val="00B050"/>
-          <w:sz w:val="22"/>
-          <w:rPrChange w:id="1465" w:author="Tiago Segabinazzi Dotto" w:date="2024-11-05T15:23:00Z" w16du:dateUtc="2024-11-05T15:23:00Z">
-            <w:rPr>
-              <w:i/>
-              <w:sz w:val="22"/>
-            </w:rPr>
-          </w:rPrChange>
-        </w:rPr>
-        <w:t>~/</w:t>
-      </w:r>
-      <w:proofErr w:type="spellStart"/>
-      <w:r>
-        <w:rPr>
-          <w:i/>
-          <w:color w:val="00B050"/>
-          <w:sz w:val="22"/>
-          <w:rPrChange w:id="1466" w:author="Tiago Segabinazzi Dotto" w:date="2024-11-05T15:23:00Z" w16du:dateUtc="2024-11-05T15:23:00Z">
-            <w:rPr>
-              <w:i/>
-              <w:sz w:val="22"/>
-            </w:rPr>
-          </w:rPrChange>
-        </w:rPr>
-        <w:t>osnap</w:t>
-      </w:r>
-      <w:proofErr w:type="spellEnd"/>
-      <w:r>
-        <w:rPr>
-          <w:i/>
-          <w:color w:val="00B050"/>
-          <w:sz w:val="22"/>
-          <w:rPrChange w:id="1467" w:author="Tiago Segabinazzi Dotto" w:date="2024-11-05T15:23:00Z" w16du:dateUtc="2024-11-05T15:23:00Z">
-            <w:rPr>
-              <w:i/>
-              <w:sz w:val="22"/>
-            </w:rPr>
-          </w:rPrChange>
-        </w:rPr>
-        <w:t>/data/moor/raw/</w:t>
-      </w:r>
-      <w:r>
-        <w:rPr>
-          <w:i/>
-          <w:color w:val="00B050"/>
-          <w:sz w:val="22"/>
-          <w:rPrChange w:id="1468" w:author="Tiago Segabinazzi Dotto" w:date="2024-11-05T15:23:00Z" w16du:dateUtc="2024-11-05T15:23:00Z">
-            <w:rPr>
-              <w:i/>
-              <w:sz w:val="22"/>
-            </w:rPr>
-          </w:rPrChange>
-        </w:rPr>
-        <w:t>$cruise</w:t>
-      </w:r>
-      <w:r>
-        <w:rPr>
-          <w:i/>
-          <w:color w:val="00B050"/>
-          <w:sz w:val="22"/>
-          <w:rPrChange w:id="1469" w:author="Tiago Segabinazzi Dotto" w:date="2024-11-05T15:23:00Z" w16du:dateUtc="2024-11-05T15:23:00Z">
-            <w:rPr>
-              <w:i/>
-              <w:sz w:val="22"/>
-            </w:rPr>
-          </w:rPrChange>
-        </w:rPr>
-        <w:t>/</w:t>
-      </w:r>
-      <w:proofErr w:type="spellStart"/>
       <w:r>
         <w:rPr>
           <w:i/>
@@ -33254,9 +33242,9 @@
             </w:rPr>
           </w:rPrChange>
         </w:rPr>
-        <w:t>seaphox</w:t>
-      </w:r>
-      <w:proofErr w:type="spellEnd"/>
+        <w:t>~/</w:t>
+      </w:r>
+      <w:proofErr w:type="spellStart"/>
       <w:r>
         <w:rPr>
           <w:i/>
@@ -33269,10 +33257,83 @@
             </w:rPr>
           </w:rPrChange>
         </w:rPr>
+        <w:t>osnap</w:t>
+      </w:r>
+      <w:proofErr w:type="spellEnd"/>
+      <w:r>
+        <w:rPr>
+          <w:i/>
+          <w:color w:val="00B050"/>
+          <w:sz w:val="22"/>
+          <w:rPrChange w:id="1472" w:author="Tiago Segabinazzi Dotto" w:date="2024-11-05T15:23:00Z" w16du:dateUtc="2024-11-05T15:23:00Z">
+            <w:rPr>
+              <w:i/>
+              <w:sz w:val="22"/>
+            </w:rPr>
+          </w:rPrChange>
+        </w:rPr>
+        <w:t>/data/moor/raw/</w:t>
+      </w:r>
+      <w:r>
+        <w:rPr>
+          <w:i/>
+          <w:color w:val="00B050"/>
+          <w:sz w:val="22"/>
+          <w:rPrChange w:id="1473" w:author="Tiago Segabinazzi Dotto" w:date="2024-11-05T15:23:00Z" w16du:dateUtc="2024-11-05T15:23:00Z">
+            <w:rPr>
+              <w:i/>
+              <w:sz w:val="22"/>
+            </w:rPr>
+          </w:rPrChange>
+        </w:rPr>
+        <w:t>$cruise</w:t>
+      </w:r>
+      <w:r>
+        <w:rPr>
+          <w:i/>
+          <w:color w:val="00B050"/>
+          <w:sz w:val="22"/>
+          <w:rPrChange w:id="1474" w:author="Tiago Segabinazzi Dotto" w:date="2024-11-05T15:23:00Z" w16du:dateUtc="2024-11-05T15:23:00Z">
+            <w:rPr>
+              <w:i/>
+              <w:sz w:val="22"/>
+            </w:rPr>
+          </w:rPrChange>
+        </w:rPr>
         <w:t>/</w:t>
       </w:r>
-      <w:commentRangeEnd w:id="1464"/>
-      <w:del w:id="1472" w:author="Tiago Segabinazzi Dotto" w:date="2024-11-05T15:23:00Z" w16du:dateUtc="2024-11-05T15:23:00Z">
+      <w:proofErr w:type="spellStart"/>
+      <w:r>
+        <w:rPr>
+          <w:i/>
+          <w:color w:val="00B050"/>
+          <w:sz w:val="22"/>
+          <w:rPrChange w:id="1475" w:author="Tiago Segabinazzi Dotto" w:date="2024-11-05T15:23:00Z" w16du:dateUtc="2024-11-05T15:23:00Z">
+            <w:rPr>
+              <w:i/>
+              <w:sz w:val="22"/>
+            </w:rPr>
+          </w:rPrChange>
+        </w:rPr>
+        <w:t>seaphox</w:t>
+      </w:r>
+      <w:proofErr w:type="spellEnd"/>
+      <w:r>
+        <w:rPr>
+          <w:i/>
+          <w:color w:val="00B050"/>
+          <w:sz w:val="22"/>
+          <w:rPrChange w:id="1476" w:author="Tiago Segabinazzi Dotto" w:date="2024-11-05T15:23:00Z" w16du:dateUtc="2024-11-05T15:23:00Z">
+            <w:rPr>
+              <w:i/>
+              <w:sz w:val="22"/>
+            </w:rPr>
+          </w:rPrChange>
+        </w:rPr>
+        <w:t>/</w:t>
+      </w:r>
+      <w:commentRangeEnd w:id="1469"/>
+      <w:del w:id="1477" w:author="Tiago Segabinazzi Dotto" w:date="2024-11-05T15:23:00Z" w16du:dateUtc="2024-11-05T15:23:00Z">
         <w:r>
           <w:rPr>
             <w:i/>
@@ -33290,7 +33351,7 @@
           <w:color w:val="auto"/>
           <w:lang w:eastAsia="zh-CN" w:bidi="hi-IN"/>
         </w:rPr>
-        <w:commentReference w:id="1464"/>
+        <w:commentReference w:id="1469"/>
       </w:r>
       <w:r>
         <w:rPr>
@@ -33324,7 +33385,7 @@
         </w:rPr>
         <w:t xml:space="preserve"> </w:t>
       </w:r>
-      <w:commentRangeStart w:id="1473"/>
+      <w:commentRangeStart w:id="1478"/>
       <w:r>
         <w:rPr>
           <w:sz w:val="22"/>
@@ -33332,7 +33393,7 @@
         </w:rPr>
         <w:t>117</w:t>
       </w:r>
-      <w:commentRangeEnd w:id="1473"/>
+      <w:commentRangeEnd w:id="1478"/>
       <w:r>
         <w:rPr>
           <w:rStyle w:val="CommentReference"/>
@@ -33340,7 +33401,7 @@
           <w:color w:val="auto"/>
           <w:lang w:eastAsia="zh-CN" w:bidi="hi-IN"/>
         </w:rPr>
-        <w:commentReference w:id="1473"/>
+        <w:commentReference w:id="1478"/>
       </w:r>
       <w:r>
         <w:rPr>
@@ -33349,7 +33410,7 @@
         </w:rPr>
         <w:t xml:space="preserve"> the data appear to have been written on several files C00000*.CSV, and several data files from the test on DY078 </w:t>
       </w:r>
-      <w:del w:id="1474" w:author="Tiago Segabinazzi Dotto" w:date="2024-11-05T15:23:00Z" w16du:dateUtc="2024-11-05T15:23:00Z">
+      <w:del w:id="1479" w:author="Tiago Segabinazzi Dotto" w:date="2024-11-05T15:23:00Z" w16du:dateUtc="2024-11-05T15:23:00Z">
         <w:r>
           <w:rPr>
             <w:sz w:val="22"/>
@@ -33358,7 +33419,7 @@
           <w:delText>where</w:delText>
         </w:r>
       </w:del>
-      <w:ins w:id="1475" w:author="Tiago Segabinazzi Dotto" w:date="2024-11-05T15:23:00Z" w16du:dateUtc="2024-11-05T15:23:00Z">
+      <w:ins w:id="1480" w:author="Tiago Segabinazzi Dotto" w:date="2024-11-05T15:23:00Z" w16du:dateUtc="2024-11-05T15:23:00Z">
         <w:r>
           <w:rPr>
             <w:sz w:val="22"/>
@@ -33390,7 +33451,7 @@
         </w:rPr>
         <w:t xml:space="preserve">. After keeping a copy of all the original files, the data files were manually edited to make sure </w:t>
       </w:r>
-      <w:del w:id="1476" w:author="Tiago Segabinazzi Dotto" w:date="2024-11-05T15:23:00Z" w16du:dateUtc="2024-11-05T15:23:00Z">
+      <w:del w:id="1481" w:author="Tiago Segabinazzi Dotto" w:date="2024-11-05T15:23:00Z" w16du:dateUtc="2024-11-05T15:23:00Z">
         <w:r>
           <w:rPr>
             <w:sz w:val="22"/>
@@ -33399,7 +33460,7 @@
           <w:delText>than</w:delText>
         </w:r>
       </w:del>
-      <w:ins w:id="1477" w:author="Tiago Segabinazzi Dotto" w:date="2024-11-05T15:23:00Z" w16du:dateUtc="2024-11-05T15:23:00Z">
+      <w:ins w:id="1482" w:author="Tiago Segabinazzi Dotto" w:date="2024-11-05T15:23:00Z" w16du:dateUtc="2024-11-05T15:23:00Z">
         <w:r>
           <w:rPr>
             <w:sz w:val="22"/>
@@ -33422,7 +33483,7 @@
         </w:rPr>
         <w:t xml:space="preserve">only the data relevant for the 2017-2018 RTEB1 deployment were kept in </w:t>
       </w:r>
-      <w:del w:id="1478" w:author="Tiago Segabinazzi Dotto" w:date="2024-11-05T15:23:00Z" w16du:dateUtc="2024-11-05T15:23:00Z">
+      <w:del w:id="1483" w:author="Tiago Segabinazzi Dotto" w:date="2024-11-05T15:23:00Z" w16du:dateUtc="2024-11-05T15:23:00Z">
         <w:r>
           <w:rPr>
             <w:sz w:val="22"/>
@@ -33432,7 +33493,7 @@
         </w:r>
       </w:del>
       <w:proofErr w:type="spellStart"/>
-      <w:ins w:id="1479" w:author="Tiago Segabinazzi Dotto" w:date="2024-11-05T15:23:00Z" w16du:dateUtc="2024-11-05T15:23:00Z">
+      <w:ins w:id="1484" w:author="Tiago Segabinazzi Dotto" w:date="2024-11-05T15:23:00Z" w16du:dateUtc="2024-11-05T15:23:00Z">
         <w:r>
           <w:rPr>
             <w:sz w:val="22"/>
@@ -33467,7 +33528,7 @@
           <w:szCs w:val="22"/>
         </w:rPr>
       </w:pPr>
-      <w:ins w:id="1480" w:author="Tiago Segabinazzi Dotto" w:date="2024-11-05T15:23:00Z" w16du:dateUtc="2024-11-05T15:23:00Z">
+      <w:ins w:id="1485" w:author="Tiago Segabinazzi Dotto" w:date="2024-11-05T15:23:00Z" w16du:dateUtc="2024-11-05T15:23:00Z">
         <w:r>
           <w:rPr>
             <w:sz w:val="22"/>
@@ -33483,7 +33544,7 @@
         </w:rPr>
         <w:t xml:space="preserve">If the relevant data are present in several C000*.CSV </w:t>
       </w:r>
-      <w:del w:id="1481" w:author="Tiago Segabinazzi Dotto" w:date="2024-11-05T15:23:00Z" w16du:dateUtc="2024-11-05T15:23:00Z">
+      <w:del w:id="1486" w:author="Tiago Segabinazzi Dotto" w:date="2024-11-05T15:23:00Z" w16du:dateUtc="2024-11-05T15:23:00Z">
         <w:r>
           <w:rPr>
             <w:sz w:val="22"/>
@@ -33492,7 +33553,7 @@
           <w:delText>file</w:delText>
         </w:r>
       </w:del>
-      <w:ins w:id="1482" w:author="Tiago Segabinazzi Dotto" w:date="2024-11-05T15:23:00Z" w16du:dateUtc="2024-11-05T15:23:00Z">
+      <w:ins w:id="1487" w:author="Tiago Segabinazzi Dotto" w:date="2024-11-05T15:23:00Z" w16du:dateUtc="2024-11-05T15:23:00Z">
         <w:r>
           <w:rPr>
             <w:sz w:val="22"/>
@@ -33515,79 +33576,6 @@
         </w:rPr>
         <w:t xml:space="preserve">, edit and run the script (with bash shell) </w:t>
       </w:r>
-      <w:r>
-        <w:rPr>
-          <w:i/>
-          <w:color w:val="FF0000"/>
-          <w:sz w:val="22"/>
-          <w:rPrChange w:id="1483" w:author="Tiago Segabinazzi Dotto" w:date="2024-11-05T15:23:00Z" w16du:dateUtc="2024-11-05T15:23:00Z">
-            <w:rPr>
-              <w:i/>
-              <w:sz w:val="22"/>
-            </w:rPr>
-          </w:rPrChange>
-        </w:rPr>
-        <w:t>~/</w:t>
-      </w:r>
-      <w:proofErr w:type="spellStart"/>
-      <w:r>
-        <w:rPr>
-          <w:i/>
-          <w:color w:val="FF0000"/>
-          <w:sz w:val="22"/>
-          <w:rPrChange w:id="1484" w:author="Tiago Segabinazzi Dotto" w:date="2024-11-05T15:23:00Z" w16du:dateUtc="2024-11-05T15:23:00Z">
-            <w:rPr>
-              <w:i/>
-              <w:sz w:val="22"/>
-            </w:rPr>
-          </w:rPrChange>
-        </w:rPr>
-        <w:t>osnap</w:t>
-      </w:r>
-      <w:proofErr w:type="spellEnd"/>
-      <w:r>
-        <w:rPr>
-          <w:i/>
-          <w:color w:val="FF0000"/>
-          <w:sz w:val="22"/>
-          <w:rPrChange w:id="1485" w:author="Tiago Segabinazzi Dotto" w:date="2024-11-05T15:23:00Z" w16du:dateUtc="2024-11-05T15:23:00Z">
-            <w:rPr>
-              <w:i/>
-              <w:sz w:val="22"/>
-            </w:rPr>
-          </w:rPrChange>
-        </w:rPr>
-        <w:t>/data/moor/raw/</w:t>
-      </w:r>
-      <w:r>
-        <w:rPr>
-          <w:i/>
-          <w:color w:val="FF0000"/>
-          <w:sz w:val="22"/>
-          <w:rPrChange w:id="1486" w:author="Tiago Segabinazzi Dotto" w:date="2024-11-05T15:23:00Z" w16du:dateUtc="2024-11-05T15:23:00Z">
-            <w:rPr>
-              <w:i/>
-              <w:sz w:val="22"/>
-            </w:rPr>
-          </w:rPrChange>
-        </w:rPr>
-        <w:t>$cruise</w:t>
-      </w:r>
-      <w:r>
-        <w:rPr>
-          <w:i/>
-          <w:color w:val="FF0000"/>
-          <w:sz w:val="22"/>
-          <w:rPrChange w:id="1487" w:author="Tiago Segabinazzi Dotto" w:date="2024-11-05T15:23:00Z" w16du:dateUtc="2024-11-05T15:23:00Z">
-            <w:rPr>
-              <w:i/>
-              <w:sz w:val="22"/>
-            </w:rPr>
-          </w:rPrChange>
-        </w:rPr>
-        <w:t>/</w:t>
-      </w:r>
-      <w:proofErr w:type="spellStart"/>
       <w:r>
         <w:rPr>
           <w:i/>
@@ -33600,9 +33588,9 @@
             </w:rPr>
           </w:rPrChange>
         </w:rPr>
-        <w:t>seaphox</w:t>
-      </w:r>
-      <w:proofErr w:type="spellEnd"/>
+        <w:t>~/</w:t>
+      </w:r>
+      <w:proofErr w:type="spellStart"/>
       <w:r>
         <w:rPr>
           <w:i/>
@@ -33615,11 +33603,11 @@
             </w:rPr>
           </w:rPrChange>
         </w:rPr>
-        <w:t>/</w:t>
-      </w:r>
-      <w:r>
-        <w:rPr>
-          <w:b/>
+        <w:t>osnap</w:t>
+      </w:r>
+      <w:proofErr w:type="spellEnd"/>
+      <w:r>
+        <w:rPr>
           <w:i/>
           <w:color w:val="FF0000"/>
           <w:sz w:val="22"/>
@@ -33630,6 +33618,79 @@
             </w:rPr>
           </w:rPrChange>
         </w:rPr>
+        <w:t>/data/moor/raw/</w:t>
+      </w:r>
+      <w:r>
+        <w:rPr>
+          <w:i/>
+          <w:color w:val="FF0000"/>
+          <w:sz w:val="22"/>
+          <w:rPrChange w:id="1491" w:author="Tiago Segabinazzi Dotto" w:date="2024-11-05T15:23:00Z" w16du:dateUtc="2024-11-05T15:23:00Z">
+            <w:rPr>
+              <w:i/>
+              <w:sz w:val="22"/>
+            </w:rPr>
+          </w:rPrChange>
+        </w:rPr>
+        <w:t>$cruise</w:t>
+      </w:r>
+      <w:r>
+        <w:rPr>
+          <w:i/>
+          <w:color w:val="FF0000"/>
+          <w:sz w:val="22"/>
+          <w:rPrChange w:id="1492" w:author="Tiago Segabinazzi Dotto" w:date="2024-11-05T15:23:00Z" w16du:dateUtc="2024-11-05T15:23:00Z">
+            <w:rPr>
+              <w:i/>
+              <w:sz w:val="22"/>
+            </w:rPr>
+          </w:rPrChange>
+        </w:rPr>
+        <w:t>/</w:t>
+      </w:r>
+      <w:proofErr w:type="spellStart"/>
+      <w:r>
+        <w:rPr>
+          <w:i/>
+          <w:color w:val="FF0000"/>
+          <w:sz w:val="22"/>
+          <w:rPrChange w:id="1493" w:author="Tiago Segabinazzi Dotto" w:date="2024-11-05T15:23:00Z" w16du:dateUtc="2024-11-05T15:23:00Z">
+            <w:rPr>
+              <w:i/>
+              <w:sz w:val="22"/>
+            </w:rPr>
+          </w:rPrChange>
+        </w:rPr>
+        <w:t>seaphox</w:t>
+      </w:r>
+      <w:proofErr w:type="spellEnd"/>
+      <w:r>
+        <w:rPr>
+          <w:i/>
+          <w:color w:val="FF0000"/>
+          <w:sz w:val="22"/>
+          <w:rPrChange w:id="1494" w:author="Tiago Segabinazzi Dotto" w:date="2024-11-05T15:23:00Z" w16du:dateUtc="2024-11-05T15:23:00Z">
+            <w:rPr>
+              <w:i/>
+              <w:sz w:val="22"/>
+            </w:rPr>
+          </w:rPrChange>
+        </w:rPr>
+        <w:t>/</w:t>
+      </w:r>
+      <w:r>
+        <w:rPr>
+          <w:b/>
+          <w:i/>
+          <w:color w:val="FF0000"/>
+          <w:sz w:val="22"/>
+          <w:rPrChange w:id="1495" w:author="Tiago Segabinazzi Dotto" w:date="2024-11-05T15:23:00Z" w16du:dateUtc="2024-11-05T15:23:00Z">
+            <w:rPr>
+              <w:i/>
+              <w:sz w:val="22"/>
+            </w:rPr>
+          </w:rPrChange>
+        </w:rPr>
         <w:t>merge_sort_CSVfiles.sh</w:t>
       </w:r>
       <w:r>
@@ -33684,7 +33745,7 @@
         <w:rPr>
           <w:i/>
           <w:sz w:val="22"/>
-          <w:rPrChange w:id="1491" w:author="Tiago Segabinazzi Dotto" w:date="2024-11-05T15:23:00Z" w16du:dateUtc="2024-11-05T15:23:00Z">
+          <w:rPrChange w:id="1496" w:author="Tiago Segabinazzi Dotto" w:date="2024-11-05T15:23:00Z" w16du:dateUtc="2024-11-05T15:23:00Z">
             <w:rPr>
               <w:sz w:val="22"/>
             </w:rPr>
@@ -33703,7 +33764,7 @@
         <w:rPr>
           <w:i/>
           <w:sz w:val="22"/>
-          <w:rPrChange w:id="1492" w:author="Tiago Segabinazzi Dotto" w:date="2024-11-05T15:23:00Z" w16du:dateUtc="2024-11-05T15:23:00Z">
+          <w:rPrChange w:id="1497" w:author="Tiago Segabinazzi Dotto" w:date="2024-11-05T15:23:00Z" w16du:dateUtc="2024-11-05T15:23:00Z">
             <w:rPr>
               <w:sz w:val="22"/>
             </w:rPr>
@@ -33743,7 +33804,7 @@
         </w:rPr>
         <w:t xml:space="preserve">Make sure that the relevant info.dat file contains the serial number of the </w:t>
       </w:r>
-      <w:del w:id="1493" w:author="Tiago Segabinazzi Dotto" w:date="2024-11-05T15:23:00Z" w16du:dateUtc="2024-11-05T15:23:00Z">
+      <w:del w:id="1498" w:author="Tiago Segabinazzi Dotto" w:date="2024-11-05T15:23:00Z" w16du:dateUtc="2024-11-05T15:23:00Z">
         <w:r>
           <w:rPr>
             <w:sz w:val="22"/>
@@ -33753,7 +33814,7 @@
         </w:r>
       </w:del>
       <w:proofErr w:type="spellStart"/>
-      <w:ins w:id="1494" w:author="Tiago Segabinazzi Dotto" w:date="2024-11-05T15:23:00Z" w16du:dateUtc="2024-11-05T15:23:00Z">
+      <w:ins w:id="1499" w:author="Tiago Segabinazzi Dotto" w:date="2024-11-05T15:23:00Z" w16du:dateUtc="2024-11-05T15:23:00Z">
         <w:r>
           <w:rPr>
             <w:sz w:val="22"/>
@@ -33781,7 +33842,7 @@
         <w:rPr>
           <w:color w:val="00B050"/>
           <w:sz w:val="22"/>
-          <w:rPrChange w:id="1495" w:author="Tiago Segabinazzi Dotto" w:date="2024-11-05T15:23:00Z" w16du:dateUtc="2024-11-05T15:23:00Z">
+          <w:rPrChange w:id="1500" w:author="Tiago Segabinazzi Dotto" w:date="2024-11-05T15:23:00Z" w16du:dateUtc="2024-11-05T15:23:00Z">
             <w:rPr>
               <w:sz w:val="22"/>
             </w:rPr>
@@ -33807,13 +33868,13 @@
           <w:b/>
           <w:i/>
           <w:color w:val="FF0000"/>
-          <w:rPrChange w:id="1496" w:author="Tiago Segabinazzi Dotto" w:date="2024-11-05T15:23:00Z" w16du:dateUtc="2024-11-05T15:23:00Z">
+          <w:rPrChange w:id="1501" w:author="Tiago Segabinazzi Dotto" w:date="2024-11-05T15:23:00Z" w16du:dateUtc="2024-11-05T15:23:00Z">
             <w:rPr/>
           </w:rPrChange>
         </w:rPr>
         <w:t>process_seaphox</w:t>
       </w:r>
-      <w:del w:id="1497" w:author="Tiago Segabinazzi Dotto" w:date="2024-11-05T15:23:00Z" w16du:dateUtc="2024-11-05T15:23:00Z">
+      <w:del w:id="1502" w:author="Tiago Segabinazzi Dotto" w:date="2024-11-05T15:23:00Z" w16du:dateUtc="2024-11-05T15:23:00Z">
         <w:r>
           <w:delText>_</w:delText>
         </w:r>
@@ -33821,15 +33882,15 @@
           <w:delText>$cruise</w:delText>
         </w:r>
       </w:del>
-      <w:commentRangeStart w:id="1498"/>
-      <w:commentRangeEnd w:id="1498"/>
-      <w:ins w:id="1499" w:author="Tiago Segabinazzi Dotto" w:date="2024-11-05T15:23:00Z" w16du:dateUtc="2024-11-05T15:23:00Z">
+      <w:commentRangeStart w:id="1503"/>
+      <w:commentRangeEnd w:id="1503"/>
+      <w:ins w:id="1504" w:author="Tiago Segabinazzi Dotto" w:date="2024-11-05T15:23:00Z" w16du:dateUtc="2024-11-05T15:23:00Z">
         <w:r>
           <w:rPr>
             <w:rStyle w:val="CommentReference"/>
             <w:rFonts w:cs="Mangal"/>
           </w:rPr>
-          <w:commentReference w:id="1498"/>
+          <w:commentReference w:id="1503"/>
         </w:r>
         <w:r>
           <w:rPr>
@@ -33847,7 +33908,7 @@
           <w:b/>
           <w:i/>
           <w:color w:val="FF0000"/>
-          <w:rPrChange w:id="1500" w:author="Tiago Segabinazzi Dotto" w:date="2024-11-05T15:23:00Z" w16du:dateUtc="2024-11-05T15:23:00Z">
+          <w:rPrChange w:id="1505" w:author="Tiago Segabinazzi Dotto" w:date="2024-11-05T15:23:00Z" w16du:dateUtc="2024-11-05T15:23:00Z">
             <w:rPr/>
           </w:rPrChange>
         </w:rPr>
@@ -33857,7 +33918,7 @@
       <w:r>
         <w:rPr>
           <w:color w:val="FF0000"/>
-          <w:rPrChange w:id="1501" w:author="Tiago Segabinazzi Dotto" w:date="2024-11-05T15:23:00Z" w16du:dateUtc="2024-11-05T15:23:00Z">
+          <w:rPrChange w:id="1506" w:author="Tiago Segabinazzi Dotto" w:date="2024-11-05T15:23:00Z" w16du:dateUtc="2024-11-05T15:23:00Z">
             <w:rPr/>
           </w:rPrChange>
         </w:rPr>
@@ -33866,12 +33927,12 @@
       <w:r>
         <w:t xml:space="preserve">producing </w:t>
       </w:r>
-      <w:del w:id="1502" w:author="Tiago Segabinazzi Dotto" w:date="2024-11-05T15:23:00Z" w16du:dateUtc="2024-11-05T15:23:00Z">
+      <w:del w:id="1507" w:author="Tiago Segabinazzi Dotto" w:date="2024-11-05T15:23:00Z" w16du:dateUtc="2024-11-05T15:23:00Z">
         <w:r>
           <w:delText>timeseries</w:delText>
         </w:r>
       </w:del>
-      <w:ins w:id="1503" w:author="Tiago Segabinazzi Dotto" w:date="2024-11-05T15:23:00Z" w16du:dateUtc="2024-11-05T15:23:00Z">
+      <w:ins w:id="1508" w:author="Tiago Segabinazzi Dotto" w:date="2024-11-05T15:23:00Z" w16du:dateUtc="2024-11-05T15:23:00Z">
         <w:r>
           <w:t xml:space="preserve">a </w:t>
         </w:r>
@@ -33888,12 +33949,12 @@
       <w:r>
         <w:t xml:space="preserve"> for each instrument, converting raw data to </w:t>
       </w:r>
-      <w:del w:id="1504" w:author="Tiago Segabinazzi Dotto" w:date="2024-11-05T15:23:00Z" w16du:dateUtc="2024-11-05T15:23:00Z">
+      <w:del w:id="1509" w:author="Tiago Segabinazzi Dotto" w:date="2024-11-05T15:23:00Z" w16du:dateUtc="2024-11-05T15:23:00Z">
         <w:r>
           <w:delText>RODB</w:delText>
         </w:r>
       </w:del>
-      <w:ins w:id="1505" w:author="Tiago Segabinazzi Dotto" w:date="2024-11-05T15:23:00Z" w16du:dateUtc="2024-11-05T15:23:00Z">
+      <w:ins w:id="1510" w:author="Tiago Segabinazzi Dotto" w:date="2024-11-05T15:23:00Z" w16du:dateUtc="2024-11-05T15:23:00Z">
         <w:r>
           <w:t>RDB</w:t>
         </w:r>
@@ -33916,12 +33977,12 @@
       <w:pPr>
         <w:pStyle w:val="Heading1"/>
       </w:pPr>
-      <w:bookmarkStart w:id="1506" w:name="_Toc108243113"/>
+      <w:bookmarkStart w:id="1511" w:name="_Toc108243113"/>
       <w:r>
         <w:lastRenderedPageBreak/>
         <w:t>Data reports tools</w:t>
       </w:r>
-      <w:bookmarkEnd w:id="1506"/>
+      <w:bookmarkEnd w:id="1511"/>
     </w:p>
     <w:p>
       <w:pPr>
@@ -33930,54 +33991,26 @@
       <w:r>
         <w:t xml:space="preserve">A set of scripts can be used to quickly </w:t>
       </w:r>
-      <w:del w:id="1507" w:author="Tiago Segabinazzi Dotto" w:date="2024-11-05T15:23:00Z" w16du:dateUtc="2024-11-05T15:23:00Z">
+      <w:del w:id="1512" w:author="Tiago Segabinazzi Dotto" w:date="2024-11-05T15:23:00Z" w16du:dateUtc="2024-11-05T15:23:00Z">
         <w:r>
           <w:delText>generated</w:delText>
-        </w:r>
-      </w:del>
-      <w:ins w:id="1508" w:author="Tiago Segabinazzi Dotto" w:date="2024-11-05T15:23:00Z" w16du:dateUtc="2024-11-05T15:23:00Z">
-        <w:r>
-          <w:t>generate</w:t>
-        </w:r>
-      </w:ins>
-      <w:r>
-        <w:t xml:space="preserve"> summary statistics and figures for each mooring. These scripts can be run for </w:t>
-      </w:r>
-      <w:del w:id="1509" w:author="Tiago Segabinazzi Dotto" w:date="2024-11-05T15:23:00Z" w16du:dateUtc="2024-11-05T15:23:00Z">
-        <w:r>
-          <w:delText>stage</w:delText>
-        </w:r>
-      </w:del>
-      <w:ins w:id="1510" w:author="Tiago Segabinazzi Dotto" w:date="2024-11-05T15:23:00Z" w16du:dateUtc="2024-11-05T15:23:00Z">
-        <w:r>
-          <w:t>Stage</w:t>
-        </w:r>
-      </w:ins>
-      <w:r>
-        <w:t xml:space="preserve"> </w:t>
-      </w:r>
-      <w:r>
-        <w:t>2 data (</w:t>
-      </w:r>
-      <w:r>
-        <w:rPr>
-          <w:i/>
-          <w:rPrChange w:id="1511" w:author="Tiago Segabinazzi Dotto" w:date="2024-11-05T15:23:00Z" w16du:dateUtc="2024-11-05T15:23:00Z">
-            <w:rPr/>
-          </w:rPrChange>
-        </w:rPr>
-        <w:t>.use</w:t>
-      </w:r>
-      <w:r>
-        <w:t xml:space="preserve"> files) or </w:t>
-      </w:r>
-      <w:del w:id="1512" w:author="Tiago Segabinazzi Dotto" w:date="2024-11-05T15:23:00Z" w16du:dateUtc="2024-11-05T15:23:00Z">
-        <w:r>
-          <w:delText>stage</w:delText>
         </w:r>
       </w:del>
       <w:ins w:id="1513" w:author="Tiago Segabinazzi Dotto" w:date="2024-11-05T15:23:00Z" w16du:dateUtc="2024-11-05T15:23:00Z">
         <w:r>
+          <w:t>generate</w:t>
+        </w:r>
+      </w:ins>
+      <w:r>
+        <w:t xml:space="preserve"> summary statistics and figures for each mooring. These scripts can be run for </w:t>
+      </w:r>
+      <w:del w:id="1514" w:author="Tiago Segabinazzi Dotto" w:date="2024-11-05T15:23:00Z" w16du:dateUtc="2024-11-05T15:23:00Z">
+        <w:r>
+          <w:delText>stage</w:delText>
+        </w:r>
+      </w:del>
+      <w:ins w:id="1515" w:author="Tiago Segabinazzi Dotto" w:date="2024-11-05T15:23:00Z" w16du:dateUtc="2024-11-05T15:23:00Z">
+        <w:r>
           <w:t>Stage</w:t>
         </w:r>
       </w:ins>
@@ -33985,6 +34018,34 @@
         <w:t xml:space="preserve"> </w:t>
       </w:r>
       <w:r>
+        <w:t>2 data (</w:t>
+      </w:r>
+      <w:r>
+        <w:rPr>
+          <w:i/>
+          <w:rPrChange w:id="1516" w:author="Tiago Segabinazzi Dotto" w:date="2024-11-05T15:23:00Z" w16du:dateUtc="2024-11-05T15:23:00Z">
+            <w:rPr/>
+          </w:rPrChange>
+        </w:rPr>
+        <w:t>.use</w:t>
+      </w:r>
+      <w:r>
+        <w:t xml:space="preserve"> files) or </w:t>
+      </w:r>
+      <w:del w:id="1517" w:author="Tiago Segabinazzi Dotto" w:date="2024-11-05T15:23:00Z" w16du:dateUtc="2024-11-05T15:23:00Z">
+        <w:r>
+          <w:delText>stage</w:delText>
+        </w:r>
+      </w:del>
+      <w:ins w:id="1518" w:author="Tiago Segabinazzi Dotto" w:date="2024-11-05T15:23:00Z" w16du:dateUtc="2024-11-05T15:23:00Z">
+        <w:r>
+          <w:t>Stage</w:t>
+        </w:r>
+      </w:ins>
+      <w:r>
+        <w:t xml:space="preserve"> </w:t>
+      </w:r>
+      <w:r>
         <w:t xml:space="preserve">3 data </w:t>
       </w:r>
       <w:proofErr w:type="gramStart"/>
@@ -33994,7 +34055,7 @@
       <w:r>
         <w:rPr>
           <w:i/>
-          <w:rPrChange w:id="1514" w:author="Tiago Segabinazzi Dotto" w:date="2024-11-05T15:23:00Z" w16du:dateUtc="2024-11-05T15:23:00Z">
+          <w:rPrChange w:id="1519" w:author="Tiago Segabinazzi Dotto" w:date="2024-11-05T15:23:00Z" w16du:dateUtc="2024-11-05T15:23:00Z">
             <w:rPr/>
           </w:rPrChange>
         </w:rPr>
@@ -34004,7 +34065,7 @@
       <w:r>
         <w:rPr>
           <w:i/>
-          <w:rPrChange w:id="1515" w:author="Tiago Segabinazzi Dotto" w:date="2024-11-05T15:23:00Z" w16du:dateUtc="2024-11-05T15:23:00Z">
+          <w:rPrChange w:id="1520" w:author="Tiago Segabinazzi Dotto" w:date="2024-11-05T15:23:00Z" w16du:dateUtc="2024-11-05T15:23:00Z">
             <w:rPr/>
           </w:rPrChange>
         </w:rPr>
@@ -34018,7 +34079,7 @@
       <w:r>
         <w:rPr>
           <w:i/>
-          <w:rPrChange w:id="1516" w:author="Tiago Segabinazzi Dotto" w:date="2024-11-05T15:23:00Z" w16du:dateUtc="2024-11-05T15:23:00Z">
+          <w:rPrChange w:id="1521" w:author="Tiago Segabinazzi Dotto" w:date="2024-11-05T15:23:00Z" w16du:dateUtc="2024-11-05T15:23:00Z">
             <w:rPr/>
           </w:rPrChange>
         </w:rPr>
@@ -34028,7 +34089,7 @@
       <w:r>
         <w:rPr>
           <w:i/>
-          <w:rPrChange w:id="1517" w:author="Tiago Segabinazzi Dotto" w:date="2024-11-05T15:23:00Z" w16du:dateUtc="2024-11-05T15:23:00Z">
+          <w:rPrChange w:id="1522" w:author="Tiago Segabinazzi Dotto" w:date="2024-11-05T15:23:00Z" w16du:dateUtc="2024-11-05T15:23:00Z">
             <w:rPr/>
           </w:rPrChange>
         </w:rPr>
@@ -34038,7 +34099,7 @@
       <w:r>
         <w:rPr>
           <w:i/>
-          <w:rPrChange w:id="1518" w:author="Tiago Segabinazzi Dotto" w:date="2024-11-05T15:23:00Z" w16du:dateUtc="2024-11-05T15:23:00Z">
+          <w:rPrChange w:id="1523" w:author="Tiago Segabinazzi Dotto" w:date="2024-11-05T15:23:00Z" w16du:dateUtc="2024-11-05T15:23:00Z">
             <w:rPr/>
           </w:rPrChange>
         </w:rPr>
@@ -34052,140 +34113,140 @@
         <w:rPr>
           <w:i/>
           <w:color w:val="00B050"/>
-          <w:rPrChange w:id="1519" w:author="Tiago Segabinazzi Dotto" w:date="2024-11-05T15:23:00Z" w16du:dateUtc="2024-11-05T15:23:00Z">
-            <w:rPr>
-              <w:i/>
-            </w:rPr>
-          </w:rPrChange>
-        </w:rPr>
-        <w:t>osnap</w:t>
-      </w:r>
-      <w:proofErr w:type="spellEnd"/>
-      <w:r>
-        <w:rPr>
-          <w:i/>
-          <w:color w:val="00B050"/>
-          <w:rPrChange w:id="1520" w:author="Tiago Segabinazzi Dotto" w:date="2024-11-05T15:23:00Z" w16du:dateUtc="2024-11-05T15:23:00Z">
-            <w:rPr>
-              <w:i/>
-            </w:rPr>
-          </w:rPrChange>
-        </w:rPr>
-        <w:t>/exec/dy120/</w:t>
-      </w:r>
-      <w:proofErr w:type="spellStart"/>
-      <w:r>
-        <w:rPr>
-          <w:i/>
-          <w:color w:val="00B050"/>
-          <w:rPrChange w:id="1521" w:author="Tiago Segabinazzi Dotto" w:date="2024-11-05T15:23:00Z" w16du:dateUtc="2024-11-05T15:23:00Z">
-            <w:rPr>
-              <w:i/>
-            </w:rPr>
-          </w:rPrChange>
-        </w:rPr>
-        <w:t>data_report_tool</w:t>
-      </w:r>
-      <w:proofErr w:type="spellEnd"/>
-      <w:del w:id="1522" w:author="Tiago Segabinazzi Dotto" w:date="2024-11-05T15:23:00Z" w16du:dateUtc="2024-11-05T15:23:00Z">
-        <w:r>
-          <w:rPr>
-            <w:i/>
-          </w:rPr>
-          <w:delText>/</w:delText>
-        </w:r>
-        <w:r>
-          <w:rPr>
-            <w:i/>
-          </w:rPr>
-          <w:delText xml:space="preserve"> .</w:delText>
-        </w:r>
-      </w:del>
-      <w:ins w:id="1523" w:author="Tiago Segabinazzi Dotto" w:date="2024-11-05T15:23:00Z" w16du:dateUtc="2024-11-05T15:23:00Z">
-        <w:r>
-          <w:rPr>
-            <w:i/>
-            <w:color w:val="00B050"/>
-          </w:rPr>
-          <w:t>/</w:t>
-        </w:r>
-        <w:r>
-          <w:rPr>
-            <w:i/>
-          </w:rPr>
-          <w:t>.</w:t>
-        </w:r>
-      </w:ins>
-      <w:r>
-        <w:rPr>
-          <w:i/>
-        </w:rPr>
-        <w:t xml:space="preserve"> </w:t>
-      </w:r>
-      <w:r>
-        <w:t>The</w:t>
-      </w:r>
-      <w:r>
-        <w:t xml:space="preserve"> wrapper script </w:t>
-      </w:r>
-      <w:proofErr w:type="spellStart"/>
-      <w:r>
-        <w:rPr>
-          <w:b/>
-          <w:i/>
-          <w:color w:val="FF0000"/>
           <w:rPrChange w:id="1524" w:author="Tiago Segabinazzi Dotto" w:date="2024-11-05T15:23:00Z" w16du:dateUtc="2024-11-05T15:23:00Z">
             <w:rPr>
               <w:i/>
             </w:rPr>
           </w:rPrChange>
         </w:rPr>
-        <w:t>batch_all.m</w:t>
+        <w:t>osnap</w:t>
       </w:r>
       <w:proofErr w:type="spellEnd"/>
       <w:r>
-        <w:t xml:space="preserve"> can be run for a list of mooring and for a specific deployment period. It </w:t>
-      </w:r>
-      <w:del w:id="1525" w:author="Tiago Segabinazzi Dotto" w:date="2024-11-05T15:23:00Z" w16du:dateUtc="2024-11-05T15:23:00Z">
-        <w:r>
-          <w:delText>generated</w:delText>
-        </w:r>
-      </w:del>
-      <w:ins w:id="1526" w:author="Tiago Segabinazzi Dotto" w:date="2024-11-05T15:23:00Z" w16du:dateUtc="2024-11-05T15:23:00Z">
-        <w:r>
-          <w:t>generates</w:t>
-        </w:r>
-      </w:ins>
-      <w:r>
-        <w:t xml:space="preserve"> </w:t>
-      </w:r>
-      <w:r>
-        <w:t xml:space="preserve">multiple figures which are saved under </w:t>
-      </w:r>
-      <w:proofErr w:type="spellStart"/>
-      <w:r>
         <w:rPr>
           <w:i/>
           <w:color w:val="00B050"/>
-          <w:rPrChange w:id="1527" w:author="Tiago Segabinazzi Dotto" w:date="2024-11-05T15:23:00Z" w16du:dateUtc="2024-11-05T15:23:00Z">
+          <w:rPrChange w:id="1525" w:author="Tiago Segabinazzi Dotto" w:date="2024-11-05T15:23:00Z" w16du:dateUtc="2024-11-05T15:23:00Z">
             <w:rPr>
               <w:i/>
             </w:rPr>
           </w:rPrChange>
         </w:rPr>
-        <w:t>osnap</w:t>
-      </w:r>
-      <w:proofErr w:type="spellEnd"/>
+        <w:t>/exec/dy120/</w:t>
+      </w:r>
+      <w:proofErr w:type="spellStart"/>
       <w:r>
         <w:rPr>
           <w:i/>
           <w:color w:val="00B050"/>
-          <w:rPrChange w:id="1528" w:author="Tiago Segabinazzi Dotto" w:date="2024-11-05T15:23:00Z" w16du:dateUtc="2024-11-05T15:23:00Z">
+          <w:rPrChange w:id="1526" w:author="Tiago Segabinazzi Dotto" w:date="2024-11-05T15:23:00Z" w16du:dateUtc="2024-11-05T15:23:00Z">
             <w:rPr>
               <w:i/>
             </w:rPr>
           </w:rPrChange>
         </w:rPr>
+        <w:t>data_report_tool</w:t>
+      </w:r>
+      <w:proofErr w:type="spellEnd"/>
+      <w:del w:id="1527" w:author="Tiago Segabinazzi Dotto" w:date="2024-11-05T15:23:00Z" w16du:dateUtc="2024-11-05T15:23:00Z">
+        <w:r>
+          <w:rPr>
+            <w:i/>
+          </w:rPr>
+          <w:delText>/</w:delText>
+        </w:r>
+        <w:r>
+          <w:rPr>
+            <w:i/>
+          </w:rPr>
+          <w:delText xml:space="preserve"> .</w:delText>
+        </w:r>
+      </w:del>
+      <w:ins w:id="1528" w:author="Tiago Segabinazzi Dotto" w:date="2024-11-05T15:23:00Z" w16du:dateUtc="2024-11-05T15:23:00Z">
+        <w:r>
+          <w:rPr>
+            <w:i/>
+            <w:color w:val="00B050"/>
+          </w:rPr>
+          <w:t>/</w:t>
+        </w:r>
+        <w:r>
+          <w:rPr>
+            <w:i/>
+          </w:rPr>
+          <w:t>.</w:t>
+        </w:r>
+      </w:ins>
+      <w:r>
+        <w:rPr>
+          <w:i/>
+        </w:rPr>
+        <w:t xml:space="preserve"> </w:t>
+      </w:r>
+      <w:r>
+        <w:t>The</w:t>
+      </w:r>
+      <w:r>
+        <w:t xml:space="preserve"> wrapper script </w:t>
+      </w:r>
+      <w:proofErr w:type="spellStart"/>
+      <w:r>
+        <w:rPr>
+          <w:b/>
+          <w:i/>
+          <w:color w:val="FF0000"/>
+          <w:rPrChange w:id="1529" w:author="Tiago Segabinazzi Dotto" w:date="2024-11-05T15:23:00Z" w16du:dateUtc="2024-11-05T15:23:00Z">
+            <w:rPr>
+              <w:i/>
+            </w:rPr>
+          </w:rPrChange>
+        </w:rPr>
+        <w:t>batch_all.m</w:t>
+      </w:r>
+      <w:proofErr w:type="spellEnd"/>
+      <w:r>
+        <w:t xml:space="preserve"> can be run for a list of mooring and for a specific deployment period. It </w:t>
+      </w:r>
+      <w:del w:id="1530" w:author="Tiago Segabinazzi Dotto" w:date="2024-11-05T15:23:00Z" w16du:dateUtc="2024-11-05T15:23:00Z">
+        <w:r>
+          <w:delText>generated</w:delText>
+        </w:r>
+      </w:del>
+      <w:ins w:id="1531" w:author="Tiago Segabinazzi Dotto" w:date="2024-11-05T15:23:00Z" w16du:dateUtc="2024-11-05T15:23:00Z">
+        <w:r>
+          <w:t>generates</w:t>
+        </w:r>
+      </w:ins>
+      <w:r>
+        <w:t xml:space="preserve"> </w:t>
+      </w:r>
+      <w:r>
+        <w:t xml:space="preserve">multiple figures which are saved under </w:t>
+      </w:r>
+      <w:proofErr w:type="spellStart"/>
+      <w:r>
+        <w:rPr>
+          <w:i/>
+          <w:color w:val="00B050"/>
+          <w:rPrChange w:id="1532" w:author="Tiago Segabinazzi Dotto" w:date="2024-11-05T15:23:00Z" w16du:dateUtc="2024-11-05T15:23:00Z">
+            <w:rPr>
+              <w:i/>
+            </w:rPr>
+          </w:rPrChange>
+        </w:rPr>
+        <w:t>osnap</w:t>
+      </w:r>
+      <w:proofErr w:type="spellEnd"/>
+      <w:r>
+        <w:rPr>
+          <w:i/>
+          <w:color w:val="00B050"/>
+          <w:rPrChange w:id="1533" w:author="Tiago Segabinazzi Dotto" w:date="2024-11-05T15:23:00Z" w16du:dateUtc="2024-11-05T15:23:00Z">
+            <w:rPr>
+              <w:i/>
+            </w:rPr>
+          </w:rPrChange>
+        </w:rPr>
         <w:t>/Documents/</w:t>
       </w:r>
       <w:proofErr w:type="spellStart"/>
@@ -34194,7 +34255,7 @@
         <w:rPr>
           <w:i/>
           <w:color w:val="00B050"/>
-          <w:rPrChange w:id="1529" w:author="Tiago Segabinazzi Dotto" w:date="2024-11-05T15:23:00Z" w16du:dateUtc="2024-11-05T15:23:00Z">
+          <w:rPrChange w:id="1534" w:author="Tiago Segabinazzi Dotto" w:date="2024-11-05T15:23:00Z" w16du:dateUtc="2024-11-05T15:23:00Z">
             <w:rPr>
               <w:i/>
             </w:rPr>
@@ -35117,7 +35178,7 @@
           <w:szCs w:val="18"/>
           <w:lang w:val="en-US" w:eastAsia="en-US" w:bidi="ar-SA"/>
         </w:rPr>
-        <w:pPrChange w:id="1530" w:author="Tiago Segabinazzi Dotto" w:date="2024-11-05T15:23:00Z" w16du:dateUtc="2024-11-05T15:23:00Z">
+        <w:pPrChange w:id="1535" w:author="Tiago Segabinazzi Dotto" w:date="2024-11-05T15:23:00Z" w16du:dateUtc="2024-11-05T15:23:00Z">
           <w:pPr>
             <w:pStyle w:val="BodyText"/>
           </w:pPr>
@@ -35162,7 +35223,7 @@
         <w:rPr>
           <w:i/>
           <w:color w:val="FF0000"/>
-          <w:rPrChange w:id="1531" w:author="Tiago Segabinazzi Dotto" w:date="2024-11-05T15:23:00Z" w16du:dateUtc="2024-11-05T15:23:00Z">
+          <w:rPrChange w:id="1536" w:author="Tiago Segabinazzi Dotto" w:date="2024-11-05T15:23:00Z" w16du:dateUtc="2024-11-05T15:23:00Z">
             <w:rPr>
               <w:i/>
               <w:color w:val="000000" w:themeColor="text1"/>
@@ -35175,7 +35236,7 @@
       <w:r>
         <w:rPr>
           <w:color w:val="FF0000"/>
-          <w:rPrChange w:id="1532" w:author="Tiago Segabinazzi Dotto" w:date="2024-11-05T15:23:00Z" w16du:dateUtc="2024-11-05T15:23:00Z">
+          <w:rPrChange w:id="1537" w:author="Tiago Segabinazzi Dotto" w:date="2024-11-05T15:23:00Z" w16du:dateUtc="2024-11-05T15:23:00Z">
             <w:rPr>
               <w:color w:val="000000" w:themeColor="text1"/>
             </w:rPr>
@@ -35189,7 +35250,7 @@
         </w:rPr>
         <w:t xml:space="preserve">after processing the </w:t>
       </w:r>
-      <w:del w:id="1533" w:author="Tiago Segabinazzi Dotto" w:date="2024-11-05T15:23:00Z" w16du:dateUtc="2024-11-05T15:23:00Z">
+      <w:del w:id="1538" w:author="Tiago Segabinazzi Dotto" w:date="2024-11-05T15:23:00Z" w16du:dateUtc="2024-11-05T15:23:00Z">
         <w:r>
           <w:rPr>
             <w:color w:val="000000" w:themeColor="text1"/>
@@ -35197,7 +35258,7 @@
           <w:delText>stage</w:delText>
         </w:r>
       </w:del>
-      <w:ins w:id="1534" w:author="Tiago Segabinazzi Dotto" w:date="2024-11-05T15:23:00Z" w16du:dateUtc="2024-11-05T15:23:00Z">
+      <w:ins w:id="1539" w:author="Tiago Segabinazzi Dotto" w:date="2024-11-05T15:23:00Z" w16du:dateUtc="2024-11-05T15:23:00Z">
         <w:r>
           <w:rPr>
             <w:color w:val="000000" w:themeColor="text1"/>
@@ -35221,7 +35282,7 @@
         <w:rPr>
           <w:i/>
           <w:color w:val="000000" w:themeColor="text1"/>
-          <w:rPrChange w:id="1535" w:author="Tiago Segabinazzi Dotto" w:date="2024-11-05T15:23:00Z" w16du:dateUtc="2024-11-05T15:23:00Z">
+          <w:rPrChange w:id="1540" w:author="Tiago Segabinazzi Dotto" w:date="2024-11-05T15:23:00Z" w16du:dateUtc="2024-11-05T15:23:00Z">
             <w:rPr>
               <w:color w:val="000000" w:themeColor="text1"/>
             </w:rPr>
@@ -35235,7 +35296,7 @@
         </w:rPr>
         <w:t>) is the ability to see on a single figure a specific variable (</w:t>
       </w:r>
-      <w:ins w:id="1536" w:author="Tiago Segabinazzi Dotto" w:date="2024-11-05T15:23:00Z" w16du:dateUtc="2024-11-05T15:23:00Z">
+      <w:ins w:id="1541" w:author="Tiago Segabinazzi Dotto" w:date="2024-11-05T15:23:00Z" w16du:dateUtc="2024-11-05T15:23:00Z">
         <w:r>
           <w:rPr>
             <w:color w:val="000000" w:themeColor="text1"/>
@@ -35261,172 +35322,7 @@
         </w:rPr>
         <w:t xml:space="preserve">The subpanels for “stacked” figures are created from the </w:t>
       </w:r>
-      <w:commentRangeStart w:id="1537"/>
-      <w:r>
-        <w:rPr>
-          <w:i/>
-          <w:color w:val="000000" w:themeColor="text1"/>
-          <w:rPrChange w:id="1538" w:author="Tiago Segabinazzi Dotto" w:date="2024-11-05T15:23:00Z" w16du:dateUtc="2024-11-05T15:23:00Z">
-            <w:rPr>
-              <w:color w:val="000000" w:themeColor="text1"/>
-            </w:rPr>
-          </w:rPrChange>
-        </w:rPr>
-        <w:t>info.dat</w:t>
-      </w:r>
-      <w:commentRangeEnd w:id="1537"/>
-      <w:r>
-        <w:rPr>
-          <w:rStyle w:val="CommentReference"/>
-          <w:rFonts w:cs="Mangal"/>
-        </w:rPr>
-        <w:commentReference w:id="1537"/>
-      </w:r>
-      <w:r>
-        <w:rPr>
-          <w:color w:val="000000" w:themeColor="text1"/>
-        </w:rPr>
-        <w:t xml:space="preserve"> file, therefore a missing instrument will clearly appear as a blank subpanel (</w:t>
-      </w:r>
-      <w:r>
-        <w:rPr>
-          <w:color w:val="000000" w:themeColor="text1"/>
-          <w:highlight w:val="yellow"/>
-        </w:rPr>
-        <w:t>Figure M3</w:t>
-      </w:r>
-      <w:r>
-        <w:rPr>
-          <w:color w:val="000000" w:themeColor="text1"/>
-        </w:rPr>
-        <w:t>).</w:t>
-      </w:r>
-      <w:r>
-        <w:rPr>
-          <w:color w:val="000000" w:themeColor="text1"/>
-        </w:rPr>
-        <w:t xml:space="preserve"> </w:t>
-      </w:r>
-    </w:p>
-    <w:p>
-      <w:pPr>
-        <w:pStyle w:val="BodyText"/>
-        <w:rPr>
-          <w:ins w:id="1539" w:author="Tiago Segabinazzi Dotto" w:date="2024-11-05T15:23:00Z" w16du:dateUtc="2024-11-05T15:23:00Z"/>
-          <w:color w:val="000000" w:themeColor="text1"/>
-        </w:rPr>
-      </w:pPr>
-    </w:p>
-    <w:p>
-      <w:pPr>
-        <w:pStyle w:val="BodyText"/>
-        <w:rPr>
-          <w:color w:val="000000" w:themeColor="text1"/>
-        </w:rPr>
-      </w:pPr>
-      <w:r>
-        <w:rPr>
-          <w:color w:val="000000" w:themeColor="text1"/>
-        </w:rPr>
-        <w:t xml:space="preserve">In addition, the wrapper script </w:t>
-      </w:r>
-      <w:proofErr w:type="spellStart"/>
-      <w:r>
-        <w:rPr>
-          <w:i/>
-          <w:color w:val="FF0000"/>
-          <w:rPrChange w:id="1540" w:author="Tiago Segabinazzi Dotto" w:date="2024-11-05T15:23:00Z" w16du:dateUtc="2024-11-05T15:23:00Z">
-            <w:rPr>
-              <w:i/>
-              <w:color w:val="000000" w:themeColor="text1"/>
-            </w:rPr>
-          </w:rPrChange>
-        </w:rPr>
-        <w:t>batch_all.m</w:t>
-      </w:r>
-      <w:proofErr w:type="spellEnd"/>
-      <w:r>
-        <w:rPr>
-          <w:color w:val="000000" w:themeColor="text1"/>
-        </w:rPr>
-        <w:t xml:space="preserve"> is calling the function </w:t>
-      </w:r>
-      <w:proofErr w:type="spellStart"/>
-      <w:r>
-        <w:rPr>
-          <w:i/>
-          <w:color w:val="FF0000"/>
-          <w:rPrChange w:id="1541" w:author="Tiago Segabinazzi Dotto" w:date="2024-11-05T15:23:00Z" w16du:dateUtc="2024-11-05T15:23:00Z">
-            <w:rPr>
-              <w:i/>
-              <w:color w:val="000000" w:themeColor="text1"/>
-            </w:rPr>
-          </w:rPrChange>
-        </w:rPr>
-        <w:t>stats_table.m</w:t>
-      </w:r>
-      <w:proofErr w:type="spellEnd"/>
-      <w:r>
-        <w:rPr>
-          <w:i/>
-          <w:color w:val="000000" w:themeColor="text1"/>
-        </w:rPr>
-        <w:t xml:space="preserve"> </w:t>
-      </w:r>
-      <w:r>
-        <w:rPr>
-          <w:color w:val="000000" w:themeColor="text1"/>
-        </w:rPr>
-        <w:t>which produces a summary table with statistics for every instrument</w:t>
-      </w:r>
-      <w:r>
-        <w:rPr>
-          <w:i/>
-          <w:color w:val="000000" w:themeColor="text1"/>
-        </w:rPr>
-        <w:t xml:space="preserve"> </w:t>
-      </w:r>
-      <w:r>
-        <w:t>(</w:t>
-      </w:r>
-      <w:r>
-        <w:rPr>
-          <w:highlight w:val="yellow"/>
-        </w:rPr>
-        <w:t>Figure M</w:t>
-      </w:r>
-      <w:r>
-        <w:rPr>
-          <w:highlight w:val="yellow"/>
-        </w:rPr>
-        <w:t>4</w:t>
-      </w:r>
-      <w:r>
-        <w:t>).</w:t>
-      </w:r>
-      <w:r>
-        <w:rPr>
-          <w:color w:val="000000" w:themeColor="text1"/>
-        </w:rPr>
-        <w:t xml:space="preserve"> The </w:t>
-      </w:r>
-      <w:proofErr w:type="gramStart"/>
-      <w:r>
-        <w:rPr>
-          <w:color w:val="000000" w:themeColor="text1"/>
-        </w:rPr>
-        <w:t xml:space="preserve">output </w:t>
-      </w:r>
-      <w:ins w:id="1542" w:author="Tiago Segabinazzi Dotto" w:date="2024-11-05T15:23:00Z" w16du:dateUtc="2024-11-05T15:23:00Z">
-        <w:r>
-          <w:rPr>
-            <w:i/>
-            <w:iCs/>
-            <w:color w:val="000000" w:themeColor="text1"/>
-          </w:rPr>
-          <w:t>.</w:t>
-        </w:r>
-      </w:ins>
+      <w:commentRangeStart w:id="1542"/>
       <w:r>
         <w:rPr>
           <w:i/>
@@ -35437,34 +35333,69 @@
             </w:rPr>
           </w:rPrChange>
         </w:rPr>
-        <w:t>ascii</w:t>
-      </w:r>
-      <w:proofErr w:type="gramEnd"/>
+        <w:t>info.dat</w:t>
+      </w:r>
+      <w:commentRangeEnd w:id="1542"/>
+      <w:r>
+        <w:rPr>
+          <w:rStyle w:val="CommentReference"/>
+          <w:rFonts w:cs="Mangal"/>
+        </w:rPr>
+        <w:commentReference w:id="1542"/>
+      </w:r>
       <w:r>
         <w:rPr>
           <w:color w:val="000000" w:themeColor="text1"/>
         </w:rPr>
-        <w:t xml:space="preserve"> files are saved under </w:t>
+        <w:t xml:space="preserve"> file, therefore a missing instrument will clearly appear as a blank subpanel (</w:t>
+      </w:r>
+      <w:r>
+        <w:rPr>
+          <w:color w:val="000000" w:themeColor="text1"/>
+          <w:highlight w:val="yellow"/>
+        </w:rPr>
+        <w:t>Figure M3</w:t>
+      </w:r>
+      <w:r>
+        <w:rPr>
+          <w:color w:val="000000" w:themeColor="text1"/>
+        </w:rPr>
+        <w:t>).</w:t>
+      </w:r>
+      <w:r>
+        <w:rPr>
+          <w:color w:val="000000" w:themeColor="text1"/>
+        </w:rPr>
+        <w:t xml:space="preserve"> </w:t>
+      </w:r>
+    </w:p>
+    <w:p>
+      <w:pPr>
+        <w:pStyle w:val="BodyText"/>
+        <w:rPr>
+          <w:ins w:id="1544" w:author="Tiago Segabinazzi Dotto" w:date="2024-11-05T15:23:00Z" w16du:dateUtc="2024-11-05T15:23:00Z"/>
+          <w:color w:val="000000" w:themeColor="text1"/>
+        </w:rPr>
+      </w:pPr>
+    </w:p>
+    <w:p>
+      <w:pPr>
+        <w:pStyle w:val="BodyText"/>
+        <w:rPr>
+          <w:color w:val="000000" w:themeColor="text1"/>
+        </w:rPr>
+      </w:pPr>
+      <w:r>
+        <w:rPr>
+          <w:color w:val="000000" w:themeColor="text1"/>
+        </w:rPr>
+        <w:t xml:space="preserve">In addition, the wrapper script </w:t>
       </w:r>
       <w:proofErr w:type="spellStart"/>
       <w:r>
         <w:rPr>
           <w:i/>
-          <w:color w:val="00B050"/>
-          <w:rPrChange w:id="1544" w:author="Tiago Segabinazzi Dotto" w:date="2024-11-05T15:23:00Z" w16du:dateUtc="2024-11-05T15:23:00Z">
-            <w:rPr>
-              <w:i/>
-              <w:color w:val="000000" w:themeColor="text1"/>
-            </w:rPr>
-          </w:rPrChange>
-        </w:rPr>
-        <w:t>osnap</w:t>
-      </w:r>
-      <w:proofErr w:type="spellEnd"/>
-      <w:r>
-        <w:rPr>
-          <w:i/>
-          <w:color w:val="00B050"/>
+          <w:color w:val="FF0000"/>
           <w:rPrChange w:id="1545" w:author="Tiago Segabinazzi Dotto" w:date="2024-11-05T15:23:00Z" w16du:dateUtc="2024-11-05T15:23:00Z">
             <w:rPr>
               <w:i/>
@@ -35472,13 +35403,20 @@
             </w:rPr>
           </w:rPrChange>
         </w:rPr>
-        <w:t>/Documents/</w:t>
+        <w:t>batch_all.m</w:t>
+      </w:r>
+      <w:proofErr w:type="spellEnd"/>
+      <w:r>
+        <w:rPr>
+          <w:color w:val="000000" w:themeColor="text1"/>
+        </w:rPr>
+        <w:t xml:space="preserve"> is calling the function </w:t>
       </w:r>
       <w:proofErr w:type="spellStart"/>
       <w:r>
         <w:rPr>
           <w:i/>
-          <w:color w:val="00B050"/>
+          <w:color w:val="FF0000"/>
           <w:rPrChange w:id="1546" w:author="Tiago Segabinazzi Dotto" w:date="2024-11-05T15:23:00Z" w16du:dateUtc="2024-11-05T15:23:00Z">
             <w:rPr>
               <w:i/>
@@ -35486,20 +35424,143 @@
             </w:rPr>
           </w:rPrChange>
         </w:rPr>
-        <w:t>datareports</w:t>
+        <w:t>stats_table.m</w:t>
       </w:r>
       <w:proofErr w:type="spellEnd"/>
       <w:r>
         <w:rPr>
           <w:i/>
+          <w:color w:val="000000" w:themeColor="text1"/>
+        </w:rPr>
+        <w:t xml:space="preserve"> </w:t>
+      </w:r>
+      <w:r>
+        <w:rPr>
+          <w:color w:val="000000" w:themeColor="text1"/>
+        </w:rPr>
+        <w:t>which produces a summary table with statistics for every instrument</w:t>
+      </w:r>
+      <w:r>
+        <w:rPr>
+          <w:i/>
+          <w:color w:val="000000" w:themeColor="text1"/>
+        </w:rPr>
+        <w:t xml:space="preserve"> </w:t>
+      </w:r>
+      <w:r>
+        <w:t>(</w:t>
+      </w:r>
+      <w:r>
+        <w:rPr>
+          <w:highlight w:val="yellow"/>
+        </w:rPr>
+        <w:t>Figure M</w:t>
+      </w:r>
+      <w:r>
+        <w:rPr>
+          <w:highlight w:val="yellow"/>
+        </w:rPr>
+        <w:t>4</w:t>
+      </w:r>
+      <w:r>
+        <w:t>).</w:t>
+      </w:r>
+      <w:r>
+        <w:rPr>
+          <w:color w:val="000000" w:themeColor="text1"/>
+        </w:rPr>
+        <w:t xml:space="preserve"> The </w:t>
+      </w:r>
+      <w:proofErr w:type="gramStart"/>
+      <w:r>
+        <w:rPr>
+          <w:color w:val="000000" w:themeColor="text1"/>
+        </w:rPr>
+        <w:t xml:space="preserve">output </w:t>
+      </w:r>
+      <w:ins w:id="1547" w:author="Tiago Segabinazzi Dotto" w:date="2024-11-05T15:23:00Z" w16du:dateUtc="2024-11-05T15:23:00Z">
+        <w:r>
+          <w:rPr>
+            <w:i/>
+            <w:iCs/>
+            <w:color w:val="000000" w:themeColor="text1"/>
+          </w:rPr>
+          <w:t>.</w:t>
+        </w:r>
+      </w:ins>
+      <w:r>
+        <w:rPr>
+          <w:i/>
+          <w:color w:val="000000" w:themeColor="text1"/>
+          <w:rPrChange w:id="1548" w:author="Tiago Segabinazzi Dotto" w:date="2024-11-05T15:23:00Z" w16du:dateUtc="2024-11-05T15:23:00Z">
+            <w:rPr>
+              <w:color w:val="000000" w:themeColor="text1"/>
+            </w:rPr>
+          </w:rPrChange>
+        </w:rPr>
+        <w:t>ascii</w:t>
+      </w:r>
+      <w:proofErr w:type="gramEnd"/>
+      <w:r>
+        <w:rPr>
+          <w:color w:val="000000" w:themeColor="text1"/>
+        </w:rPr>
+        <w:t xml:space="preserve"> files are saved under </w:t>
+      </w:r>
+      <w:proofErr w:type="spellStart"/>
+      <w:r>
+        <w:rPr>
+          <w:i/>
           <w:color w:val="00B050"/>
-          <w:rPrChange w:id="1547" w:author="Tiago Segabinazzi Dotto" w:date="2024-11-05T15:23:00Z" w16du:dateUtc="2024-11-05T15:23:00Z">
+          <w:rPrChange w:id="1549" w:author="Tiago Segabinazzi Dotto" w:date="2024-11-05T15:23:00Z" w16du:dateUtc="2024-11-05T15:23:00Z">
             <w:rPr>
               <w:i/>
               <w:color w:val="000000" w:themeColor="text1"/>
             </w:rPr>
           </w:rPrChange>
         </w:rPr>
+        <w:t>osnap</w:t>
+      </w:r>
+      <w:proofErr w:type="spellEnd"/>
+      <w:r>
+        <w:rPr>
+          <w:i/>
+          <w:color w:val="00B050"/>
+          <w:rPrChange w:id="1550" w:author="Tiago Segabinazzi Dotto" w:date="2024-11-05T15:23:00Z" w16du:dateUtc="2024-11-05T15:23:00Z">
+            <w:rPr>
+              <w:i/>
+              <w:color w:val="000000" w:themeColor="text1"/>
+            </w:rPr>
+          </w:rPrChange>
+        </w:rPr>
+        <w:t>/Documents/</w:t>
+      </w:r>
+      <w:proofErr w:type="spellStart"/>
+      <w:r>
+        <w:rPr>
+          <w:i/>
+          <w:color w:val="00B050"/>
+          <w:rPrChange w:id="1551" w:author="Tiago Segabinazzi Dotto" w:date="2024-11-05T15:23:00Z" w16du:dateUtc="2024-11-05T15:23:00Z">
+            <w:rPr>
+              <w:i/>
+              <w:color w:val="000000" w:themeColor="text1"/>
+            </w:rPr>
+          </w:rPrChange>
+        </w:rPr>
+        <w:t>datareports</w:t>
+      </w:r>
+      <w:proofErr w:type="spellEnd"/>
+      <w:r>
+        <w:rPr>
+          <w:i/>
+          <w:color w:val="00B050"/>
+          <w:rPrChange w:id="1552" w:author="Tiago Segabinazzi Dotto" w:date="2024-11-05T15:23:00Z" w16du:dateUtc="2024-11-05T15:23:00Z">
+            <w:rPr>
+              <w:i/>
+              <w:color w:val="000000" w:themeColor="text1"/>
+            </w:rPr>
+          </w:rPrChange>
+        </w:rPr>
         <w:t>/stats/</w:t>
       </w:r>
       <w:r>
@@ -35531,7 +35592,7 @@
           <w:b/>
           <w:i/>
           <w:color w:val="FF0000"/>
-          <w:rPrChange w:id="1548" w:author="Tiago Segabinazzi Dotto" w:date="2024-11-05T15:23:00Z" w16du:dateUtc="2024-11-05T15:23:00Z">
+          <w:rPrChange w:id="1553" w:author="Tiago Segabinazzi Dotto" w:date="2024-11-05T15:23:00Z" w16du:dateUtc="2024-11-05T15:23:00Z">
             <w:rPr>
               <w:i/>
             </w:rPr>
@@ -35552,7 +35613,7 @@
       <w:r>
         <w:t xml:space="preserve">a useful wrapper script as it allows to plot time-series of </w:t>
       </w:r>
-      <w:del w:id="1549" w:author="Tiago Segabinazzi Dotto" w:date="2024-11-05T15:23:00Z" w16du:dateUtc="2024-11-05T15:23:00Z">
+      <w:del w:id="1554" w:author="Tiago Segabinazzi Dotto" w:date="2024-11-05T15:23:00Z" w16du:dateUtc="2024-11-05T15:23:00Z">
         <w:r>
           <w:delText xml:space="preserve"> </w:delText>
         </w:r>
@@ -35560,12 +35621,12 @@
       <w:r>
         <w:t xml:space="preserve">multiple deployments on </w:t>
       </w:r>
-      <w:del w:id="1550" w:author="Tiago Segabinazzi Dotto" w:date="2024-11-05T15:23:00Z" w16du:dateUtc="2024-11-05T15:23:00Z">
+      <w:del w:id="1555" w:author="Tiago Segabinazzi Dotto" w:date="2024-11-05T15:23:00Z" w16du:dateUtc="2024-11-05T15:23:00Z">
         <w:r>
           <w:delText>a</w:delText>
         </w:r>
       </w:del>
-      <w:ins w:id="1551" w:author="Tiago Segabinazzi Dotto" w:date="2024-11-05T15:23:00Z" w16du:dateUtc="2024-11-05T15:23:00Z">
+      <w:ins w:id="1556" w:author="Tiago Segabinazzi Dotto" w:date="2024-11-05T15:23:00Z" w16du:dateUtc="2024-11-05T15:23:00Z">
         <w:r>
           <w:t>the</w:t>
         </w:r>
@@ -35591,12 +35652,12 @@
       <w:r>
         <w:t xml:space="preserve">). It can particularly be useful to check the coherence between several </w:t>
       </w:r>
-      <w:del w:id="1552" w:author="Tiago Segabinazzi Dotto" w:date="2024-11-05T15:23:00Z" w16du:dateUtc="2024-11-05T15:23:00Z">
+      <w:del w:id="1557" w:author="Tiago Segabinazzi Dotto" w:date="2024-11-05T15:23:00Z" w16du:dateUtc="2024-11-05T15:23:00Z">
         <w:r>
           <w:delText>deployment</w:delText>
         </w:r>
       </w:del>
-      <w:ins w:id="1553" w:author="Tiago Segabinazzi Dotto" w:date="2024-11-05T15:23:00Z" w16du:dateUtc="2024-11-05T15:23:00Z">
+      <w:ins w:id="1558" w:author="Tiago Segabinazzi Dotto" w:date="2024-11-05T15:23:00Z" w16du:dateUtc="2024-11-05T15:23:00Z">
         <w:r>
           <w:t>deployment</w:t>
         </w:r>
@@ -35607,7 +35668,7 @@
       <w:r>
         <w:t xml:space="preserve"> (e.g</w:t>
       </w:r>
-      <w:ins w:id="1554" w:author="Tiago Segabinazzi Dotto" w:date="2024-11-05T15:23:00Z" w16du:dateUtc="2024-11-05T15:23:00Z">
+      <w:ins w:id="1559" w:author="Tiago Segabinazzi Dotto" w:date="2024-11-05T15:23:00Z" w16du:dateUtc="2024-11-05T15:23:00Z">
         <w:r>
           <w:t>.,</w:t>
         </w:r>
@@ -35646,7 +35707,7 @@
                     <pic:cNvPicPr/>
                   </pic:nvPicPr>
                   <pic:blipFill rotWithShape="1">
-                    <a:blip r:embed="rId23">
+                    <a:blip r:embed="rId21">
                       <a:extLst>
                         <a:ext uri="{28A0092B-C50C-407E-A947-70E740481C1C}">
                           <a14:useLocalDpi xmlns:a14="http://schemas.microsoft.com/office/drawing/2010/main" val="0"/>
@@ -35690,18 +35751,18 @@
       <w:r>
         <w:rPr>
           <w:b/>
-          <w:rPrChange w:id="1555" w:author="Tiago Segabinazzi Dotto" w:date="2024-11-05T15:23:00Z" w16du:dateUtc="2024-11-05T15:23:00Z">
+          <w:rPrChange w:id="1560" w:author="Tiago Segabinazzi Dotto" w:date="2024-11-05T15:23:00Z" w16du:dateUtc="2024-11-05T15:23:00Z">
             <w:rPr/>
           </w:rPrChange>
         </w:rPr>
         <w:t>Figure M3</w:t>
       </w:r>
-      <w:del w:id="1556" w:author="Tiago Segabinazzi Dotto" w:date="2024-11-05T15:23:00Z" w16du:dateUtc="2024-11-05T15:23:00Z">
+      <w:del w:id="1561" w:author="Tiago Segabinazzi Dotto" w:date="2024-11-05T15:23:00Z" w16du:dateUtc="2024-11-05T15:23:00Z">
         <w:r>
           <w:delText>:</w:delText>
         </w:r>
       </w:del>
-      <w:ins w:id="1557" w:author="Tiago Segabinazzi Dotto" w:date="2024-11-05T15:23:00Z" w16du:dateUtc="2024-11-05T15:23:00Z">
+      <w:ins w:id="1562" w:author="Tiago Segabinazzi Dotto" w:date="2024-11-05T15:23:00Z" w16du:dateUtc="2024-11-05T15:23:00Z">
         <w:r>
           <w:t>.</w:t>
         </w:r>
@@ -35717,7 +35778,7 @@
         <w:rPr>
           <w:i/>
           <w:color w:val="FF0000"/>
-          <w:rPrChange w:id="1558" w:author="Tiago Segabinazzi Dotto" w:date="2024-11-05T15:23:00Z" w16du:dateUtc="2024-11-05T15:23:00Z">
+          <w:rPrChange w:id="1563" w:author="Tiago Segabinazzi Dotto" w:date="2024-11-05T15:23:00Z" w16du:dateUtc="2024-11-05T15:23:00Z">
             <w:rPr>
               <w:i/>
             </w:rPr>
@@ -35730,7 +35791,7 @@
         <w:rPr>
           <w:i/>
           <w:color w:val="FF0000"/>
-          <w:rPrChange w:id="1559" w:author="Tiago Segabinazzi Dotto" w:date="2024-11-05T15:23:00Z" w16du:dateUtc="2024-11-05T15:23:00Z">
+          <w:rPrChange w:id="1564" w:author="Tiago Segabinazzi Dotto" w:date="2024-11-05T15:23:00Z" w16du:dateUtc="2024-11-05T15:23:00Z">
             <w:rPr>
               <w:i/>
             </w:rPr>
@@ -35771,7 +35832,7 @@
                     <pic:cNvPicPr/>
                   </pic:nvPicPr>
                   <pic:blipFill>
-                    <a:blip r:embed="rId24">
+                    <a:blip r:embed="rId22">
                       <a:extLst>
                         <a:ext uri="{28A0092B-C50C-407E-A947-70E740481C1C}">
                           <a14:useLocalDpi xmlns:a14="http://schemas.microsoft.com/office/drawing/2010/main" val="0"/>
@@ -35803,7 +35864,7 @@
         <w:pStyle w:val="BodyText"/>
         <w:rPr>
           <w:color w:val="FF0000"/>
-          <w:rPrChange w:id="1560" w:author="Tiago Segabinazzi Dotto" w:date="2024-11-05T15:23:00Z" w16du:dateUtc="2024-11-05T15:23:00Z">
+          <w:rPrChange w:id="1565" w:author="Tiago Segabinazzi Dotto" w:date="2024-11-05T15:23:00Z" w16du:dateUtc="2024-11-05T15:23:00Z">
             <w:rPr/>
           </w:rPrChange>
         </w:rPr>
@@ -35811,18 +35872,18 @@
       <w:r>
         <w:rPr>
           <w:b/>
-          <w:rPrChange w:id="1561" w:author="Tiago Segabinazzi Dotto" w:date="2024-11-05T15:23:00Z" w16du:dateUtc="2024-11-05T15:23:00Z">
+          <w:rPrChange w:id="1566" w:author="Tiago Segabinazzi Dotto" w:date="2024-11-05T15:23:00Z" w16du:dateUtc="2024-11-05T15:23:00Z">
             <w:rPr/>
           </w:rPrChange>
         </w:rPr>
         <w:t>Figure M4</w:t>
       </w:r>
-      <w:del w:id="1562" w:author="Tiago Segabinazzi Dotto" w:date="2024-11-05T15:23:00Z" w16du:dateUtc="2024-11-05T15:23:00Z">
+      <w:del w:id="1567" w:author="Tiago Segabinazzi Dotto" w:date="2024-11-05T15:23:00Z" w16du:dateUtc="2024-11-05T15:23:00Z">
         <w:r>
           <w:delText>:</w:delText>
         </w:r>
       </w:del>
-      <w:ins w:id="1563" w:author="Tiago Segabinazzi Dotto" w:date="2024-11-05T15:23:00Z" w16du:dateUtc="2024-11-05T15:23:00Z">
+      <w:ins w:id="1568" w:author="Tiago Segabinazzi Dotto" w:date="2024-11-05T15:23:00Z" w16du:dateUtc="2024-11-05T15:23:00Z">
         <w:r>
           <w:t>.</w:t>
         </w:r>
@@ -35838,7 +35899,7 @@
         <w:rPr>
           <w:i/>
           <w:color w:val="FF0000"/>
-          <w:rPrChange w:id="1564" w:author="Tiago Segabinazzi Dotto" w:date="2024-11-05T15:23:00Z" w16du:dateUtc="2024-11-05T15:23:00Z">
+          <w:rPrChange w:id="1569" w:author="Tiago Segabinazzi Dotto" w:date="2024-11-05T15:23:00Z" w16du:dateUtc="2024-11-05T15:23:00Z">
             <w:rPr>
               <w:i/>
             </w:rPr>
@@ -35875,7 +35936,7 @@
                     <pic:cNvPicPr/>
                   </pic:nvPicPr>
                   <pic:blipFill rotWithShape="1">
-                    <a:blip r:embed="rId25">
+                    <a:blip r:embed="rId23">
                       <a:extLst>
                         <a:ext uri="{28A0092B-C50C-407E-A947-70E740481C1C}">
                           <a14:useLocalDpi xmlns:a14="http://schemas.microsoft.com/office/drawing/2010/main" val="0"/>
@@ -35919,18 +35980,18 @@
       <w:r>
         <w:rPr>
           <w:b/>
-          <w:rPrChange w:id="1565" w:author="Tiago Segabinazzi Dotto" w:date="2024-11-05T15:23:00Z" w16du:dateUtc="2024-11-05T15:23:00Z">
+          <w:rPrChange w:id="1570" w:author="Tiago Segabinazzi Dotto" w:date="2024-11-05T15:23:00Z" w16du:dateUtc="2024-11-05T15:23:00Z">
             <w:rPr/>
           </w:rPrChange>
         </w:rPr>
         <w:t>Figure M5</w:t>
       </w:r>
-      <w:del w:id="1566" w:author="Tiago Segabinazzi Dotto" w:date="2024-11-05T15:23:00Z" w16du:dateUtc="2024-11-05T15:23:00Z">
+      <w:del w:id="1571" w:author="Tiago Segabinazzi Dotto" w:date="2024-11-05T15:23:00Z" w16du:dateUtc="2024-11-05T15:23:00Z">
         <w:r>
           <w:delText>:</w:delText>
         </w:r>
       </w:del>
-      <w:ins w:id="1567" w:author="Tiago Segabinazzi Dotto" w:date="2024-11-05T15:23:00Z" w16du:dateUtc="2024-11-05T15:23:00Z">
+      <w:ins w:id="1572" w:author="Tiago Segabinazzi Dotto" w:date="2024-11-05T15:23:00Z" w16du:dateUtc="2024-11-05T15:23:00Z">
         <w:r>
           <w:t>.</w:t>
         </w:r>
@@ -35946,73 +36007,73 @@
         <w:rPr>
           <w:i/>
           <w:color w:val="FF0000"/>
-          <w:rPrChange w:id="1568" w:author="Tiago Segabinazzi Dotto" w:date="2024-11-05T15:23:00Z" w16du:dateUtc="2024-11-05T15:23:00Z">
-            <w:rPr>
-              <w:i/>
-            </w:rPr>
-          </w:rPrChange>
-        </w:rPr>
-        <w:t>batch_all_severalyr.m</w:t>
-      </w:r>
-      <w:proofErr w:type="spellEnd"/>
-      <w:del w:id="1569" w:author="Tiago Segabinazzi Dotto" w:date="2024-11-05T15:23:00Z" w16du:dateUtc="2024-11-05T15:23:00Z">
-        <w:r>
-          <w:delText xml:space="preserve"> </w:delText>
-        </w:r>
-      </w:del>
-      <w:r>
-        <w:t xml:space="preserve">. Figures are saved under </w:t>
-      </w:r>
-      <w:proofErr w:type="spellStart"/>
-      <w:r>
-        <w:rPr>
-          <w:i/>
-          <w:color w:val="00B050"/>
-          <w:rPrChange w:id="1570" w:author="Tiago Segabinazzi Dotto" w:date="2024-11-05T15:23:00Z" w16du:dateUtc="2024-11-05T15:23:00Z">
-            <w:rPr>
-              <w:i/>
-            </w:rPr>
-          </w:rPrChange>
-        </w:rPr>
-        <w:t>osnap</w:t>
-      </w:r>
-      <w:proofErr w:type="spellEnd"/>
-      <w:r>
-        <w:rPr>
-          <w:i/>
-          <w:color w:val="00B050"/>
-          <w:rPrChange w:id="1571" w:author="Tiago Segabinazzi Dotto" w:date="2024-11-05T15:23:00Z" w16du:dateUtc="2024-11-05T15:23:00Z">
-            <w:rPr>
-              <w:i/>
-            </w:rPr>
-          </w:rPrChange>
-        </w:rPr>
-        <w:t>/Documents/</w:t>
-      </w:r>
-      <w:proofErr w:type="spellStart"/>
-      <w:r>
-        <w:rPr>
-          <w:i/>
-          <w:color w:val="00B050"/>
-          <w:rPrChange w:id="1572" w:author="Tiago Segabinazzi Dotto" w:date="2024-11-05T15:23:00Z" w16du:dateUtc="2024-11-05T15:23:00Z">
-            <w:rPr>
-              <w:i/>
-            </w:rPr>
-          </w:rPrChange>
-        </w:rPr>
-        <w:t>datareports</w:t>
-      </w:r>
-      <w:proofErr w:type="spellEnd"/>
-      <w:r>
-        <w:rPr>
-          <w:i/>
-          <w:color w:val="00B050"/>
           <w:rPrChange w:id="1573" w:author="Tiago Segabinazzi Dotto" w:date="2024-11-05T15:23:00Z" w16du:dateUtc="2024-11-05T15:23:00Z">
             <w:rPr>
               <w:i/>
             </w:rPr>
           </w:rPrChange>
         </w:rPr>
+        <w:t>batch_all_severalyr.m</w:t>
+      </w:r>
+      <w:proofErr w:type="spellEnd"/>
+      <w:del w:id="1574" w:author="Tiago Segabinazzi Dotto" w:date="2024-11-05T15:23:00Z" w16du:dateUtc="2024-11-05T15:23:00Z">
+        <w:r>
+          <w:delText xml:space="preserve"> </w:delText>
+        </w:r>
+      </w:del>
+      <w:r>
+        <w:t xml:space="preserve">. Figures are saved under </w:t>
+      </w:r>
+      <w:proofErr w:type="spellStart"/>
+      <w:r>
+        <w:rPr>
+          <w:i/>
+          <w:color w:val="00B050"/>
+          <w:rPrChange w:id="1575" w:author="Tiago Segabinazzi Dotto" w:date="2024-11-05T15:23:00Z" w16du:dateUtc="2024-11-05T15:23:00Z">
+            <w:rPr>
+              <w:i/>
+            </w:rPr>
+          </w:rPrChange>
+        </w:rPr>
+        <w:t>osnap</w:t>
+      </w:r>
+      <w:proofErr w:type="spellEnd"/>
+      <w:r>
+        <w:rPr>
+          <w:i/>
+          <w:color w:val="00B050"/>
+          <w:rPrChange w:id="1576" w:author="Tiago Segabinazzi Dotto" w:date="2024-11-05T15:23:00Z" w16du:dateUtc="2024-11-05T15:23:00Z">
+            <w:rPr>
+              <w:i/>
+            </w:rPr>
+          </w:rPrChange>
+        </w:rPr>
+        <w:t>/Documents/</w:t>
+      </w:r>
+      <w:proofErr w:type="spellStart"/>
+      <w:r>
+        <w:rPr>
+          <w:i/>
+          <w:color w:val="00B050"/>
+          <w:rPrChange w:id="1577" w:author="Tiago Segabinazzi Dotto" w:date="2024-11-05T15:23:00Z" w16du:dateUtc="2024-11-05T15:23:00Z">
+            <w:rPr>
+              <w:i/>
+            </w:rPr>
+          </w:rPrChange>
+        </w:rPr>
+        <w:t>datareports</w:t>
+      </w:r>
+      <w:proofErr w:type="spellEnd"/>
+      <w:r>
+        <w:rPr>
+          <w:i/>
+          <w:color w:val="00B050"/>
+          <w:rPrChange w:id="1578" w:author="Tiago Segabinazzi Dotto" w:date="2024-11-05T15:23:00Z" w16du:dateUtc="2024-11-05T15:23:00Z">
+            <w:rPr>
+              <w:i/>
+            </w:rPr>
+          </w:rPrChange>
+        </w:rPr>
         <w:t>/figs/rteb1_04_2017_05_2018/</w:t>
       </w:r>
     </w:p>
@@ -36025,7 +36086,7 @@
       <w:pPr>
         <w:pStyle w:val="Heading1"/>
       </w:pPr>
-      <w:bookmarkStart w:id="1574" w:name="_Toc108243114"/>
+      <w:bookmarkStart w:id="1579" w:name="_Toc108243114"/>
       <w:r>
         <w:lastRenderedPageBreak/>
         <w:t xml:space="preserve">Export to </w:t>
@@ -36038,14 +36099,14 @@
       <w:r>
         <w:t xml:space="preserve"> format [if required]</w:t>
       </w:r>
-      <w:bookmarkEnd w:id="1574"/>
+      <w:bookmarkEnd w:id="1579"/>
     </w:p>
     <w:p>
       <w:pPr>
         <w:pStyle w:val="BodyText"/>
         <w:jc w:val="left"/>
         <w:rPr>
-          <w:ins w:id="1575" w:author="Tiago Segabinazzi Dotto" w:date="2024-11-05T15:23:00Z" w16du:dateUtc="2024-11-05T15:23:00Z"/>
+          <w:ins w:id="1580" w:author="Tiago Segabinazzi Dotto" w:date="2024-11-05T15:23:00Z" w16du:dateUtc="2024-11-05T15:23:00Z"/>
         </w:rPr>
       </w:pPr>
     </w:p>
@@ -36054,7 +36115,7 @@
         <w:pStyle w:val="BodyText"/>
         <w:jc w:val="left"/>
         <w:rPr>
-          <w:rPrChange w:id="1576" w:author="Tiago Segabinazzi Dotto" w:date="2024-11-05T15:23:00Z" w16du:dateUtc="2024-11-05T15:23:00Z">
+          <w:rPrChange w:id="1581" w:author="Tiago Segabinazzi Dotto" w:date="2024-11-05T15:23:00Z" w16du:dateUtc="2024-11-05T15:23:00Z">
             <w:rPr>
               <w:i/>
               <w:color w:val="FF0000"/>
@@ -36063,33 +36124,25 @@
         </w:rPr>
       </w:pPr>
       <w:r>
-        <w:t xml:space="preserve">The mooring data are annually submitted to </w:t>
+        <w:t xml:space="preserve">The mooring data are annually submitted to Feili Li (OSNAP) in </w:t>
       </w:r>
       <w:proofErr w:type="spellStart"/>
       <w:r>
-        <w:t>Feili</w:t>
+        <w:t>Oceansites</w:t>
       </w:r>
       <w:proofErr w:type="spellEnd"/>
       <w:r>
-        <w:t xml:space="preserve"> Li (OSNAP) in </w:t>
+        <w:t xml:space="preserve"> </w:t>
       </w:r>
       <w:proofErr w:type="spellStart"/>
       <w:r>
-        <w:t>Oceansites</w:t>
+        <w:t>netcdf</w:t>
       </w:r>
       <w:proofErr w:type="spellEnd"/>
       <w:r>
-        <w:t xml:space="preserve"> </w:t>
-      </w:r>
-      <w:proofErr w:type="spellStart"/>
-      <w:r>
-        <w:t>netcdf</w:t>
-      </w:r>
-      <w:proofErr w:type="spellEnd"/>
-      <w:r>
         <w:t xml:space="preserve"> format. </w:t>
       </w:r>
-      <w:del w:id="1577" w:author="Tiago Segabinazzi Dotto" w:date="2024-11-05T15:23:00Z" w16du:dateUtc="2024-11-05T15:23:00Z">
+      <w:del w:id="1582" w:author="Tiago Segabinazzi Dotto" w:date="2024-11-05T15:23:00Z" w16du:dateUtc="2024-11-05T15:23:00Z">
         <w:r>
           <w:delText xml:space="preserve"> </w:delText>
         </w:r>
@@ -36097,7 +36150,7 @@
       <w:r>
         <w:t>Currently</w:t>
       </w:r>
-      <w:ins w:id="1578" w:author="Tiago Segabinazzi Dotto" w:date="2024-11-05T15:23:00Z" w16du:dateUtc="2024-11-05T15:23:00Z">
+      <w:ins w:id="1583" w:author="Tiago Segabinazzi Dotto" w:date="2024-11-05T15:23:00Z" w16du:dateUtc="2024-11-05T15:23:00Z">
         <w:r>
           <w:t>,</w:t>
         </w:r>
@@ -36163,7 +36216,7 @@
         <w:pStyle w:val="BodyText"/>
         <w:jc w:val="left"/>
         <w:rPr>
-          <w:ins w:id="1579" w:author="Tiago Segabinazzi Dotto" w:date="2024-11-05T15:23:00Z" w16du:dateUtc="2024-11-05T15:23:00Z"/>
+          <w:ins w:id="1584" w:author="Tiago Segabinazzi Dotto" w:date="2024-11-05T15:23:00Z" w16du:dateUtc="2024-11-05T15:23:00Z"/>
           <w:color w:val="000000" w:themeColor="text1"/>
         </w:rPr>
       </w:pPr>
@@ -36243,7 +36296,7 @@
         </w:rPr>
         <w:t xml:space="preserve"> file. </w:t>
       </w:r>
-      <w:del w:id="1580" w:author="Tiago Segabinazzi Dotto" w:date="2024-11-05T15:23:00Z" w16du:dateUtc="2024-11-05T15:23:00Z">
+      <w:del w:id="1585" w:author="Tiago Segabinazzi Dotto" w:date="2024-11-05T15:23:00Z" w16du:dateUtc="2024-11-05T15:23:00Z">
         <w:r>
           <w:rPr>
             <w:color w:val="000000" w:themeColor="text1"/>
@@ -36271,7 +36324,7 @@
         </w:rPr>
         <w:t xml:space="preserve"> moorings on lines ~26-29.  Scan through the script for any other tweaks necessary for the new mooring deployment. </w:t>
       </w:r>
-      <w:del w:id="1581" w:author="Tiago Segabinazzi Dotto" w:date="2024-11-05T15:23:00Z" w16du:dateUtc="2024-11-05T15:23:00Z">
+      <w:del w:id="1586" w:author="Tiago Segabinazzi Dotto" w:date="2024-11-05T15:23:00Z" w16du:dateUtc="2024-11-05T15:23:00Z">
         <w:r>
           <w:rPr>
             <w:color w:val="000000" w:themeColor="text1"/>
@@ -36357,7 +36410,7 @@
         </w:rPr>
         <w:t>rodb_to_oceansitesnetcdf</w:t>
       </w:r>
-      <w:ins w:id="1582" w:author="Tiago Segabinazzi Dotto" w:date="2024-11-05T15:23:00Z" w16du:dateUtc="2024-11-05T15:23:00Z">
+      <w:ins w:id="1587" w:author="Tiago Segabinazzi Dotto" w:date="2024-11-05T15:23:00Z" w16du:dateUtc="2024-11-05T15:23:00Z">
         <w:r>
           <w:rPr>
             <w:i/>
@@ -36399,7 +36452,7 @@
         <w:pStyle w:val="BodyText"/>
         <w:jc w:val="left"/>
         <w:rPr>
-          <w:ins w:id="1583" w:author="Tiago Segabinazzi Dotto" w:date="2024-11-05T15:23:00Z" w16du:dateUtc="2024-11-05T15:23:00Z"/>
+          <w:ins w:id="1588" w:author="Tiago Segabinazzi Dotto" w:date="2024-11-05T15:23:00Z" w16du:dateUtc="2024-11-05T15:23:00Z"/>
         </w:rPr>
       </w:pPr>
     </w:p>
@@ -36440,7 +36493,7 @@
       <w:pPr>
         <w:pStyle w:val="BodyText"/>
         <w:rPr>
-          <w:ins w:id="1584" w:author="Tiago Segabinazzi Dotto" w:date="2024-11-05T15:23:00Z" w16du:dateUtc="2024-11-05T15:23:00Z"/>
+          <w:ins w:id="1589" w:author="Tiago Segabinazzi Dotto" w:date="2024-11-05T15:23:00Z" w16du:dateUtc="2024-11-05T15:23:00Z"/>
         </w:rPr>
       </w:pPr>
     </w:p>
@@ -36561,7 +36614,7 @@
       <w:pPr>
         <w:pStyle w:val="Heading1"/>
       </w:pPr>
-      <w:bookmarkStart w:id="1585" w:name="_Toc108243115"/>
+      <w:bookmarkStart w:id="1590" w:name="_Toc108243115"/>
       <w:r>
         <w:t xml:space="preserve">Export to </w:t>
       </w:r>
@@ -36573,7 +36626,7 @@
       <w:r>
         <w:t xml:space="preserve"> for CLASS data working group</w:t>
       </w:r>
-      <w:bookmarkEnd w:id="1585"/>
+      <w:bookmarkEnd w:id="1590"/>
     </w:p>
     <w:p/>
     <w:p>
@@ -36707,21 +36760,21 @@
       <w:pPr>
         <w:pStyle w:val="Heading1"/>
       </w:pPr>
-      <w:bookmarkStart w:id="1586" w:name="_Toc108243116"/>
+      <w:bookmarkStart w:id="1591" w:name="_Toc108243116"/>
       <w:r>
         <w:t>Appendix: Historical and OSNAP CTD profiles close to the moorings</w:t>
       </w:r>
-      <w:bookmarkEnd w:id="1586"/>
+      <w:bookmarkEnd w:id="1591"/>
     </w:p>
     <w:p>
       <w:pPr>
         <w:pStyle w:val="Heading3"/>
       </w:pPr>
-      <w:bookmarkStart w:id="1587" w:name="_Toc108243117"/>
+      <w:bookmarkStart w:id="1592" w:name="_Toc108243117"/>
       <w:r>
         <w:t>RTEB1</w:t>
       </w:r>
-      <w:bookmarkEnd w:id="1587"/>
+      <w:bookmarkEnd w:id="1592"/>
     </w:p>
     <w:tbl>
       <w:tblPr>
@@ -36773,7 +36826,7 @@
                           </pic:cNvPicPr>
                         </pic:nvPicPr>
                         <pic:blipFill>
-                          <a:blip r:embed="rId26" cstate="print">
+                          <a:blip r:embed="rId24" cstate="print">
                             <a:extLst>
                               <a:ext uri="{28A0092B-C50C-407E-A947-70E740481C1C}">
                                 <a14:useLocalDpi xmlns:a14="http://schemas.microsoft.com/office/drawing/2010/main" val="0"/>
@@ -36825,7 +36878,7 @@
               </w:rPr>
               <w:lastRenderedPageBreak/>
               <w:drawing>
-                <wp:inline distT="0" distB="0" distL="0" distR="0" wp14:anchorId="76722825" wp14:editId="2A9CEDF5">
+                <wp:inline distT="0" distB="0" distL="0" distR="0" wp14:anchorId="76722825" wp14:editId="751D1A6A">
                   <wp:extent cx="6120130" cy="4511675"/>
                   <wp:effectExtent l="0" t="0" r="0" b="3175"/>
                   <wp:docPr id="7" name="Picture 7"/>
@@ -36842,7 +36895,7 @@
                           </pic:cNvPicPr>
                         </pic:nvPicPr>
                         <pic:blipFill>
-                          <a:blip r:embed="rId27" cstate="print">
+                          <a:blip r:embed="rId25" cstate="print">
                             <a:extLst>
                               <a:ext uri="{28A0092B-C50C-407E-A947-70E740481C1C}">
                                 <a14:useLocalDpi xmlns:a14="http://schemas.microsoft.com/office/drawing/2010/main" val="0"/>
@@ -36883,11 +36936,11 @@
       <w:pPr>
         <w:pStyle w:val="Heading3"/>
       </w:pPr>
-      <w:bookmarkStart w:id="1588" w:name="_Toc108243118"/>
+      <w:bookmarkStart w:id="1593" w:name="_Toc108243118"/>
       <w:r>
         <w:t>RTWB1</w:t>
       </w:r>
-      <w:bookmarkEnd w:id="1588"/>
+      <w:bookmarkEnd w:id="1593"/>
     </w:p>
     <w:tbl>
       <w:tblPr>
@@ -36922,7 +36975,7 @@
                 <w:noProof/>
               </w:rPr>
               <w:drawing>
-                <wp:inline distT="0" distB="0" distL="0" distR="0" wp14:anchorId="4E4C0E1B" wp14:editId="0A319139">
+                <wp:inline distT="0" distB="0" distL="0" distR="0" wp14:anchorId="4E4C0E1B" wp14:editId="4BCF91E7">
                   <wp:extent cx="4962525" cy="3657600"/>
                   <wp:effectExtent l="0" t="0" r="9525" b="0"/>
                   <wp:docPr id="6" name="Picture 6"/>
@@ -36939,7 +36992,7 @@
                           </pic:cNvPicPr>
                         </pic:nvPicPr>
                         <pic:blipFill>
-                          <a:blip r:embed="rId28" cstate="print">
+                          <a:blip r:embed="rId26" cstate="print">
                             <a:extLst>
                               <a:ext uri="{28A0092B-C50C-407E-A947-70E740481C1C}">
                                 <a14:useLocalDpi xmlns:a14="http://schemas.microsoft.com/office/drawing/2010/main" val="0"/>
@@ -36992,7 +37045,7 @@
               </w:rPr>
               <w:lastRenderedPageBreak/>
               <w:drawing>
-                <wp:inline distT="0" distB="0" distL="0" distR="0" wp14:anchorId="040084BB" wp14:editId="3D9EA520">
+                <wp:inline distT="0" distB="0" distL="0" distR="0" wp14:anchorId="040084BB" wp14:editId="3D8FAC3E">
                   <wp:extent cx="6048375" cy="4457700"/>
                   <wp:effectExtent l="0" t="0" r="9525" b="0"/>
                   <wp:docPr id="5" name="Picture 5"/>
@@ -37009,7 +37062,7 @@
                           </pic:cNvPicPr>
                         </pic:nvPicPr>
                         <pic:blipFill>
-                          <a:blip r:embed="rId29" cstate="print">
+                          <a:blip r:embed="rId27" cstate="print">
                             <a:extLst>
                               <a:ext uri="{28A0092B-C50C-407E-A947-70E740481C1C}">
                                 <a14:useLocalDpi xmlns:a14="http://schemas.microsoft.com/office/drawing/2010/main" val="0"/>
@@ -37060,12 +37113,12 @@
       <w:pPr>
         <w:pStyle w:val="Heading3"/>
       </w:pPr>
-      <w:bookmarkStart w:id="1589" w:name="_Toc108243119"/>
+      <w:bookmarkStart w:id="1594" w:name="_Toc108243119"/>
       <w:r>
         <w:lastRenderedPageBreak/>
         <w:t>RTWB2</w:t>
       </w:r>
-      <w:bookmarkEnd w:id="1589"/>
+      <w:bookmarkEnd w:id="1594"/>
     </w:p>
     <w:tbl>
       <w:tblPr>
@@ -37100,7 +37153,7 @@
                 <w:noProof/>
               </w:rPr>
               <w:drawing>
-                <wp:inline distT="0" distB="0" distL="0" distR="0" wp14:anchorId="06D1BFF7" wp14:editId="7C575682">
+                <wp:inline distT="0" distB="0" distL="0" distR="0" wp14:anchorId="06D1BFF7" wp14:editId="3E9A3929">
                   <wp:extent cx="5267325" cy="3876675"/>
                   <wp:effectExtent l="0" t="0" r="9525" b="9525"/>
                   <wp:docPr id="4" name="Picture 4"/>
@@ -37117,7 +37170,7 @@
                           </pic:cNvPicPr>
                         </pic:nvPicPr>
                         <pic:blipFill>
-                          <a:blip r:embed="rId30" cstate="print">
+                          <a:blip r:embed="rId28" cstate="print">
                             <a:extLst>
                               <a:ext uri="{28A0092B-C50C-407E-A947-70E740481C1C}">
                                 <a14:useLocalDpi xmlns:a14="http://schemas.microsoft.com/office/drawing/2010/main" val="0"/>
@@ -37170,7 +37223,7 @@
               </w:rPr>
               <w:lastRenderedPageBreak/>
               <w:drawing>
-                <wp:inline distT="0" distB="0" distL="0" distR="0" wp14:anchorId="14B24167" wp14:editId="008B5563">
+                <wp:inline distT="0" distB="0" distL="0" distR="0" wp14:anchorId="14B24167" wp14:editId="2B217BE1">
                   <wp:extent cx="6048375" cy="4457700"/>
                   <wp:effectExtent l="0" t="0" r="9525" b="0"/>
                   <wp:docPr id="3" name="Picture 3"/>
@@ -37187,7 +37240,7 @@
                           </pic:cNvPicPr>
                         </pic:nvPicPr>
                         <pic:blipFill>
-                          <a:blip r:embed="rId31" cstate="print">
+                          <a:blip r:embed="rId29" cstate="print">
                             <a:extLst>
                               <a:ext uri="{28A0092B-C50C-407E-A947-70E740481C1C}">
                                 <a14:useLocalDpi xmlns:a14="http://schemas.microsoft.com/office/drawing/2010/main" val="0"/>
@@ -37238,12 +37291,12 @@
       <w:pPr>
         <w:pStyle w:val="Heading3"/>
       </w:pPr>
-      <w:bookmarkStart w:id="1590" w:name="_Toc108243120"/>
+      <w:bookmarkStart w:id="1595" w:name="_Toc108243120"/>
       <w:r>
         <w:lastRenderedPageBreak/>
         <w:t>RTADCP1</w:t>
       </w:r>
-      <w:bookmarkEnd w:id="1590"/>
+      <w:bookmarkEnd w:id="1595"/>
     </w:p>
     <w:tbl>
       <w:tblPr>
@@ -37278,7 +37331,7 @@
                 <w:noProof/>
               </w:rPr>
               <w:drawing>
-                <wp:inline distT="0" distB="0" distL="0" distR="0" wp14:anchorId="790F7540" wp14:editId="68257877">
+                <wp:inline distT="0" distB="0" distL="0" distR="0" wp14:anchorId="790F7540" wp14:editId="3C0F1EE8">
                   <wp:extent cx="5076825" cy="3733800"/>
                   <wp:effectExtent l="0" t="0" r="9525" b="0"/>
                   <wp:docPr id="2" name="Picture 2"/>
@@ -37295,7 +37348,7 @@
                           </pic:cNvPicPr>
                         </pic:nvPicPr>
                         <pic:blipFill>
-                          <a:blip r:embed="rId32" cstate="print">
+                          <a:blip r:embed="rId30" cstate="print">
                             <a:extLst>
                               <a:ext uri="{28A0092B-C50C-407E-A947-70E740481C1C}">
                                 <a14:useLocalDpi xmlns:a14="http://schemas.microsoft.com/office/drawing/2010/main" val="0"/>
@@ -37347,7 +37400,7 @@
                 <w:noProof/>
               </w:rPr>
               <w:drawing>
-                <wp:inline distT="0" distB="0" distL="0" distR="0" wp14:anchorId="0CF09B19" wp14:editId="0946472E">
+                <wp:inline distT="0" distB="0" distL="0" distR="0" wp14:anchorId="0CF09B19" wp14:editId="7D68E466">
                   <wp:extent cx="6048375" cy="4457700"/>
                   <wp:effectExtent l="0" t="0" r="9525" b="0"/>
                   <wp:docPr id="1" name="Picture 1"/>
@@ -37364,7 +37417,7 @@
                           </pic:cNvPicPr>
                         </pic:nvPicPr>
                         <pic:blipFill>
-                          <a:blip r:embed="rId33" cstate="print">
+                          <a:blip r:embed="rId31" cstate="print">
                             <a:extLst>
                               <a:ext uri="{28A0092B-C50C-407E-A947-70E740481C1C}">
                                 <a14:useLocalDpi xmlns:a14="http://schemas.microsoft.com/office/drawing/2010/main" val="0"/>
@@ -37403,8 +37456,8 @@
     </w:tbl>
     <w:p/>
     <w:sectPr>
-      <w:headerReference w:type="default" r:id="rId34"/>
-      <w:footerReference w:type="default" r:id="rId35"/>
+      <w:headerReference w:type="default" r:id="rId32"/>
+      <w:footerReference w:type="default" r:id="rId33"/>
       <w:pgSz w:w="11906" w:h="16838"/>
       <w:pgMar w:top="1693" w:right="1134" w:bottom="1693" w:left="1134" w:header="1134" w:footer="1134" w:gutter="0"/>
       <w:pgNumType w:start="0"/>
@@ -37417,7 +37470,7 @@
 </file>
 
 <file path=word/comments.xml><?xml version="1.0" encoding="utf-8"?>
-<w:comments xmlns:wpc="http://schemas.microsoft.com/office/word/2010/wordprocessingCanvas" xmlns:cx="http://schemas.microsoft.com/office/drawing/2014/chartex" xmlns:cx1="http://schemas.microsoft.com/office/drawing/2015/9/8/chartex" xmlns:cx2="http://schemas.microsoft.com/office/drawing/2015/10/21/chartex" xmlns:cx3="http://schemas.microsoft.com/office/drawing/2016/5/9/chartex" xmlns:cx4="http://schemas.microsoft.com/office/drawing/2016/5/10/chartex" xmlns:cx5="http://schemas.microsoft.com/office/drawing/2016/5/11/chartex" xmlns:cx6="http://schemas.microsoft.com/office/drawing/2016/5/12/chartex" xmlns:cx7="http://schemas.microsoft.com/office/drawing/2016/5/13/chartex" xmlns:cx8="http://schemas.microsoft.com/office/drawing/2016/5/14/chartex" xmlns:mc="http://schemas.openxmlformats.org/markup-compatibility/2006" xmlns:aink="http://schemas.microsoft.com/office/drawing/2016/ink" xmlns:am3d="http://schemas.microsoft.com/office/drawing/2017/model3d" xmlns:o="urn:schemas-microsoft-com:office:office" xmlns:oel="http://schemas.microsoft.com/office/2019/extlst" xmlns:r="http://schemas.openxmlformats.org/officeDocument/2006/relationships" xmlns:m="http://schemas.openxmlformats.org/officeDocument/2006/math" xmlns:v="urn:schemas-microsoft-com:vml" xmlns:wp14="http://schemas.microsoft.com/office/word/2010/wordprocessingDrawing" xmlns:wp="http://schemas.openxmlformats.org/drawingml/2006/wordprocessingDrawing" xmlns:w10="urn:schemas-microsoft-com:office:word" xmlns:w="http://schemas.openxmlformats.org/wordprocessingml/2006/main" xmlns:w14="http://schemas.microsoft.com/office/word/2010/wordml" xmlns:w15="http://schemas.microsoft.com/office/word/2012/wordml" xmlns:w16cex="http://schemas.microsoft.com/office/word/2018/wordml/cex" xmlns:w16cid="http://schemas.microsoft.com/office/word/2016/wordml/cid" xmlns:w16="http://schemas.microsoft.com/office/word/2018/wordml" xmlns:w16du="http://schemas.microsoft.com/office/word/2023/wordml/word16du" xmlns:w16sdtdh="http://schemas.microsoft.com/office/word/2020/wordml/sdtdatahash" xmlns:w16se="http://schemas.microsoft.com/office/word/2015/wordml/symex" xmlns:wpg="http://schemas.microsoft.com/office/word/2010/wordprocessingGroup" xmlns:wpi="http://schemas.microsoft.com/office/word/2010/wordprocessingInk" xmlns:wne="http://schemas.microsoft.com/office/word/2006/wordml" xmlns:wps="http://schemas.microsoft.com/office/word/2010/wordprocessingShape" mc:Ignorable="w14 w15 w16se w16cid w16 w16cex w16sdtdh w16du wp14">
+<w:comments xmlns:wpc="http://schemas.microsoft.com/office/word/2010/wordprocessingCanvas" xmlns:cx="http://schemas.microsoft.com/office/drawing/2014/chartex" xmlns:cx1="http://schemas.microsoft.com/office/drawing/2015/9/8/chartex" xmlns:cx2="http://schemas.microsoft.com/office/drawing/2015/10/21/chartex" xmlns:cx3="http://schemas.microsoft.com/office/drawing/2016/5/9/chartex" xmlns:cx4="http://schemas.microsoft.com/office/drawing/2016/5/10/chartex" xmlns:cx5="http://schemas.microsoft.com/office/drawing/2016/5/11/chartex" xmlns:cx6="http://schemas.microsoft.com/office/drawing/2016/5/12/chartex" xmlns:cx7="http://schemas.microsoft.com/office/drawing/2016/5/13/chartex" xmlns:cx8="http://schemas.microsoft.com/office/drawing/2016/5/14/chartex" xmlns:mc="http://schemas.openxmlformats.org/markup-compatibility/2006" xmlns:aink="http://schemas.microsoft.com/office/drawing/2016/ink" xmlns:am3d="http://schemas.microsoft.com/office/drawing/2017/model3d" xmlns:o="urn:schemas-microsoft-com:office:office" xmlns:oel="http://schemas.microsoft.com/office/2019/extlst" xmlns:r="http://schemas.openxmlformats.org/officeDocument/2006/relationships" xmlns:m="http://schemas.openxmlformats.org/officeDocument/2006/math" xmlns:v="urn:schemas-microsoft-com:vml" xmlns:wp14="http://schemas.microsoft.com/office/word/2010/wordprocessingDrawing" xmlns:wp="http://schemas.openxmlformats.org/drawingml/2006/wordprocessingDrawing" xmlns:w10="urn:schemas-microsoft-com:office:word" xmlns:w="http://schemas.openxmlformats.org/wordprocessingml/2006/main" xmlns:w14="http://schemas.microsoft.com/office/word/2010/wordml" xmlns:w15="http://schemas.microsoft.com/office/word/2012/wordml" xmlns:w16cex="http://schemas.microsoft.com/office/word/2018/wordml/cex" xmlns:w16cid="http://schemas.microsoft.com/office/word/2016/wordml/cid" xmlns:w16="http://schemas.microsoft.com/office/word/2018/wordml" xmlns:w16du="http://schemas.microsoft.com/office/word/2023/wordml/word16du" xmlns:w16sdtdh="http://schemas.microsoft.com/office/word/2020/wordml/sdtdatahash" xmlns:w16sdtfl="http://schemas.microsoft.com/office/word/2024/wordml/sdtformatlock" xmlns:w16se="http://schemas.microsoft.com/office/word/2015/wordml/symex" xmlns:wpg="http://schemas.microsoft.com/office/word/2010/wordprocessingGroup" xmlns:wpi="http://schemas.microsoft.com/office/word/2010/wordprocessingInk" xmlns:wne="http://schemas.microsoft.com/office/word/2006/wordml" xmlns:wps="http://schemas.microsoft.com/office/word/2010/wordprocessingShape" mc:Ignorable="w14 w15 w16se w16cid w16 w16cex w16sdtdh w16sdtfl w16du wp14">
   <w:comment w:id="1" w:author="Tiago Segabinazzi Dotto" w:date="2024-07-14T06:23:00Z" w:initials="TS">
     <w:p>
       <w:r>
@@ -38411,7 +38464,7 @@
       </w:r>
     </w:p>
   </w:comment>
-  <w:comment w:id="1419" w:author="Tiago Segabinazzi Dotto" w:date="2024-07-14T12:10:00Z" w:initials="TS">
+  <w:comment w:id="1424" w:author="Tiago Segabinazzi Dotto" w:date="2024-07-14T12:10:00Z" w:initials="TS">
     <w:p>
       <w:r>
         <w:rPr>
@@ -38430,7 +38483,7 @@
       </w:r>
     </w:p>
   </w:comment>
-  <w:comment w:id="1423" w:author="Tiago Segabinazzi Dotto" w:date="2024-07-14T12:09:00Z" w:initials="TS">
+  <w:comment w:id="1428" w:author="Tiago Segabinazzi Dotto" w:date="2024-07-14T12:09:00Z" w:initials="TS">
     <w:p>
       <w:r>
         <w:rPr>
@@ -38449,7 +38502,7 @@
       </w:r>
     </w:p>
   </w:comment>
-  <w:comment w:id="1438" w:author="Tiago Segabinazzi Dotto" w:date="2024-07-14T12:24:00Z" w:initials="TS">
+  <w:comment w:id="1443" w:author="Tiago Segabinazzi Dotto" w:date="2024-07-14T12:24:00Z" w:initials="TS">
     <w:p>
       <w:r>
         <w:rPr>
@@ -38468,7 +38521,7 @@
       </w:r>
     </w:p>
   </w:comment>
-  <w:comment w:id="1464" w:author="Tiago Segabinazzi Dotto" w:date="2024-07-14T12:30:00Z" w:initials="TS">
+  <w:comment w:id="1469" w:author="Tiago Segabinazzi Dotto" w:date="2024-07-14T12:30:00Z" w:initials="TS">
     <w:p>
       <w:r>
         <w:rPr>
@@ -38487,7 +38540,7 @@
       </w:r>
     </w:p>
   </w:comment>
-  <w:comment w:id="1473" w:author="Tiago Segabinazzi Dotto" w:date="2024-07-12T13:05:00Z" w:initials="TS">
+  <w:comment w:id="1478" w:author="Tiago Segabinazzi Dotto" w:date="2024-07-12T13:05:00Z" w:initials="TS">
     <w:p>
       <w:r>
         <w:rPr>
@@ -38506,7 +38559,7 @@
       </w:r>
     </w:p>
   </w:comment>
-  <w:comment w:id="1498" w:author="Tiago Segabinazzi Dotto" w:date="2024-07-14T12:33:00Z" w:initials="TS">
+  <w:comment w:id="1503" w:author="Tiago Segabinazzi Dotto" w:date="2024-07-14T12:33:00Z" w:initials="TS">
     <w:p>
       <w:r>
         <w:rPr>
@@ -38525,7 +38578,7 @@
       </w:r>
     </w:p>
   </w:comment>
-  <w:comment w:id="1537" w:author="Tiago Segabinazzi Dotto" w:date="2024-07-14T12:36:00Z" w:initials="TS">
+  <w:comment w:id="1542" w:author="Tiago Segabinazzi Dotto" w:date="2024-07-14T12:36:00Z" w:initials="TS">
     <w:p>
       <w:r>
         <w:rPr>
@@ -38548,7 +38601,7 @@
 </file>
 
 <file path=word/commentsExtended.xml><?xml version="1.0" encoding="utf-8"?>
-<w15:commentsEx xmlns:wpc="http://schemas.microsoft.com/office/word/2010/wordprocessingCanvas" xmlns:cx="http://schemas.microsoft.com/office/drawing/2014/chartex" xmlns:cx1="http://schemas.microsoft.com/office/drawing/2015/9/8/chartex" xmlns:cx2="http://schemas.microsoft.com/office/drawing/2015/10/21/chartex" xmlns:cx3="http://schemas.microsoft.com/office/drawing/2016/5/9/chartex" xmlns:cx4="http://schemas.microsoft.com/office/drawing/2016/5/10/chartex" xmlns:cx5="http://schemas.microsoft.com/office/drawing/2016/5/11/chartex" xmlns:cx6="http://schemas.microsoft.com/office/drawing/2016/5/12/chartex" xmlns:cx7="http://schemas.microsoft.com/office/drawing/2016/5/13/chartex" xmlns:cx8="http://schemas.microsoft.com/office/drawing/2016/5/14/chartex" xmlns:mc="http://schemas.openxmlformats.org/markup-compatibility/2006" xmlns:aink="http://schemas.microsoft.com/office/drawing/2016/ink" xmlns:am3d="http://schemas.microsoft.com/office/drawing/2017/model3d" xmlns:o="urn:schemas-microsoft-com:office:office" xmlns:oel="http://schemas.microsoft.com/office/2019/extlst" xmlns:r="http://schemas.openxmlformats.org/officeDocument/2006/relationships" xmlns:m="http://schemas.openxmlformats.org/officeDocument/2006/math" xmlns:v="urn:schemas-microsoft-com:vml" xmlns:wp14="http://schemas.microsoft.com/office/word/2010/wordprocessingDrawing" xmlns:wp="http://schemas.openxmlformats.org/drawingml/2006/wordprocessingDrawing" xmlns:w10="urn:schemas-microsoft-com:office:word" xmlns:w="http://schemas.openxmlformats.org/wordprocessingml/2006/main" xmlns:w14="http://schemas.microsoft.com/office/word/2010/wordml" xmlns:w15="http://schemas.microsoft.com/office/word/2012/wordml" xmlns:w16cex="http://schemas.microsoft.com/office/word/2018/wordml/cex" xmlns:w16cid="http://schemas.microsoft.com/office/word/2016/wordml/cid" xmlns:w16="http://schemas.microsoft.com/office/word/2018/wordml" xmlns:w16du="http://schemas.microsoft.com/office/word/2023/wordml/word16du" xmlns:w16sdtdh="http://schemas.microsoft.com/office/word/2020/wordml/sdtdatahash" xmlns:w16se="http://schemas.microsoft.com/office/word/2015/wordml/symex" xmlns:wpg="http://schemas.microsoft.com/office/word/2010/wordprocessingGroup" xmlns:wpi="http://schemas.microsoft.com/office/word/2010/wordprocessingInk" xmlns:wne="http://schemas.microsoft.com/office/word/2006/wordml" xmlns:wps="http://schemas.microsoft.com/office/word/2010/wordprocessingShape" mc:Ignorable="w14 w15 w16se w16cid w16 w16cex w16sdtdh w16du wp14">
+<w15:commentsEx xmlns:wpc="http://schemas.microsoft.com/office/word/2010/wordprocessingCanvas" xmlns:cx="http://schemas.microsoft.com/office/drawing/2014/chartex" xmlns:cx1="http://schemas.microsoft.com/office/drawing/2015/9/8/chartex" xmlns:cx2="http://schemas.microsoft.com/office/drawing/2015/10/21/chartex" xmlns:cx3="http://schemas.microsoft.com/office/drawing/2016/5/9/chartex" xmlns:cx4="http://schemas.microsoft.com/office/drawing/2016/5/10/chartex" xmlns:cx5="http://schemas.microsoft.com/office/drawing/2016/5/11/chartex" xmlns:cx6="http://schemas.microsoft.com/office/drawing/2016/5/12/chartex" xmlns:cx7="http://schemas.microsoft.com/office/drawing/2016/5/13/chartex" xmlns:cx8="http://schemas.microsoft.com/office/drawing/2016/5/14/chartex" xmlns:mc="http://schemas.openxmlformats.org/markup-compatibility/2006" xmlns:aink="http://schemas.microsoft.com/office/drawing/2016/ink" xmlns:am3d="http://schemas.microsoft.com/office/drawing/2017/model3d" xmlns:o="urn:schemas-microsoft-com:office:office" xmlns:oel="http://schemas.microsoft.com/office/2019/extlst" xmlns:r="http://schemas.openxmlformats.org/officeDocument/2006/relationships" xmlns:m="http://schemas.openxmlformats.org/officeDocument/2006/math" xmlns:v="urn:schemas-microsoft-com:vml" xmlns:wp14="http://schemas.microsoft.com/office/word/2010/wordprocessingDrawing" xmlns:wp="http://schemas.openxmlformats.org/drawingml/2006/wordprocessingDrawing" xmlns:w10="urn:schemas-microsoft-com:office:word" xmlns:w="http://schemas.openxmlformats.org/wordprocessingml/2006/main" xmlns:w14="http://schemas.microsoft.com/office/word/2010/wordml" xmlns:w15="http://schemas.microsoft.com/office/word/2012/wordml" xmlns:w16cex="http://schemas.microsoft.com/office/word/2018/wordml/cex" xmlns:w16cid="http://schemas.microsoft.com/office/word/2016/wordml/cid" xmlns:w16="http://schemas.microsoft.com/office/word/2018/wordml" xmlns:w16du="http://schemas.microsoft.com/office/word/2023/wordml/word16du" xmlns:w16sdtdh="http://schemas.microsoft.com/office/word/2020/wordml/sdtdatahash" xmlns:w16sdtfl="http://schemas.microsoft.com/office/word/2024/wordml/sdtformatlock" xmlns:w16se="http://schemas.microsoft.com/office/word/2015/wordml/symex" xmlns:wpg="http://schemas.microsoft.com/office/word/2010/wordprocessingGroup" xmlns:wpi="http://schemas.microsoft.com/office/word/2010/wordprocessingInk" xmlns:wne="http://schemas.microsoft.com/office/word/2006/wordml" xmlns:wps="http://schemas.microsoft.com/office/word/2010/wordprocessingShape" mc:Ignorable="w14 w15 w16se w16cid w16 w16cex w16sdtdh w16sdtfl w16du wp14">
   <w15:commentEx w15:paraId="5962E79B" w15:done="1"/>
   <w15:commentEx w15:paraId="36B73AAA" w15:done="1"/>
   <w15:commentEx w15:paraId="5C90844E" w15:paraIdParent="36B73AAA" w15:done="1"/>
@@ -38608,7 +38661,7 @@
 </file>
 
 <file path=word/commentsExtensible.xml><?xml version="1.0" encoding="utf-8"?>
-<w16cex:commentsExtensible xmlns:wpc="http://schemas.microsoft.com/office/word/2010/wordprocessingCanvas" xmlns:cx="http://schemas.microsoft.com/office/drawing/2014/chartex" xmlns:cx1="http://schemas.microsoft.com/office/drawing/2015/9/8/chartex" xmlns:cx2="http://schemas.microsoft.com/office/drawing/2015/10/21/chartex" xmlns:cx3="http://schemas.microsoft.com/office/drawing/2016/5/9/chartex" xmlns:cx4="http://schemas.microsoft.com/office/drawing/2016/5/10/chartex" xmlns:cx5="http://schemas.microsoft.com/office/drawing/2016/5/11/chartex" xmlns:cx6="http://schemas.microsoft.com/office/drawing/2016/5/12/chartex" xmlns:cx7="http://schemas.microsoft.com/office/drawing/2016/5/13/chartex" xmlns:cx8="http://schemas.microsoft.com/office/drawing/2016/5/14/chartex" xmlns:cr="http://schemas.microsoft.com/office/comments/2020/reactions" xmlns:mc="http://schemas.openxmlformats.org/markup-compatibility/2006" xmlns:aink="http://schemas.microsoft.com/office/drawing/2016/ink" xmlns:am3d="http://schemas.microsoft.com/office/drawing/2017/model3d" xmlns:o="urn:schemas-microsoft-com:office:office" xmlns:oel="http://schemas.microsoft.com/office/2019/extlst" xmlns:r="http://schemas.openxmlformats.org/officeDocument/2006/relationships" xmlns:m="http://schemas.openxmlformats.org/officeDocument/2006/math" xmlns:v="urn:schemas-microsoft-com:vml" xmlns:wp14="http://schemas.microsoft.com/office/word/2010/wordprocessingDrawing" xmlns:wp="http://schemas.openxmlformats.org/drawingml/2006/wordprocessingDrawing" xmlns:w10="urn:schemas-microsoft-com:office:word" xmlns:w="http://schemas.openxmlformats.org/wordprocessingml/2006/main" xmlns:w14="http://schemas.microsoft.com/office/word/2010/wordml" xmlns:w15="http://schemas.microsoft.com/office/word/2012/wordml" xmlns:w16cex="http://schemas.microsoft.com/office/word/2018/wordml/cex" xmlns:w16cid="http://schemas.microsoft.com/office/word/2016/wordml/cid" xmlns:w16="http://schemas.microsoft.com/office/word/2018/wordml" xmlns:w16du="http://schemas.microsoft.com/office/word/2023/wordml/word16du" xmlns:w16sdtdh="http://schemas.microsoft.com/office/word/2020/wordml/sdtdatahash" xmlns:w16se="http://schemas.microsoft.com/office/word/2015/wordml/symex" xmlns:wpg="http://schemas.microsoft.com/office/word/2010/wordprocessingGroup" xmlns:wpi="http://schemas.microsoft.com/office/word/2010/wordprocessingInk" xmlns:wne="http://schemas.microsoft.com/office/word/2006/wordml" xmlns:wps="http://schemas.microsoft.com/office/word/2010/wordprocessingShape" mc:Ignorable="w14 w15 w16se w16cid w16 w16cex w16sdtdh cr w16du wp14">
+<w16cex:commentsExtensible xmlns:wpc="http://schemas.microsoft.com/office/word/2010/wordprocessingCanvas" xmlns:cx="http://schemas.microsoft.com/office/drawing/2014/chartex" xmlns:cx1="http://schemas.microsoft.com/office/drawing/2015/9/8/chartex" xmlns:cx2="http://schemas.microsoft.com/office/drawing/2015/10/21/chartex" xmlns:cx3="http://schemas.microsoft.com/office/drawing/2016/5/9/chartex" xmlns:cx4="http://schemas.microsoft.com/office/drawing/2016/5/10/chartex" xmlns:cx5="http://schemas.microsoft.com/office/drawing/2016/5/11/chartex" xmlns:cx6="http://schemas.microsoft.com/office/drawing/2016/5/12/chartex" xmlns:cx7="http://schemas.microsoft.com/office/drawing/2016/5/13/chartex" xmlns:cx8="http://schemas.microsoft.com/office/drawing/2016/5/14/chartex" xmlns:cr="http://schemas.microsoft.com/office/comments/2020/reactions" xmlns:mc="http://schemas.openxmlformats.org/markup-compatibility/2006" xmlns:aink="http://schemas.microsoft.com/office/drawing/2016/ink" xmlns:am3d="http://schemas.microsoft.com/office/drawing/2017/model3d" xmlns:o="urn:schemas-microsoft-com:office:office" xmlns:oel="http://schemas.microsoft.com/office/2019/extlst" xmlns:r="http://schemas.openxmlformats.org/officeDocument/2006/relationships" xmlns:m="http://schemas.openxmlformats.org/officeDocument/2006/math" xmlns:v="urn:schemas-microsoft-com:vml" xmlns:wp14="http://schemas.microsoft.com/office/word/2010/wordprocessingDrawing" xmlns:wp="http://schemas.openxmlformats.org/drawingml/2006/wordprocessingDrawing" xmlns:w10="urn:schemas-microsoft-com:office:word" xmlns:w="http://schemas.openxmlformats.org/wordprocessingml/2006/main" xmlns:w14="http://schemas.microsoft.com/office/word/2010/wordml" xmlns:w15="http://schemas.microsoft.com/office/word/2012/wordml" xmlns:w16cex="http://schemas.microsoft.com/office/word/2018/wordml/cex" xmlns:w16cid="http://schemas.microsoft.com/office/word/2016/wordml/cid" xmlns:w16="http://schemas.microsoft.com/office/word/2018/wordml" xmlns:w16du="http://schemas.microsoft.com/office/word/2023/wordml/word16du" xmlns:w16sdtdh="http://schemas.microsoft.com/office/word/2020/wordml/sdtdatahash" xmlns:w16sdtfl="http://schemas.microsoft.com/office/word/2024/wordml/sdtformatlock" xmlns:w16se="http://schemas.microsoft.com/office/word/2015/wordml/symex" xmlns:wpg="http://schemas.microsoft.com/office/word/2010/wordprocessingGroup" xmlns:wpi="http://schemas.microsoft.com/office/word/2010/wordprocessingInk" xmlns:wne="http://schemas.microsoft.com/office/word/2006/wordml" xmlns:wps="http://schemas.microsoft.com/office/word/2010/wordprocessingShape" mc:Ignorable="w14 w15 w16se w16cid w16 w16cex w16sdtdh w16sdtfl cr w16du wp14">
   <w16cex:commentExtensible w16cex:durableId="07DCE71B" w16cex:dateUtc="2024-07-14T05:23:00Z"/>
   <w16cex:commentExtensible w16cex:durableId="3A2DD9F4" w16cex:dateUtc="2024-05-24T06:42:00Z"/>
   <w16cex:commentExtensible w16cex:durableId="61AFEA3B" w16cex:dateUtc="2024-07-14T05:24:00Z"/>
@@ -38680,7 +38733,7 @@
 </file>
 
 <file path=word/commentsIds.xml><?xml version="1.0" encoding="utf-8"?>
-<w16cid:commentsIds xmlns:wpc="http://schemas.microsoft.com/office/word/2010/wordprocessingCanvas" xmlns:cx="http://schemas.microsoft.com/office/drawing/2014/chartex" xmlns:cx1="http://schemas.microsoft.com/office/drawing/2015/9/8/chartex" xmlns:cx2="http://schemas.microsoft.com/office/drawing/2015/10/21/chartex" xmlns:cx3="http://schemas.microsoft.com/office/drawing/2016/5/9/chartex" xmlns:cx4="http://schemas.microsoft.com/office/drawing/2016/5/10/chartex" xmlns:cx5="http://schemas.microsoft.com/office/drawing/2016/5/11/chartex" xmlns:cx6="http://schemas.microsoft.com/office/drawing/2016/5/12/chartex" xmlns:cx7="http://schemas.microsoft.com/office/drawing/2016/5/13/chartex" xmlns:cx8="http://schemas.microsoft.com/office/drawing/2016/5/14/chartex" xmlns:mc="http://schemas.openxmlformats.org/markup-compatibility/2006" xmlns:aink="http://schemas.microsoft.com/office/drawing/2016/ink" xmlns:am3d="http://schemas.microsoft.com/office/drawing/2017/model3d" xmlns:o="urn:schemas-microsoft-com:office:office" xmlns:oel="http://schemas.microsoft.com/office/2019/extlst" xmlns:r="http://schemas.openxmlformats.org/officeDocument/2006/relationships" xmlns:m="http://schemas.openxmlformats.org/officeDocument/2006/math" xmlns:v="urn:schemas-microsoft-com:vml" xmlns:wp14="http://schemas.microsoft.com/office/word/2010/wordprocessingDrawing" xmlns:wp="http://schemas.openxmlformats.org/drawingml/2006/wordprocessingDrawing" xmlns:w10="urn:schemas-microsoft-com:office:word" xmlns:w="http://schemas.openxmlformats.org/wordprocessingml/2006/main" xmlns:w14="http://schemas.microsoft.com/office/word/2010/wordml" xmlns:w15="http://schemas.microsoft.com/office/word/2012/wordml" xmlns:w16cex="http://schemas.microsoft.com/office/word/2018/wordml/cex" xmlns:w16cid="http://schemas.microsoft.com/office/word/2016/wordml/cid" xmlns:w16="http://schemas.microsoft.com/office/word/2018/wordml" xmlns:w16du="http://schemas.microsoft.com/office/word/2023/wordml/word16du" xmlns:w16sdtdh="http://schemas.microsoft.com/office/word/2020/wordml/sdtdatahash" xmlns:w16se="http://schemas.microsoft.com/office/word/2015/wordml/symex" xmlns:wpg="http://schemas.microsoft.com/office/word/2010/wordprocessingGroup" xmlns:wpi="http://schemas.microsoft.com/office/word/2010/wordprocessingInk" xmlns:wne="http://schemas.microsoft.com/office/word/2006/wordml" xmlns:wps="http://schemas.microsoft.com/office/word/2010/wordprocessingShape" mc:Ignorable="w14 w15 w16se w16cid w16 w16cex w16sdtdh w16du wp14">
+<w16cid:commentsIds xmlns:wpc="http://schemas.microsoft.com/office/word/2010/wordprocessingCanvas" xmlns:cx="http://schemas.microsoft.com/office/drawing/2014/chartex" xmlns:cx1="http://schemas.microsoft.com/office/drawing/2015/9/8/chartex" xmlns:cx2="http://schemas.microsoft.com/office/drawing/2015/10/21/chartex" xmlns:cx3="http://schemas.microsoft.com/office/drawing/2016/5/9/chartex" xmlns:cx4="http://schemas.microsoft.com/office/drawing/2016/5/10/chartex" xmlns:cx5="http://schemas.microsoft.com/office/drawing/2016/5/11/chartex" xmlns:cx6="http://schemas.microsoft.com/office/drawing/2016/5/12/chartex" xmlns:cx7="http://schemas.microsoft.com/office/drawing/2016/5/13/chartex" xmlns:cx8="http://schemas.microsoft.com/office/drawing/2016/5/14/chartex" xmlns:mc="http://schemas.openxmlformats.org/markup-compatibility/2006" xmlns:aink="http://schemas.microsoft.com/office/drawing/2016/ink" xmlns:am3d="http://schemas.microsoft.com/office/drawing/2017/model3d" xmlns:o="urn:schemas-microsoft-com:office:office" xmlns:oel="http://schemas.microsoft.com/office/2019/extlst" xmlns:r="http://schemas.openxmlformats.org/officeDocument/2006/relationships" xmlns:m="http://schemas.openxmlformats.org/officeDocument/2006/math" xmlns:v="urn:schemas-microsoft-com:vml" xmlns:wp14="http://schemas.microsoft.com/office/word/2010/wordprocessingDrawing" xmlns:wp="http://schemas.openxmlformats.org/drawingml/2006/wordprocessingDrawing" xmlns:w10="urn:schemas-microsoft-com:office:word" xmlns:w="http://schemas.openxmlformats.org/wordprocessingml/2006/main" xmlns:w14="http://schemas.microsoft.com/office/word/2010/wordml" xmlns:w15="http://schemas.microsoft.com/office/word/2012/wordml" xmlns:w16cex="http://schemas.microsoft.com/office/word/2018/wordml/cex" xmlns:w16cid="http://schemas.microsoft.com/office/word/2016/wordml/cid" xmlns:w16="http://schemas.microsoft.com/office/word/2018/wordml" xmlns:w16du="http://schemas.microsoft.com/office/word/2023/wordml/word16du" xmlns:w16sdtdh="http://schemas.microsoft.com/office/word/2020/wordml/sdtdatahash" xmlns:w16sdtfl="http://schemas.microsoft.com/office/word/2024/wordml/sdtformatlock" xmlns:w16se="http://schemas.microsoft.com/office/word/2015/wordml/symex" xmlns:wpg="http://schemas.microsoft.com/office/word/2010/wordprocessingGroup" xmlns:wpi="http://schemas.microsoft.com/office/word/2010/wordprocessingInk" xmlns:wne="http://schemas.microsoft.com/office/word/2006/wordml" xmlns:wps="http://schemas.microsoft.com/office/word/2010/wordprocessingShape" mc:Ignorable="w14 w15 w16se w16cid w16 w16cex w16sdtdh w16sdtfl w16du wp14">
   <w16cid:commentId w16cid:paraId="5962E79B" w16cid:durableId="07DCE71B"/>
   <w16cid:commentId w16cid:paraId="36B73AAA" w16cid:durableId="3A2DD9F4"/>
   <w16cid:commentId w16cid:paraId="5C90844E" w16cid:durableId="61AFEA3B"/>
@@ -38740,7 +38793,7 @@
 </file>
 
 <file path=word/endnotes.xml><?xml version="1.0" encoding="utf-8"?>
-<w:endnotes xmlns:wpc="http://schemas.microsoft.com/office/word/2010/wordprocessingCanvas" xmlns:cx="http://schemas.microsoft.com/office/drawing/2014/chartex" xmlns:cx1="http://schemas.microsoft.com/office/drawing/2015/9/8/chartex" xmlns:cx2="http://schemas.microsoft.com/office/drawing/2015/10/21/chartex" xmlns:cx3="http://schemas.microsoft.com/office/drawing/2016/5/9/chartex" xmlns:cx4="http://schemas.microsoft.com/office/drawing/2016/5/10/chartex" xmlns:cx5="http://schemas.microsoft.com/office/drawing/2016/5/11/chartex" xmlns:cx6="http://schemas.microsoft.com/office/drawing/2016/5/12/chartex" xmlns:cx7="http://schemas.microsoft.com/office/drawing/2016/5/13/chartex" xmlns:cx8="http://schemas.microsoft.com/office/drawing/2016/5/14/chartex" xmlns:mc="http://schemas.openxmlformats.org/markup-compatibility/2006" xmlns:aink="http://schemas.microsoft.com/office/drawing/2016/ink" xmlns:am3d="http://schemas.microsoft.com/office/drawing/2017/model3d" xmlns:o="urn:schemas-microsoft-com:office:office" xmlns:oel="http://schemas.microsoft.com/office/2019/extlst" xmlns:r="http://schemas.openxmlformats.org/officeDocument/2006/relationships" xmlns:m="http://schemas.openxmlformats.org/officeDocument/2006/math" xmlns:v="urn:schemas-microsoft-com:vml" xmlns:wp14="http://schemas.microsoft.com/office/word/2010/wordprocessingDrawing" xmlns:wp="http://schemas.openxmlformats.org/drawingml/2006/wordprocessingDrawing" xmlns:w10="urn:schemas-microsoft-com:office:word" xmlns:w="http://schemas.openxmlformats.org/wordprocessingml/2006/main" xmlns:w14="http://schemas.microsoft.com/office/word/2010/wordml" xmlns:w15="http://schemas.microsoft.com/office/word/2012/wordml" xmlns:w16cex="http://schemas.microsoft.com/office/word/2018/wordml/cex" xmlns:w16cid="http://schemas.microsoft.com/office/word/2016/wordml/cid" xmlns:w16="http://schemas.microsoft.com/office/word/2018/wordml" xmlns:w16du="http://schemas.microsoft.com/office/word/2023/wordml/word16du" xmlns:w16sdtdh="http://schemas.microsoft.com/office/word/2020/wordml/sdtdatahash" xmlns:w16se="http://schemas.microsoft.com/office/word/2015/wordml/symex" xmlns:wpg="http://schemas.microsoft.com/office/word/2010/wordprocessingGroup" xmlns:wpi="http://schemas.microsoft.com/office/word/2010/wordprocessingInk" xmlns:wne="http://schemas.microsoft.com/office/word/2006/wordml" xmlns:wps="http://schemas.microsoft.com/office/word/2010/wordprocessingShape" mc:Ignorable="w14 w15 w16se w16cid w16 w16cex w16sdtdh w16du wp14">
+<w:endnotes xmlns:wpc="http://schemas.microsoft.com/office/word/2010/wordprocessingCanvas" xmlns:cx="http://schemas.microsoft.com/office/drawing/2014/chartex" xmlns:cx1="http://schemas.microsoft.com/office/drawing/2015/9/8/chartex" xmlns:cx2="http://schemas.microsoft.com/office/drawing/2015/10/21/chartex" xmlns:cx3="http://schemas.microsoft.com/office/drawing/2016/5/9/chartex" xmlns:cx4="http://schemas.microsoft.com/office/drawing/2016/5/10/chartex" xmlns:cx5="http://schemas.microsoft.com/office/drawing/2016/5/11/chartex" xmlns:cx6="http://schemas.microsoft.com/office/drawing/2016/5/12/chartex" xmlns:cx7="http://schemas.microsoft.com/office/drawing/2016/5/13/chartex" xmlns:cx8="http://schemas.microsoft.com/office/drawing/2016/5/14/chartex" xmlns:mc="http://schemas.openxmlformats.org/markup-compatibility/2006" xmlns:aink="http://schemas.microsoft.com/office/drawing/2016/ink" xmlns:am3d="http://schemas.microsoft.com/office/drawing/2017/model3d" xmlns:o="urn:schemas-microsoft-com:office:office" xmlns:oel="http://schemas.microsoft.com/office/2019/extlst" xmlns:r="http://schemas.openxmlformats.org/officeDocument/2006/relationships" xmlns:m="http://schemas.openxmlformats.org/officeDocument/2006/math" xmlns:v="urn:schemas-microsoft-com:vml" xmlns:wp14="http://schemas.microsoft.com/office/word/2010/wordprocessingDrawing" xmlns:wp="http://schemas.openxmlformats.org/drawingml/2006/wordprocessingDrawing" xmlns:w10="urn:schemas-microsoft-com:office:word" xmlns:w="http://schemas.openxmlformats.org/wordprocessingml/2006/main" xmlns:w14="http://schemas.microsoft.com/office/word/2010/wordml" xmlns:w15="http://schemas.microsoft.com/office/word/2012/wordml" xmlns:w16cex="http://schemas.microsoft.com/office/word/2018/wordml/cex" xmlns:w16cid="http://schemas.microsoft.com/office/word/2016/wordml/cid" xmlns:w16="http://schemas.microsoft.com/office/word/2018/wordml" xmlns:w16du="http://schemas.microsoft.com/office/word/2023/wordml/word16du" xmlns:w16sdtdh="http://schemas.microsoft.com/office/word/2020/wordml/sdtdatahash" xmlns:w16sdtfl="http://schemas.microsoft.com/office/word/2024/wordml/sdtformatlock" xmlns:w16se="http://schemas.microsoft.com/office/word/2015/wordml/symex" xmlns:wpg="http://schemas.microsoft.com/office/word/2010/wordprocessingGroup" xmlns:wpi="http://schemas.microsoft.com/office/word/2010/wordprocessingInk" xmlns:wne="http://schemas.microsoft.com/office/word/2006/wordml" xmlns:wps="http://schemas.microsoft.com/office/word/2010/wordprocessingShape" mc:Ignorable="w14 w15 w16se w16cid w16 w16cex w16sdtdh w16sdtfl w16du wp14">
   <w:endnote w:type="separator" w:id="-1">
     <w:p>
       <w:r>
@@ -38762,7 +38815,7 @@
 </file>
 
 <file path=word/footer1.xml><?xml version="1.0" encoding="utf-8"?>
-<w:ftr xmlns:wpc="http://schemas.microsoft.com/office/word/2010/wordprocessingCanvas" xmlns:cx="http://schemas.microsoft.com/office/drawing/2014/chartex" xmlns:cx1="http://schemas.microsoft.com/office/drawing/2015/9/8/chartex" xmlns:cx2="http://schemas.microsoft.com/office/drawing/2015/10/21/chartex" xmlns:cx3="http://schemas.microsoft.com/office/drawing/2016/5/9/chartex" xmlns:cx4="http://schemas.microsoft.com/office/drawing/2016/5/10/chartex" xmlns:cx5="http://schemas.microsoft.com/office/drawing/2016/5/11/chartex" xmlns:cx6="http://schemas.microsoft.com/office/drawing/2016/5/12/chartex" xmlns:cx7="http://schemas.microsoft.com/office/drawing/2016/5/13/chartex" xmlns:cx8="http://schemas.microsoft.com/office/drawing/2016/5/14/chartex" xmlns:mc="http://schemas.openxmlformats.org/markup-compatibility/2006" xmlns:aink="http://schemas.microsoft.com/office/drawing/2016/ink" xmlns:am3d="http://schemas.microsoft.com/office/drawing/2017/model3d" xmlns:o="urn:schemas-microsoft-com:office:office" xmlns:oel="http://schemas.microsoft.com/office/2019/extlst" xmlns:r="http://schemas.openxmlformats.org/officeDocument/2006/relationships" xmlns:m="http://schemas.openxmlformats.org/officeDocument/2006/math" xmlns:v="urn:schemas-microsoft-com:vml" xmlns:wp14="http://schemas.microsoft.com/office/word/2010/wordprocessingDrawing" xmlns:wp="http://schemas.openxmlformats.org/drawingml/2006/wordprocessingDrawing" xmlns:w10="urn:schemas-microsoft-com:office:word" xmlns:w="http://schemas.openxmlformats.org/wordprocessingml/2006/main" xmlns:w14="http://schemas.microsoft.com/office/word/2010/wordml" xmlns:w15="http://schemas.microsoft.com/office/word/2012/wordml" xmlns:w16cex="http://schemas.microsoft.com/office/word/2018/wordml/cex" xmlns:w16cid="http://schemas.microsoft.com/office/word/2016/wordml/cid" xmlns:w16="http://schemas.microsoft.com/office/word/2018/wordml" xmlns:w16du="http://schemas.microsoft.com/office/word/2023/wordml/word16du" xmlns:w16sdtdh="http://schemas.microsoft.com/office/word/2020/wordml/sdtdatahash" xmlns:w16se="http://schemas.microsoft.com/office/word/2015/wordml/symex" xmlns:wpg="http://schemas.microsoft.com/office/word/2010/wordprocessingGroup" xmlns:wpi="http://schemas.microsoft.com/office/word/2010/wordprocessingInk" xmlns:wne="http://schemas.microsoft.com/office/word/2006/wordml" xmlns:wps="http://schemas.microsoft.com/office/word/2010/wordprocessingShape" mc:Ignorable="w14 w15 w16se w16cid w16 w16cex w16sdtdh w16du wp14">
+<w:ftr xmlns:wpc="http://schemas.microsoft.com/office/word/2010/wordprocessingCanvas" xmlns:cx="http://schemas.microsoft.com/office/drawing/2014/chartex" xmlns:cx1="http://schemas.microsoft.com/office/drawing/2015/9/8/chartex" xmlns:cx2="http://schemas.microsoft.com/office/drawing/2015/10/21/chartex" xmlns:cx3="http://schemas.microsoft.com/office/drawing/2016/5/9/chartex" xmlns:cx4="http://schemas.microsoft.com/office/drawing/2016/5/10/chartex" xmlns:cx5="http://schemas.microsoft.com/office/drawing/2016/5/11/chartex" xmlns:cx6="http://schemas.microsoft.com/office/drawing/2016/5/12/chartex" xmlns:cx7="http://schemas.microsoft.com/office/drawing/2016/5/13/chartex" xmlns:cx8="http://schemas.microsoft.com/office/drawing/2016/5/14/chartex" xmlns:mc="http://schemas.openxmlformats.org/markup-compatibility/2006" xmlns:aink="http://schemas.microsoft.com/office/drawing/2016/ink" xmlns:am3d="http://schemas.microsoft.com/office/drawing/2017/model3d" xmlns:o="urn:schemas-microsoft-com:office:office" xmlns:oel="http://schemas.microsoft.com/office/2019/extlst" xmlns:r="http://schemas.openxmlformats.org/officeDocument/2006/relationships" xmlns:m="http://schemas.openxmlformats.org/officeDocument/2006/math" xmlns:v="urn:schemas-microsoft-com:vml" xmlns:wp14="http://schemas.microsoft.com/office/word/2010/wordprocessingDrawing" xmlns:wp="http://schemas.openxmlformats.org/drawingml/2006/wordprocessingDrawing" xmlns:w10="urn:schemas-microsoft-com:office:word" xmlns:w="http://schemas.openxmlformats.org/wordprocessingml/2006/main" xmlns:w14="http://schemas.microsoft.com/office/word/2010/wordml" xmlns:w15="http://schemas.microsoft.com/office/word/2012/wordml" xmlns:w16cex="http://schemas.microsoft.com/office/word/2018/wordml/cex" xmlns:w16cid="http://schemas.microsoft.com/office/word/2016/wordml/cid" xmlns:w16="http://schemas.microsoft.com/office/word/2018/wordml" xmlns:w16du="http://schemas.microsoft.com/office/word/2023/wordml/word16du" xmlns:w16sdtdh="http://schemas.microsoft.com/office/word/2020/wordml/sdtdatahash" xmlns:w16sdtfl="http://schemas.microsoft.com/office/word/2024/wordml/sdtformatlock" xmlns:w16se="http://schemas.microsoft.com/office/word/2015/wordml/symex" xmlns:wpg="http://schemas.microsoft.com/office/word/2010/wordprocessingGroup" xmlns:wpi="http://schemas.microsoft.com/office/word/2010/wordprocessingInk" xmlns:wne="http://schemas.microsoft.com/office/word/2006/wordml" xmlns:wps="http://schemas.microsoft.com/office/word/2010/wordprocessingShape" mc:Ignorable="w14 w15 w16se w16cid w16 w16cex w16sdtdh w16sdtfl w16du wp14">
   <w:p>
     <w:pPr>
       <w:pStyle w:val="Footer"/>
@@ -38772,7 +38825,7 @@
 </file>
 
 <file path=word/footnotes.xml><?xml version="1.0" encoding="utf-8"?>
-<w:footnotes xmlns:wpc="http://schemas.microsoft.com/office/word/2010/wordprocessingCanvas" xmlns:cx="http://schemas.microsoft.com/office/drawing/2014/chartex" xmlns:cx1="http://schemas.microsoft.com/office/drawing/2015/9/8/chartex" xmlns:cx2="http://schemas.microsoft.com/office/drawing/2015/10/21/chartex" xmlns:cx3="http://schemas.microsoft.com/office/drawing/2016/5/9/chartex" xmlns:cx4="http://schemas.microsoft.com/office/drawing/2016/5/10/chartex" xmlns:cx5="http://schemas.microsoft.com/office/drawing/2016/5/11/chartex" xmlns:cx6="http://schemas.microsoft.com/office/drawing/2016/5/12/chartex" xmlns:cx7="http://schemas.microsoft.com/office/drawing/2016/5/13/chartex" xmlns:cx8="http://schemas.microsoft.com/office/drawing/2016/5/14/chartex" xmlns:mc="http://schemas.openxmlformats.org/markup-compatibility/2006" xmlns:aink="http://schemas.microsoft.com/office/drawing/2016/ink" xmlns:am3d="http://schemas.microsoft.com/office/drawing/2017/model3d" xmlns:o="urn:schemas-microsoft-com:office:office" xmlns:oel="http://schemas.microsoft.com/office/2019/extlst" xmlns:r="http://schemas.openxmlformats.org/officeDocument/2006/relationships" xmlns:m="http://schemas.openxmlformats.org/officeDocument/2006/math" xmlns:v="urn:schemas-microsoft-com:vml" xmlns:wp14="http://schemas.microsoft.com/office/word/2010/wordprocessingDrawing" xmlns:wp="http://schemas.openxmlformats.org/drawingml/2006/wordprocessingDrawing" xmlns:w10="urn:schemas-microsoft-com:office:word" xmlns:w="http://schemas.openxmlformats.org/wordprocessingml/2006/main" xmlns:w14="http://schemas.microsoft.com/office/word/2010/wordml" xmlns:w15="http://schemas.microsoft.com/office/word/2012/wordml" xmlns:w16cex="http://schemas.microsoft.com/office/word/2018/wordml/cex" xmlns:w16cid="http://schemas.microsoft.com/office/word/2016/wordml/cid" xmlns:w16="http://schemas.microsoft.com/office/word/2018/wordml" xmlns:w16du="http://schemas.microsoft.com/office/word/2023/wordml/word16du" xmlns:w16sdtdh="http://schemas.microsoft.com/office/word/2020/wordml/sdtdatahash" xmlns:w16se="http://schemas.microsoft.com/office/word/2015/wordml/symex" xmlns:wpg="http://schemas.microsoft.com/office/word/2010/wordprocessingGroup" xmlns:wpi="http://schemas.microsoft.com/office/word/2010/wordprocessingInk" xmlns:wne="http://schemas.microsoft.com/office/word/2006/wordml" xmlns:wps="http://schemas.microsoft.com/office/word/2010/wordprocessingShape" mc:Ignorable="w14 w15 w16se w16cid w16 w16cex w16sdtdh w16du wp14">
+<w:footnotes xmlns:wpc="http://schemas.microsoft.com/office/word/2010/wordprocessingCanvas" xmlns:cx="http://schemas.microsoft.com/office/drawing/2014/chartex" xmlns:cx1="http://schemas.microsoft.com/office/drawing/2015/9/8/chartex" xmlns:cx2="http://schemas.microsoft.com/office/drawing/2015/10/21/chartex" xmlns:cx3="http://schemas.microsoft.com/office/drawing/2016/5/9/chartex" xmlns:cx4="http://schemas.microsoft.com/office/drawing/2016/5/10/chartex" xmlns:cx5="http://schemas.microsoft.com/office/drawing/2016/5/11/chartex" xmlns:cx6="http://schemas.microsoft.com/office/drawing/2016/5/12/chartex" xmlns:cx7="http://schemas.microsoft.com/office/drawing/2016/5/13/chartex" xmlns:cx8="http://schemas.microsoft.com/office/drawing/2016/5/14/chartex" xmlns:mc="http://schemas.openxmlformats.org/markup-compatibility/2006" xmlns:aink="http://schemas.microsoft.com/office/drawing/2016/ink" xmlns:am3d="http://schemas.microsoft.com/office/drawing/2017/model3d" xmlns:o="urn:schemas-microsoft-com:office:office" xmlns:oel="http://schemas.microsoft.com/office/2019/extlst" xmlns:r="http://schemas.openxmlformats.org/officeDocument/2006/relationships" xmlns:m="http://schemas.openxmlformats.org/officeDocument/2006/math" xmlns:v="urn:schemas-microsoft-com:vml" xmlns:wp14="http://schemas.microsoft.com/office/word/2010/wordprocessingDrawing" xmlns:wp="http://schemas.openxmlformats.org/drawingml/2006/wordprocessingDrawing" xmlns:w10="urn:schemas-microsoft-com:office:word" xmlns:w="http://schemas.openxmlformats.org/wordprocessingml/2006/main" xmlns:w14="http://schemas.microsoft.com/office/word/2010/wordml" xmlns:w15="http://schemas.microsoft.com/office/word/2012/wordml" xmlns:w16cex="http://schemas.microsoft.com/office/word/2018/wordml/cex" xmlns:w16cid="http://schemas.microsoft.com/office/word/2016/wordml/cid" xmlns:w16="http://schemas.microsoft.com/office/word/2018/wordml" xmlns:w16du="http://schemas.microsoft.com/office/word/2023/wordml/word16du" xmlns:w16sdtdh="http://schemas.microsoft.com/office/word/2020/wordml/sdtdatahash" xmlns:w16sdtfl="http://schemas.microsoft.com/office/word/2024/wordml/sdtformatlock" xmlns:w16se="http://schemas.microsoft.com/office/word/2015/wordml/symex" xmlns:wpg="http://schemas.microsoft.com/office/word/2010/wordprocessingGroup" xmlns:wpi="http://schemas.microsoft.com/office/word/2010/wordprocessingInk" xmlns:wne="http://schemas.microsoft.com/office/word/2006/wordml" xmlns:wps="http://schemas.microsoft.com/office/word/2010/wordprocessingShape" mc:Ignorable="w14 w15 w16se w16cid w16 w16cex w16sdtdh w16sdtfl w16du wp14">
   <w:footnote w:type="separator" w:id="-1">
     <w:p>
       <w:r>
@@ -38794,17 +38847,27 @@
 </file>
 
 <file path=word/header1.xml><?xml version="1.0" encoding="utf-8"?>
-<w:hdr xmlns:wpc="http://schemas.microsoft.com/office/word/2010/wordprocessingCanvas" xmlns:cx="http://schemas.microsoft.com/office/drawing/2014/chartex" xmlns:cx1="http://schemas.microsoft.com/office/drawing/2015/9/8/chartex" xmlns:cx2="http://schemas.microsoft.com/office/drawing/2015/10/21/chartex" xmlns:cx3="http://schemas.microsoft.com/office/drawing/2016/5/9/chartex" xmlns:cx4="http://schemas.microsoft.com/office/drawing/2016/5/10/chartex" xmlns:cx5="http://schemas.microsoft.com/office/drawing/2016/5/11/chartex" xmlns:cx6="http://schemas.microsoft.com/office/drawing/2016/5/12/chartex" xmlns:cx7="http://schemas.microsoft.com/office/drawing/2016/5/13/chartex" xmlns:cx8="http://schemas.microsoft.com/office/drawing/2016/5/14/chartex" xmlns:mc="http://schemas.openxmlformats.org/markup-compatibility/2006" xmlns:aink="http://schemas.microsoft.com/office/drawing/2016/ink" xmlns:am3d="http://schemas.microsoft.com/office/drawing/2017/model3d" xmlns:o="urn:schemas-microsoft-com:office:office" xmlns:oel="http://schemas.microsoft.com/office/2019/extlst" xmlns:r="http://schemas.openxmlformats.org/officeDocument/2006/relationships" xmlns:m="http://schemas.openxmlformats.org/officeDocument/2006/math" xmlns:v="urn:schemas-microsoft-com:vml" xmlns:wp14="http://schemas.microsoft.com/office/word/2010/wordprocessingDrawing" xmlns:wp="http://schemas.openxmlformats.org/drawingml/2006/wordprocessingDrawing" xmlns:w10="urn:schemas-microsoft-com:office:word" xmlns:w="http://schemas.openxmlformats.org/wordprocessingml/2006/main" xmlns:w14="http://schemas.microsoft.com/office/word/2010/wordml" xmlns:w15="http://schemas.microsoft.com/office/word/2012/wordml" xmlns:w16cex="http://schemas.microsoft.com/office/word/2018/wordml/cex" xmlns:w16cid="http://schemas.microsoft.com/office/word/2016/wordml/cid" xmlns:w16="http://schemas.microsoft.com/office/word/2018/wordml" xmlns:w16du="http://schemas.microsoft.com/office/word/2023/wordml/word16du" xmlns:w16sdtdh="http://schemas.microsoft.com/office/word/2020/wordml/sdtdatahash" xmlns:w16se="http://schemas.microsoft.com/office/word/2015/wordml/symex" xmlns:wpg="http://schemas.microsoft.com/office/word/2010/wordprocessingGroup" xmlns:wpi="http://schemas.microsoft.com/office/word/2010/wordprocessingInk" xmlns:wne="http://schemas.microsoft.com/office/word/2006/wordml" xmlns:wps="http://schemas.microsoft.com/office/word/2010/wordprocessingShape" mc:Ignorable="w14 w15 w16se w16cid w16 w16cex w16sdtdh w16du wp14">
+<w:hdr xmlns:wpc="http://schemas.microsoft.com/office/word/2010/wordprocessingCanvas" xmlns:cx="http://schemas.microsoft.com/office/drawing/2014/chartex" xmlns:cx1="http://schemas.microsoft.com/office/drawing/2015/9/8/chartex" xmlns:cx2="http://schemas.microsoft.com/office/drawing/2015/10/21/chartex" xmlns:cx3="http://schemas.microsoft.com/office/drawing/2016/5/9/chartex" xmlns:cx4="http://schemas.microsoft.com/office/drawing/2016/5/10/chartex" xmlns:cx5="http://schemas.microsoft.com/office/drawing/2016/5/11/chartex" xmlns:cx6="http://schemas.microsoft.com/office/drawing/2016/5/12/chartex" xmlns:cx7="http://schemas.microsoft.com/office/drawing/2016/5/13/chartex" xmlns:cx8="http://schemas.microsoft.com/office/drawing/2016/5/14/chartex" xmlns:mc="http://schemas.openxmlformats.org/markup-compatibility/2006" xmlns:aink="http://schemas.microsoft.com/office/drawing/2016/ink" xmlns:am3d="http://schemas.microsoft.com/office/drawing/2017/model3d" xmlns:o="urn:schemas-microsoft-com:office:office" xmlns:oel="http://schemas.microsoft.com/office/2019/extlst" xmlns:r="http://schemas.openxmlformats.org/officeDocument/2006/relationships" xmlns:m="http://schemas.openxmlformats.org/officeDocument/2006/math" xmlns:v="urn:schemas-microsoft-com:vml" xmlns:wp14="http://schemas.microsoft.com/office/word/2010/wordprocessingDrawing" xmlns:wp="http://schemas.openxmlformats.org/drawingml/2006/wordprocessingDrawing" xmlns:w10="urn:schemas-microsoft-com:office:word" xmlns:w="http://schemas.openxmlformats.org/wordprocessingml/2006/main" xmlns:w14="http://schemas.microsoft.com/office/word/2010/wordml" xmlns:w15="http://schemas.microsoft.com/office/word/2012/wordml" xmlns:w16cex="http://schemas.microsoft.com/office/word/2018/wordml/cex" xmlns:w16cid="http://schemas.microsoft.com/office/word/2016/wordml/cid" xmlns:w16="http://schemas.microsoft.com/office/word/2018/wordml" xmlns:w16du="http://schemas.microsoft.com/office/word/2023/wordml/word16du" xmlns:w16sdtdh="http://schemas.microsoft.com/office/word/2020/wordml/sdtdatahash" xmlns:w16sdtfl="http://schemas.microsoft.com/office/word/2024/wordml/sdtformatlock" xmlns:w16se="http://schemas.microsoft.com/office/word/2015/wordml/symex" xmlns:wpg="http://schemas.microsoft.com/office/word/2010/wordprocessingGroup" xmlns:wpi="http://schemas.microsoft.com/office/word/2010/wordprocessingInk" xmlns:wne="http://schemas.microsoft.com/office/word/2006/wordml" xmlns:wps="http://schemas.microsoft.com/office/word/2010/wordprocessingShape" mc:Ignorable="w14 w15 w16se w16cid w16 w16cex w16sdtdh w16sdtfl w16du wp14">
   <w:p>
     <w:pPr>
       <w:pStyle w:val="Header"/>
       <w:jc w:val="center"/>
     </w:pPr>
-    <w:fldSimple w:instr=" TITLE ">
-      <w:r>
-        <w:t>OSNAP-CLASS mooring processing toolbox</w:t>
-      </w:r>
-    </w:fldSimple>
+    <w:r>
+      <w:fldChar w:fldCharType="begin"/>
+    </w:r>
+    <w:r>
+      <w:instrText xml:space="preserve"> TITLE </w:instrText>
+    </w:r>
+    <w:r>
+      <w:fldChar w:fldCharType="separate"/>
+    </w:r>
+    <w:r>
+      <w:t>OSNAP-CLASS mooring processing toolbox</w:t>
+    </w:r>
+    <w:r>
+      <w:fldChar w:fldCharType="end"/>
+    </w:r>
     <w:r>
       <w:tab/>
       <w:t>Version 1.2</w:t>
@@ -38814,7 +38877,7 @@
 </file>
 
 <file path=word/numbering.xml><?xml version="1.0" encoding="utf-8"?>
-<w:numbering xmlns:wpc="http://schemas.microsoft.com/office/word/2010/wordprocessingCanvas" xmlns:cx="http://schemas.microsoft.com/office/drawing/2014/chartex" xmlns:cx1="http://schemas.microsoft.com/office/drawing/2015/9/8/chartex" xmlns:cx2="http://schemas.microsoft.com/office/drawing/2015/10/21/chartex" xmlns:cx3="http://schemas.microsoft.com/office/drawing/2016/5/9/chartex" xmlns:cx4="http://schemas.microsoft.com/office/drawing/2016/5/10/chartex" xmlns:cx5="http://schemas.microsoft.com/office/drawing/2016/5/11/chartex" xmlns:cx6="http://schemas.microsoft.com/office/drawing/2016/5/12/chartex" xmlns:cx7="http://schemas.microsoft.com/office/drawing/2016/5/13/chartex" xmlns:cx8="http://schemas.microsoft.com/office/drawing/2016/5/14/chartex" xmlns:mc="http://schemas.openxmlformats.org/markup-compatibility/2006" xmlns:aink="http://schemas.microsoft.com/office/drawing/2016/ink" xmlns:am3d="http://schemas.microsoft.com/office/drawing/2017/model3d" xmlns:o="urn:schemas-microsoft-com:office:office" xmlns:oel="http://schemas.microsoft.com/office/2019/extlst" xmlns:r="http://schemas.openxmlformats.org/officeDocument/2006/relationships" xmlns:m="http://schemas.openxmlformats.org/officeDocument/2006/math" xmlns:v="urn:schemas-microsoft-com:vml" xmlns:wp14="http://schemas.microsoft.com/office/word/2010/wordprocessingDrawing" xmlns:wp="http://schemas.openxmlformats.org/drawingml/2006/wordprocessingDrawing" xmlns:w10="urn:schemas-microsoft-com:office:word" xmlns:w="http://schemas.openxmlformats.org/wordprocessingml/2006/main" xmlns:w14="http://schemas.microsoft.com/office/word/2010/wordml" xmlns:w15="http://schemas.microsoft.com/office/word/2012/wordml" xmlns:w16cex="http://schemas.microsoft.com/office/word/2018/wordml/cex" xmlns:w16cid="http://schemas.microsoft.com/office/word/2016/wordml/cid" xmlns:w16="http://schemas.microsoft.com/office/word/2018/wordml" xmlns:w16du="http://schemas.microsoft.com/office/word/2023/wordml/word16du" xmlns:w16sdtdh="http://schemas.microsoft.com/office/word/2020/wordml/sdtdatahash" xmlns:w16se="http://schemas.microsoft.com/office/word/2015/wordml/symex" xmlns:wpg="http://schemas.microsoft.com/office/word/2010/wordprocessingGroup" xmlns:wpi="http://schemas.microsoft.com/office/word/2010/wordprocessingInk" xmlns:wne="http://schemas.microsoft.com/office/word/2006/wordml" xmlns:wps="http://schemas.microsoft.com/office/word/2010/wordprocessingShape" mc:Ignorable="w14 w15 w16se w16cid w16 w16cex w16sdtdh w16du wp14">
+<w:numbering xmlns:wpc="http://schemas.microsoft.com/office/word/2010/wordprocessingCanvas" xmlns:cx="http://schemas.microsoft.com/office/drawing/2014/chartex" xmlns:cx1="http://schemas.microsoft.com/office/drawing/2015/9/8/chartex" xmlns:cx2="http://schemas.microsoft.com/office/drawing/2015/10/21/chartex" xmlns:cx3="http://schemas.microsoft.com/office/drawing/2016/5/9/chartex" xmlns:cx4="http://schemas.microsoft.com/office/drawing/2016/5/10/chartex" xmlns:cx5="http://schemas.microsoft.com/office/drawing/2016/5/11/chartex" xmlns:cx6="http://schemas.microsoft.com/office/drawing/2016/5/12/chartex" xmlns:cx7="http://schemas.microsoft.com/office/drawing/2016/5/13/chartex" xmlns:cx8="http://schemas.microsoft.com/office/drawing/2016/5/14/chartex" xmlns:mc="http://schemas.openxmlformats.org/markup-compatibility/2006" xmlns:aink="http://schemas.microsoft.com/office/drawing/2016/ink" xmlns:am3d="http://schemas.microsoft.com/office/drawing/2017/model3d" xmlns:o="urn:schemas-microsoft-com:office:office" xmlns:oel="http://schemas.microsoft.com/office/2019/extlst" xmlns:r="http://schemas.openxmlformats.org/officeDocument/2006/relationships" xmlns:m="http://schemas.openxmlformats.org/officeDocument/2006/math" xmlns:v="urn:schemas-microsoft-com:vml" xmlns:wp14="http://schemas.microsoft.com/office/word/2010/wordprocessingDrawing" xmlns:wp="http://schemas.openxmlformats.org/drawingml/2006/wordprocessingDrawing" xmlns:w10="urn:schemas-microsoft-com:office:word" xmlns:w="http://schemas.openxmlformats.org/wordprocessingml/2006/main" xmlns:w14="http://schemas.microsoft.com/office/word/2010/wordml" xmlns:w15="http://schemas.microsoft.com/office/word/2012/wordml" xmlns:w16cex="http://schemas.microsoft.com/office/word/2018/wordml/cex" xmlns:w16cid="http://schemas.microsoft.com/office/word/2016/wordml/cid" xmlns:w16="http://schemas.microsoft.com/office/word/2018/wordml" xmlns:w16du="http://schemas.microsoft.com/office/word/2023/wordml/word16du" xmlns:w16sdtdh="http://schemas.microsoft.com/office/word/2020/wordml/sdtdatahash" xmlns:w16sdtfl="http://schemas.microsoft.com/office/word/2024/wordml/sdtformatlock" xmlns:w16se="http://schemas.microsoft.com/office/word/2015/wordml/symex" xmlns:wpg="http://schemas.microsoft.com/office/word/2010/wordprocessingGroup" xmlns:wpi="http://schemas.microsoft.com/office/word/2010/wordprocessingInk" xmlns:wne="http://schemas.microsoft.com/office/word/2006/wordml" xmlns:wps="http://schemas.microsoft.com/office/word/2010/wordprocessingShape" mc:Ignorable="w14 w15 w16se w16cid w16 w16cex w16sdtdh w16sdtfl w16du wp14">
   <w:abstractNum w:abstractNumId="0" w15:restartNumberingAfterBreak="0">
     <w:nsid w:val="00000001"/>
     <w:multiLevelType w:val="multilevel"/>
@@ -42636,7 +42699,7 @@
 </file>
 
 <file path=word/people.xml><?xml version="1.0" encoding="utf-8"?>
-<w15:people xmlns:wpc="http://schemas.microsoft.com/office/word/2010/wordprocessingCanvas" xmlns:cx="http://schemas.microsoft.com/office/drawing/2014/chartex" xmlns:cx1="http://schemas.microsoft.com/office/drawing/2015/9/8/chartex" xmlns:cx2="http://schemas.microsoft.com/office/drawing/2015/10/21/chartex" xmlns:cx3="http://schemas.microsoft.com/office/drawing/2016/5/9/chartex" xmlns:cx4="http://schemas.microsoft.com/office/drawing/2016/5/10/chartex" xmlns:cx5="http://schemas.microsoft.com/office/drawing/2016/5/11/chartex" xmlns:cx6="http://schemas.microsoft.com/office/drawing/2016/5/12/chartex" xmlns:cx7="http://schemas.microsoft.com/office/drawing/2016/5/13/chartex" xmlns:cx8="http://schemas.microsoft.com/office/drawing/2016/5/14/chartex" xmlns:mc="http://schemas.openxmlformats.org/markup-compatibility/2006" xmlns:aink="http://schemas.microsoft.com/office/drawing/2016/ink" xmlns:am3d="http://schemas.microsoft.com/office/drawing/2017/model3d" xmlns:o="urn:schemas-microsoft-com:office:office" xmlns:oel="http://schemas.microsoft.com/office/2019/extlst" xmlns:r="http://schemas.openxmlformats.org/officeDocument/2006/relationships" xmlns:m="http://schemas.openxmlformats.org/officeDocument/2006/math" xmlns:v="urn:schemas-microsoft-com:vml" xmlns:wp14="http://schemas.microsoft.com/office/word/2010/wordprocessingDrawing" xmlns:wp="http://schemas.openxmlformats.org/drawingml/2006/wordprocessingDrawing" xmlns:w10="urn:schemas-microsoft-com:office:word" xmlns:w="http://schemas.openxmlformats.org/wordprocessingml/2006/main" xmlns:w14="http://schemas.microsoft.com/office/word/2010/wordml" xmlns:w15="http://schemas.microsoft.com/office/word/2012/wordml" xmlns:w16cex="http://schemas.microsoft.com/office/word/2018/wordml/cex" xmlns:w16cid="http://schemas.microsoft.com/office/word/2016/wordml/cid" xmlns:w16="http://schemas.microsoft.com/office/word/2018/wordml" xmlns:w16du="http://schemas.microsoft.com/office/word/2023/wordml/word16du" xmlns:w16sdtdh="http://schemas.microsoft.com/office/word/2020/wordml/sdtdatahash" xmlns:w16se="http://schemas.microsoft.com/office/word/2015/wordml/symex" xmlns:wpg="http://schemas.microsoft.com/office/word/2010/wordprocessingGroup" xmlns:wpi="http://schemas.microsoft.com/office/word/2010/wordprocessingInk" xmlns:wne="http://schemas.microsoft.com/office/word/2006/wordml" xmlns:wps="http://schemas.microsoft.com/office/word/2010/wordprocessingShape" mc:Ignorable="w14 w15 w16se w16cid w16 w16cex w16sdtdh w16du wp14">
+<w15:people xmlns:wpc="http://schemas.microsoft.com/office/word/2010/wordprocessingCanvas" xmlns:cx="http://schemas.microsoft.com/office/drawing/2014/chartex" xmlns:cx1="http://schemas.microsoft.com/office/drawing/2015/9/8/chartex" xmlns:cx2="http://schemas.microsoft.com/office/drawing/2015/10/21/chartex" xmlns:cx3="http://schemas.microsoft.com/office/drawing/2016/5/9/chartex" xmlns:cx4="http://schemas.microsoft.com/office/drawing/2016/5/10/chartex" xmlns:cx5="http://schemas.microsoft.com/office/drawing/2016/5/11/chartex" xmlns:cx6="http://schemas.microsoft.com/office/drawing/2016/5/12/chartex" xmlns:cx7="http://schemas.microsoft.com/office/drawing/2016/5/13/chartex" xmlns:cx8="http://schemas.microsoft.com/office/drawing/2016/5/14/chartex" xmlns:mc="http://schemas.openxmlformats.org/markup-compatibility/2006" xmlns:aink="http://schemas.microsoft.com/office/drawing/2016/ink" xmlns:am3d="http://schemas.microsoft.com/office/drawing/2017/model3d" xmlns:o="urn:schemas-microsoft-com:office:office" xmlns:oel="http://schemas.microsoft.com/office/2019/extlst" xmlns:r="http://schemas.openxmlformats.org/officeDocument/2006/relationships" xmlns:m="http://schemas.openxmlformats.org/officeDocument/2006/math" xmlns:v="urn:schemas-microsoft-com:vml" xmlns:wp14="http://schemas.microsoft.com/office/word/2010/wordprocessingDrawing" xmlns:wp="http://schemas.openxmlformats.org/drawingml/2006/wordprocessingDrawing" xmlns:w10="urn:schemas-microsoft-com:office:word" xmlns:w="http://schemas.openxmlformats.org/wordprocessingml/2006/main" xmlns:w14="http://schemas.microsoft.com/office/word/2010/wordml" xmlns:w15="http://schemas.microsoft.com/office/word/2012/wordml" xmlns:w16cex="http://schemas.microsoft.com/office/word/2018/wordml/cex" xmlns:w16cid="http://schemas.microsoft.com/office/word/2016/wordml/cid" xmlns:w16="http://schemas.microsoft.com/office/word/2018/wordml" xmlns:w16du="http://schemas.microsoft.com/office/word/2023/wordml/word16du" xmlns:w16sdtdh="http://schemas.microsoft.com/office/word/2020/wordml/sdtdatahash" xmlns:w16sdtfl="http://schemas.microsoft.com/office/word/2024/wordml/sdtformatlock" xmlns:w16se="http://schemas.microsoft.com/office/word/2015/wordml/symex" xmlns:wpg="http://schemas.microsoft.com/office/word/2010/wordprocessingGroup" xmlns:wpi="http://schemas.microsoft.com/office/word/2010/wordprocessingInk" xmlns:wne="http://schemas.microsoft.com/office/word/2006/wordml" xmlns:wps="http://schemas.microsoft.com/office/word/2010/wordprocessingShape" mc:Ignorable="w14 w15 w16se w16cid w16 w16cex w16sdtdh w16sdtfl w16du wp14">
   <w15:person w15:author="Tiago Segabinazzi Dotto">
     <w15:presenceInfo w15:providerId="AD" w15:userId="S::tiadot@noc.ac.uk::71f53b54-5512-4290-8afe-31c994f35ff2"/>
   </w15:person>
@@ -42646,11 +42709,14 @@
   <w15:person w15:author="Firing, Yvonne L.">
     <w15:presenceInfo w15:providerId="AD" w15:userId="S::yvonng@noc.ac.uk::1bd5e8f1-ff2c-41d5-ad87-c2c4c42e9497"/>
   </w15:person>
+  <w15:person w15:author="Lewis Drysdale">
+    <w15:presenceInfo w15:providerId="AD" w15:userId="S::SA01LD@sams.ac.uk::cc686f5f-177b-4a50-a09f-f63bdd46666a"/>
+  </w15:person>
 </w15:people>
 </file>
 
 <file path=word/styles.xml><?xml version="1.0" encoding="utf-8"?>
-<w:styles xmlns:mc="http://schemas.openxmlformats.org/markup-compatibility/2006" xmlns:r="http://schemas.openxmlformats.org/officeDocument/2006/relationships" xmlns:w="http://schemas.openxmlformats.org/wordprocessingml/2006/main" xmlns:w14="http://schemas.microsoft.com/office/word/2010/wordml" xmlns:w15="http://schemas.microsoft.com/office/word/2012/wordml" xmlns:w16cex="http://schemas.microsoft.com/office/word/2018/wordml/cex" xmlns:w16cid="http://schemas.microsoft.com/office/word/2016/wordml/cid" xmlns:w16="http://schemas.microsoft.com/office/word/2018/wordml" xmlns:w16du="http://schemas.microsoft.com/office/word/2023/wordml/word16du" xmlns:w16sdtdh="http://schemas.microsoft.com/office/word/2020/wordml/sdtdatahash" xmlns:w16se="http://schemas.microsoft.com/office/word/2015/wordml/symex" mc:Ignorable="w14 w15 w16se w16cid w16 w16cex w16sdtdh w16du">
+<w:styles xmlns:mc="http://schemas.openxmlformats.org/markup-compatibility/2006" xmlns:r="http://schemas.openxmlformats.org/officeDocument/2006/relationships" xmlns:w="http://schemas.openxmlformats.org/wordprocessingml/2006/main" xmlns:w14="http://schemas.microsoft.com/office/word/2010/wordml" xmlns:w15="http://schemas.microsoft.com/office/word/2012/wordml" xmlns:w16cex="http://schemas.microsoft.com/office/word/2018/wordml/cex" xmlns:w16cid="http://schemas.microsoft.com/office/word/2016/wordml/cid" xmlns:w16="http://schemas.microsoft.com/office/word/2018/wordml" xmlns:w16du="http://schemas.microsoft.com/office/word/2023/wordml/word16du" xmlns:w16sdtdh="http://schemas.microsoft.com/office/word/2020/wordml/sdtdatahash" xmlns:w16sdtfl="http://schemas.microsoft.com/office/word/2024/wordml/sdtformatlock" xmlns:w16se="http://schemas.microsoft.com/office/word/2015/wordml/symex" mc:Ignorable="w14 w15 w16se w16cid w16 w16cex w16sdtdh w16sdtfl w16du">
   <w:docDefaults>
     <w:rPrDefault>
       <w:rPr>

</xml_diff>